<commit_message>
Added to Phase 1
Updated Solution to phase 1
</commit_message>
<xml_diff>
--- a/Project Documentation.docx
+++ b/Project Documentation.docx
@@ -1,6 +1,6 @@
 
 <file path=word/document.xml><?xml version="1.0" encoding="utf-8"?>
-<w:document xmlns:wpc="http://schemas.microsoft.com/office/word/2010/wordprocessingCanvas" xmlns:cx="http://schemas.microsoft.com/office/drawing/2014/chartex" xmlns:cx1="http://schemas.microsoft.com/office/drawing/2015/9/8/chartex" xmlns:cx2="http://schemas.microsoft.com/office/drawing/2015/10/21/chartex" xmlns:mc="http://schemas.openxmlformats.org/markup-compatibility/2006" xmlns:o="urn:schemas-microsoft-com:office:office" xmlns:r="http://schemas.openxmlformats.org/officeDocument/2006/relationships" xmlns:m="http://schemas.openxmlformats.org/officeDocument/2006/math" xmlns:v="urn:schemas-microsoft-com:vml" xmlns:wp14="http://schemas.microsoft.com/office/word/2010/wordprocessingDrawing" xmlns:wp="http://schemas.openxmlformats.org/drawingml/2006/wordprocessingDrawing" xmlns:w10="urn:schemas-microsoft-com:office:word" xmlns:w="http://schemas.openxmlformats.org/wordprocessingml/2006/main" xmlns:w14="http://schemas.microsoft.com/office/word/2010/wordml" xmlns:w15="http://schemas.microsoft.com/office/word/2012/wordml" xmlns:w16se="http://schemas.microsoft.com/office/word/2015/wordml/symex" xmlns:wpg="http://schemas.microsoft.com/office/word/2010/wordprocessingGroup" xmlns:wpi="http://schemas.microsoft.com/office/word/2010/wordprocessingInk" xmlns:wne="http://schemas.microsoft.com/office/word/2006/wordml" xmlns:wps="http://schemas.microsoft.com/office/word/2010/wordprocessingShape" mc:Ignorable="w14 w15 w16se wp14">
+<w:document xmlns:wpc="http://schemas.microsoft.com/office/word/2010/wordprocessingCanvas" xmlns:mc="http://schemas.openxmlformats.org/markup-compatibility/2006" xmlns:o="urn:schemas-microsoft-com:office:office" xmlns:r="http://schemas.openxmlformats.org/officeDocument/2006/relationships" xmlns:m="http://schemas.openxmlformats.org/officeDocument/2006/math" xmlns:v="urn:schemas-microsoft-com:vml" xmlns:wp14="http://schemas.microsoft.com/office/word/2010/wordprocessingDrawing" xmlns:wp="http://schemas.openxmlformats.org/drawingml/2006/wordprocessingDrawing" xmlns:w10="urn:schemas-microsoft-com:office:word" xmlns:w="http://schemas.openxmlformats.org/wordprocessingml/2006/main" xmlns:w14="http://schemas.microsoft.com/office/word/2010/wordml" xmlns:w15="http://schemas.microsoft.com/office/word/2012/wordml" xmlns:wpg="http://schemas.microsoft.com/office/word/2010/wordprocessingGroup" xmlns:wpi="http://schemas.microsoft.com/office/word/2010/wordprocessingInk" xmlns:wne="http://schemas.microsoft.com/office/word/2006/wordml" xmlns:wps="http://schemas.microsoft.com/office/word/2010/wordprocessingShape" mc:Ignorable="w14 w15 wp14">
   <w:body>
     <w:p>
       <w:pPr>
@@ -53,18 +53,8 @@
           <w:sz w:val="24"/>
           <w:szCs w:val="24"/>
         </w:rPr>
-        <w:t xml:space="preserve">Henna Girish </w:t>
-      </w:r>
-      <w:proofErr w:type="spellStart"/>
-      <w:r>
-        <w:rPr>
-          <w:rFonts w:ascii="Times New Roman" w:hAnsi="Times New Roman" w:cs="Times New Roman"/>
-          <w:sz w:val="24"/>
-          <w:szCs w:val="24"/>
-        </w:rPr>
-        <w:t>Gohil</w:t>
-      </w:r>
-      <w:proofErr w:type="spellEnd"/>
+        <w:t>Henna Girish Gohil</w:t>
+      </w:r>
     </w:p>
     <w:p>
       <w:pPr>
@@ -637,6 +627,33 @@
     <w:p>
       <w:pPr>
         <w:pStyle w:val="NoSpacing"/>
+        <w:ind w:left="1440"/>
+        <w:rPr>
+          <w:rFonts w:ascii="Times New Roman" w:hAnsi="Times New Roman" w:cs="Times New Roman"/>
+          <w:sz w:val="24"/>
+          <w:szCs w:val="24"/>
+        </w:rPr>
+      </w:pPr>
+      <w:r>
+        <w:rPr>
+          <w:rFonts w:ascii="Times New Roman" w:hAnsi="Times New Roman" w:cs="Times New Roman"/>
+          <w:sz w:val="24"/>
+          <w:szCs w:val="24"/>
+        </w:rPr>
+        <w:t xml:space="preserve">WhatsApp Encryption Overview, </w:t>
+      </w:r>
+      <w:r>
+        <w:rPr>
+          <w:rFonts w:ascii="Times New Roman" w:hAnsi="Times New Roman" w:cs="Times New Roman"/>
+          <w:sz w:val="24"/>
+          <w:szCs w:val="24"/>
+        </w:rPr>
+        <w:t>https://www.whatsapp.com/security/WhatsApp-Security-Whitepaper.pdf</w:t>
+      </w:r>
+    </w:p>
+    <w:p>
+      <w:pPr>
+        <w:pStyle w:val="NoSpacing"/>
         <w:ind w:left="1440" w:hanging="720"/>
         <w:rPr>
           <w:rFonts w:ascii="Times New Roman" w:hAnsi="Times New Roman" w:cs="Times New Roman"/>
@@ -644,33 +661,6 @@
           <w:szCs w:val="24"/>
         </w:rPr>
       </w:pPr>
-      <w:r>
-        <w:rPr>
-          <w:rFonts w:ascii="Times New Roman" w:hAnsi="Times New Roman" w:cs="Times New Roman"/>
-          <w:sz w:val="24"/>
-          <w:szCs w:val="24"/>
-        </w:rPr>
-        <w:t xml:space="preserve">WhatsApp Encryption Overview, </w:t>
-      </w:r>
-      <w:r>
-        <w:rPr>
-          <w:rFonts w:ascii="Times New Roman" w:hAnsi="Times New Roman" w:cs="Times New Roman"/>
-          <w:sz w:val="24"/>
-          <w:szCs w:val="24"/>
-        </w:rPr>
-        <w:t>https://www.whatsapp.com/security/WhatsApp-Security-Whitepaper.pdf</w:t>
-      </w:r>
-    </w:p>
-    <w:p>
-      <w:pPr>
-        <w:pStyle w:val="NoSpacing"/>
-        <w:ind w:left="1440" w:hanging="720"/>
-        <w:rPr>
-          <w:rFonts w:ascii="Times New Roman" w:hAnsi="Times New Roman" w:cs="Times New Roman"/>
-          <w:sz w:val="24"/>
-          <w:szCs w:val="24"/>
-        </w:rPr>
-      </w:pPr>
     </w:p>
     <w:p>
       <w:pPr>
@@ -695,23 +685,198 @@
     <w:p>
       <w:pPr>
         <w:pStyle w:val="NoSpacing"/>
-        <w:ind w:left="720"/>
-        <w:rPr>
-          <w:rFonts w:ascii="Times New Roman" w:hAnsi="Times New Roman" w:cs="Times New Roman"/>
-          <w:sz w:val="24"/>
-          <w:szCs w:val="24"/>
-        </w:rPr>
-      </w:pPr>
-      <w:r>
-        <w:rPr>
-          <w:rFonts w:ascii="Times New Roman" w:hAnsi="Times New Roman" w:cs="Times New Roman"/>
-          <w:sz w:val="24"/>
+        <w:rPr>
+          <w:rFonts w:ascii="Times New Roman" w:hAnsi="Times New Roman" w:cs="Times New Roman"/>
+          <w:b/>
+          <w:sz w:val="32"/>
+          <w:szCs w:val="24"/>
+        </w:rPr>
+      </w:pPr>
+      <w:r>
+        <w:rPr>
+          <w:rFonts w:ascii="Times New Roman" w:hAnsi="Times New Roman" w:cs="Times New Roman"/>
+          <w:b/>
+          <w:sz w:val="32"/>
           <w:szCs w:val="24"/>
         </w:rPr>
         <w:tab/>
+      </w:r>
+      <w:r>
+        <w:rPr>
+          <w:rFonts w:ascii="Times New Roman" w:hAnsi="Times New Roman" w:cs="Times New Roman"/>
+          <w:b/>
+          <w:sz w:val="32"/>
+          <w:szCs w:val="24"/>
+        </w:rPr>
+        <w:tab/>
+      </w:r>
+      <w:r>
+        <w:rPr>
+          <w:rFonts w:ascii="Times New Roman" w:hAnsi="Times New Roman" w:cs="Times New Roman"/>
+          <w:sz w:val="24"/>
+          <w:szCs w:val="24"/>
+        </w:rPr>
+        <w:t>For our project, we will be using the android API</w:t>
+      </w:r>
+      <w:r>
+        <w:rPr>
+          <w:rFonts w:ascii="Times New Roman" w:hAnsi="Times New Roman" w:cs="Times New Roman"/>
+          <w:sz w:val="24"/>
+          <w:szCs w:val="24"/>
+        </w:rPr>
+        <w:t>, due to how they are built in distinct components, which can maximize security</w:t>
+      </w:r>
+      <w:r>
+        <w:rPr>
+          <w:rFonts w:ascii="Times New Roman" w:hAnsi="Times New Roman" w:cs="Times New Roman"/>
+          <w:sz w:val="24"/>
+          <w:szCs w:val="24"/>
+        </w:rPr>
+        <w:t xml:space="preserve">. </w:t>
+      </w:r>
+      <w:r>
+        <w:rPr>
+          <w:rFonts w:ascii="Times New Roman" w:hAnsi="Times New Roman" w:cs="Times New Roman"/>
+          <w:sz w:val="24"/>
+          <w:szCs w:val="24"/>
+        </w:rPr>
+        <w:t xml:space="preserve">Since android is an open source platform, the security </w:t>
+      </w:r>
+      <w:r>
+        <w:rPr>
+          <w:rFonts w:ascii="Times New Roman" w:hAnsi="Times New Roman" w:cs="Times New Roman"/>
+          <w:sz w:val="24"/>
+          <w:szCs w:val="24"/>
+        </w:rPr>
+        <w:t>is strengthened by its community of android users. Android protects applications and user data, system resources including network, and provides appl</w:t>
+      </w:r>
+      <w:r>
+        <w:rPr>
+          <w:rFonts w:ascii="Times New Roman" w:hAnsi="Times New Roman" w:cs="Times New Roman"/>
+          <w:sz w:val="24"/>
+          <w:szCs w:val="24"/>
+        </w:rPr>
+        <w:t>ication isolation fro</w:t>
+      </w:r>
+      <w:r>
+        <w:rPr>
+          <w:rFonts w:ascii="Times New Roman" w:hAnsi="Times New Roman" w:cs="Times New Roman"/>
+          <w:sz w:val="24"/>
+          <w:szCs w:val="24"/>
+        </w:rPr>
+        <w:t xml:space="preserve">m the </w:t>
+      </w:r>
+      <w:r>
+        <w:rPr>
+          <w:rFonts w:ascii="Times New Roman" w:hAnsi="Times New Roman" w:cs="Times New Roman"/>
+          <w:sz w:val="24"/>
+          <w:szCs w:val="24"/>
+        </w:rPr>
+        <w:lastRenderedPageBreak/>
+        <w:t>system, and other applications.</w:t>
+      </w:r>
+      <w:r>
+        <w:rPr>
+          <w:rFonts w:ascii="Times New Roman" w:hAnsi="Times New Roman" w:cs="Times New Roman"/>
+          <w:sz w:val="24"/>
+          <w:szCs w:val="24"/>
+        </w:rPr>
+        <w:t xml:space="preserve"> For the backend/server of our application, we will be using</w:t>
+      </w:r>
+      <w:r>
+        <w:rPr>
+          <w:rFonts w:ascii="Times New Roman" w:hAnsi="Times New Roman" w:cs="Times New Roman"/>
+          <w:sz w:val="24"/>
+          <w:szCs w:val="24"/>
+        </w:rPr>
+        <w:t xml:space="preserve"> </w:t>
+      </w:r>
+      <w:proofErr w:type="spellStart"/>
+      <w:r>
+        <w:rPr>
+          <w:rFonts w:ascii="Times New Roman" w:hAnsi="Times New Roman" w:cs="Times New Roman"/>
+          <w:sz w:val="24"/>
+          <w:szCs w:val="24"/>
+        </w:rPr>
+        <w:t>TextSecure</w:t>
+      </w:r>
+      <w:proofErr w:type="spellEnd"/>
+      <w:r>
+        <w:rPr>
+          <w:rFonts w:ascii="Times New Roman" w:hAnsi="Times New Roman" w:cs="Times New Roman"/>
+          <w:sz w:val="24"/>
+          <w:szCs w:val="24"/>
+        </w:rPr>
+        <w:t xml:space="preserve"> API from Open Whisper Systems</w:t>
+      </w:r>
+      <w:r>
+        <w:rPr>
+          <w:rFonts w:ascii="Times New Roman" w:hAnsi="Times New Roman" w:cs="Times New Roman"/>
+          <w:sz w:val="24"/>
+          <w:szCs w:val="24"/>
+        </w:rPr>
+        <w:t xml:space="preserve">, which will help us set up a connection between </w:t>
+      </w:r>
+      <w:r>
+        <w:rPr>
+          <w:rFonts w:ascii="Times New Roman" w:hAnsi="Times New Roman" w:cs="Times New Roman"/>
+          <w:sz w:val="24"/>
+          <w:szCs w:val="24"/>
+        </w:rPr>
+        <w:t>the client and the server (red</w:t>
       </w:r>
       <w:bookmarkStart w:id="0" w:name="_GoBack"/>
       <w:bookmarkEnd w:id="0"/>
+      <w:r>
+        <w:rPr>
+          <w:rFonts w:ascii="Times New Roman" w:hAnsi="Times New Roman" w:cs="Times New Roman"/>
+          <w:sz w:val="24"/>
+          <w:szCs w:val="24"/>
+        </w:rPr>
+        <w:t xml:space="preserve"> tunnel). </w:t>
+      </w:r>
+      <w:r>
+        <w:rPr>
+          <w:rFonts w:ascii="Times New Roman" w:hAnsi="Times New Roman" w:cs="Times New Roman"/>
+          <w:sz w:val="24"/>
+          <w:szCs w:val="24"/>
+        </w:rPr>
+        <w:t xml:space="preserve">The </w:t>
+      </w:r>
+      <w:proofErr w:type="spellStart"/>
+      <w:r>
+        <w:rPr>
+          <w:rFonts w:ascii="Times New Roman" w:hAnsi="Times New Roman" w:cs="Times New Roman"/>
+          <w:sz w:val="24"/>
+          <w:szCs w:val="24"/>
+        </w:rPr>
+        <w:t>TextSecure</w:t>
+      </w:r>
+      <w:proofErr w:type="spellEnd"/>
+      <w:r>
+        <w:rPr>
+          <w:rFonts w:ascii="Times New Roman" w:hAnsi="Times New Roman" w:cs="Times New Roman"/>
+          <w:sz w:val="24"/>
+          <w:szCs w:val="24"/>
+        </w:rPr>
+        <w:t xml:space="preserve"> API will also allow the user to set up and store their credentials</w:t>
+      </w:r>
+      <w:r>
+        <w:rPr>
+          <w:rFonts w:ascii="Times New Roman" w:hAnsi="Times New Roman" w:cs="Times New Roman"/>
+          <w:sz w:val="24"/>
+          <w:szCs w:val="24"/>
+        </w:rPr>
+        <w:t xml:space="preserve"> to protect user data. </w:t>
+      </w:r>
+      <w:r>
+        <w:rPr>
+          <w:rFonts w:ascii="Times New Roman" w:hAnsi="Times New Roman" w:cs="Times New Roman"/>
+          <w:sz w:val="24"/>
+          <w:szCs w:val="24"/>
+        </w:rPr>
+        <w:tab/>
+      </w:r>
     </w:p>
     <w:sectPr>
       <w:pgSz w:w="12240" w:h="15840"/>
@@ -724,7 +889,7 @@
 </file>
 
 <file path=word/numbering.xml><?xml version="1.0" encoding="utf-8"?>
-<w:numbering xmlns:wpc="http://schemas.microsoft.com/office/word/2010/wordprocessingCanvas" xmlns:cx="http://schemas.microsoft.com/office/drawing/2014/chartex" xmlns:cx1="http://schemas.microsoft.com/office/drawing/2015/9/8/chartex" xmlns:cx2="http://schemas.microsoft.com/office/drawing/2015/10/21/chartex" xmlns:mc="http://schemas.openxmlformats.org/markup-compatibility/2006" xmlns:o="urn:schemas-microsoft-com:office:office" xmlns:r="http://schemas.openxmlformats.org/officeDocument/2006/relationships" xmlns:m="http://schemas.openxmlformats.org/officeDocument/2006/math" xmlns:v="urn:schemas-microsoft-com:vml" xmlns:wp14="http://schemas.microsoft.com/office/word/2010/wordprocessingDrawing" xmlns:wp="http://schemas.openxmlformats.org/drawingml/2006/wordprocessingDrawing" xmlns:w10="urn:schemas-microsoft-com:office:word" xmlns:w="http://schemas.openxmlformats.org/wordprocessingml/2006/main" xmlns:w14="http://schemas.microsoft.com/office/word/2010/wordml" xmlns:w15="http://schemas.microsoft.com/office/word/2012/wordml" xmlns:w16se="http://schemas.microsoft.com/office/word/2015/wordml/symex" xmlns:wpg="http://schemas.microsoft.com/office/word/2010/wordprocessingGroup" xmlns:wpi="http://schemas.microsoft.com/office/word/2010/wordprocessingInk" xmlns:wne="http://schemas.microsoft.com/office/word/2006/wordml" xmlns:wps="http://schemas.microsoft.com/office/word/2010/wordprocessingShape" mc:Ignorable="w14 w15 w16se wp14">
+<w:numbering xmlns:wpc="http://schemas.microsoft.com/office/word/2010/wordprocessingCanvas" xmlns:mc="http://schemas.openxmlformats.org/markup-compatibility/2006" xmlns:o="urn:schemas-microsoft-com:office:office" xmlns:r="http://schemas.openxmlformats.org/officeDocument/2006/relationships" xmlns:m="http://schemas.openxmlformats.org/officeDocument/2006/math" xmlns:v="urn:schemas-microsoft-com:vml" xmlns:wp14="http://schemas.microsoft.com/office/word/2010/wordprocessingDrawing" xmlns:wp="http://schemas.openxmlformats.org/drawingml/2006/wordprocessingDrawing" xmlns:w10="urn:schemas-microsoft-com:office:word" xmlns:w="http://schemas.openxmlformats.org/wordprocessingml/2006/main" xmlns:w14="http://schemas.microsoft.com/office/word/2010/wordml" xmlns:w15="http://schemas.microsoft.com/office/word/2012/wordml" xmlns:wpg="http://schemas.microsoft.com/office/word/2010/wordprocessingGroup" xmlns:wpi="http://schemas.microsoft.com/office/word/2010/wordprocessingInk" xmlns:wne="http://schemas.microsoft.com/office/word/2006/wordml" xmlns:wps="http://schemas.microsoft.com/office/word/2010/wordprocessingShape" mc:Ignorable="w14 w15 wp14">
   <w:abstractNum w:abstractNumId="0" w15:restartNumberingAfterBreak="0">
     <w:nsid w:val="06713EE4"/>
     <w:multiLevelType w:val="hybridMultilevel"/>
@@ -1193,7 +1358,7 @@
 </file>
 
 <file path=word/styles.xml><?xml version="1.0" encoding="utf-8"?>
-<w:styles xmlns:mc="http://schemas.openxmlformats.org/markup-compatibility/2006" xmlns:r="http://schemas.openxmlformats.org/officeDocument/2006/relationships" xmlns:w="http://schemas.openxmlformats.org/wordprocessingml/2006/main" xmlns:w14="http://schemas.microsoft.com/office/word/2010/wordml" xmlns:w15="http://schemas.microsoft.com/office/word/2012/wordml" xmlns:w16se="http://schemas.microsoft.com/office/word/2015/wordml/symex" mc:Ignorable="w14 w15 w16se">
+<w:styles xmlns:mc="http://schemas.openxmlformats.org/markup-compatibility/2006" xmlns:r="http://schemas.openxmlformats.org/officeDocument/2006/relationships" xmlns:w="http://schemas.openxmlformats.org/wordprocessingml/2006/main" xmlns:w14="http://schemas.microsoft.com/office/word/2010/wordml" xmlns:w15="http://schemas.microsoft.com/office/word/2012/wordml" mc:Ignorable="w14 w15">
   <w:docDefaults>
     <w:rPrDefault>
       <w:rPr>
@@ -1209,7 +1374,7 @@
       </w:pPr>
     </w:pPrDefault>
   </w:docDefaults>
-  <w:latentStyles w:defLockedState="0" w:defUIPriority="99" w:defSemiHidden="0" w:defUnhideWhenUsed="0" w:defQFormat="0" w:count="372">
+  <w:latentStyles w:defLockedState="0" w:defUIPriority="99" w:defSemiHidden="0" w:defUnhideWhenUsed="0" w:defQFormat="0" w:count="371">
     <w:lsdException w:name="Normal" w:uiPriority="0" w:qFormat="1"/>
     <w:lsdException w:name="heading 1" w:uiPriority="9" w:qFormat="1"/>
     <w:lsdException w:name="heading 2" w:semiHidden="1" w:uiPriority="9" w:unhideWhenUsed="1" w:qFormat="1"/>
@@ -1581,7 +1746,6 @@
     <w:lsdException w:name="List Table 5 Dark Accent 6" w:uiPriority="50"/>
     <w:lsdException w:name="List Table 6 Colorful Accent 6" w:uiPriority="51"/>
     <w:lsdException w:name="List Table 7 Colorful Accent 6" w:uiPriority="52"/>
-    <w:lsdException w:name="Mention" w:semiHidden="1" w:unhideWhenUsed="1"/>
   </w:latentStyles>
   <w:style w:type="paragraph" w:default="1" w:styleId="Normal">
     <w:name w:val="Normal"/>

</xml_diff>

<commit_message>
More Changes to Phase 1
Rigorous analysis added
</commit_message>
<xml_diff>
--- a/Project Documentation.docx
+++ b/Project Documentation.docx
@@ -2,107 +2,1133 @@
 <file path=word/document.xml><?xml version="1.0" encoding="utf-8"?>
 <w:document xmlns:wpc="http://schemas.microsoft.com/office/word/2010/wordprocessingCanvas" xmlns:mc="http://schemas.openxmlformats.org/markup-compatibility/2006" xmlns:o="urn:schemas-microsoft-com:office:office" xmlns:r="http://schemas.openxmlformats.org/officeDocument/2006/relationships" xmlns:m="http://schemas.openxmlformats.org/officeDocument/2006/math" xmlns:v="urn:schemas-microsoft-com:vml" xmlns:wp14="http://schemas.microsoft.com/office/word/2010/wordprocessingDrawing" xmlns:wp="http://schemas.openxmlformats.org/drawingml/2006/wordprocessingDrawing" xmlns:w10="urn:schemas-microsoft-com:office:word" xmlns:w="http://schemas.openxmlformats.org/wordprocessingml/2006/main" xmlns:w14="http://schemas.microsoft.com/office/word/2010/wordml" xmlns:w15="http://schemas.microsoft.com/office/word/2012/wordml" xmlns:wpg="http://schemas.microsoft.com/office/word/2010/wordprocessingGroup" xmlns:wpi="http://schemas.microsoft.com/office/word/2010/wordprocessingInk" xmlns:wne="http://schemas.microsoft.com/office/word/2006/wordml" xmlns:wps="http://schemas.microsoft.com/office/word/2010/wordprocessingShape" mc:Ignorable="w14 w15 wp14">
   <w:body>
+    <w:sdt>
+      <w:sdtPr>
+        <w:id w:val="-1789040493"/>
+        <w:docPartObj>
+          <w:docPartGallery w:val="Cover Pages"/>
+          <w:docPartUnique/>
+        </w:docPartObj>
+      </w:sdtPr>
+      <w:sdtEndPr>
+        <w:rPr>
+          <w:rFonts w:ascii="Times New Roman" w:hAnsi="Times New Roman" w:cs="Times New Roman"/>
+          <w:sz w:val="24"/>
+          <w:szCs w:val="24"/>
+        </w:rPr>
+      </w:sdtEndPr>
+      <w:sdtContent>
+        <w:p/>
+        <w:p>
+          <w:pPr>
+            <w:rPr>
+              <w:rFonts w:ascii="Times New Roman" w:hAnsi="Times New Roman" w:cs="Times New Roman"/>
+              <w:sz w:val="24"/>
+              <w:szCs w:val="24"/>
+            </w:rPr>
+          </w:pPr>
+          <w:r>
+            <w:rPr>
+              <w:noProof/>
+            </w:rPr>
+            <mc:AlternateContent>
+              <mc:Choice Requires="wpg">
+                <w:drawing>
+                  <wp:anchor distT="0" distB="0" distL="114300" distR="114300" simplePos="0" relativeHeight="251659264" behindDoc="1" locked="0" layoutInCell="1" allowOverlap="1">
+                    <wp:simplePos x="0" y="0"/>
+                    <wp:positionH relativeFrom="margin">
+                      <wp:align>center</wp:align>
+                    </wp:positionH>
+                    <mc:AlternateContent>
+                      <mc:Choice Requires="wp14">
+                        <wp:positionV relativeFrom="page">
+                          <wp14:pctPosVOffset>4500</wp14:pctPosVOffset>
+                        </wp:positionV>
+                      </mc:Choice>
+                      <mc:Fallback>
+                        <wp:positionV relativeFrom="page">
+                          <wp:posOffset>452120</wp:posOffset>
+                        </wp:positionV>
+                      </mc:Fallback>
+                    </mc:AlternateContent>
+                    <wp:extent cx="6858000" cy="7068185"/>
+                    <wp:effectExtent l="0" t="0" r="0" b="0"/>
+                    <wp:wrapNone/>
+                    <wp:docPr id="125" name="Group 125"/>
+                    <wp:cNvGraphicFramePr>
+                      <a:graphicFrameLocks xmlns:a="http://schemas.openxmlformats.org/drawingml/2006/main" noChangeAspect="1"/>
+                    </wp:cNvGraphicFramePr>
+                    <a:graphic xmlns:a="http://schemas.openxmlformats.org/drawingml/2006/main">
+                      <a:graphicData uri="http://schemas.microsoft.com/office/word/2010/wordprocessingGroup">
+                        <wpg:wgp>
+                          <wpg:cNvGrpSpPr>
+                            <a:grpSpLocks noChangeAspect="1"/>
+                          </wpg:cNvGrpSpPr>
+                          <wpg:grpSpPr>
+                            <a:xfrm>
+                              <a:off x="0" y="0"/>
+                              <a:ext cx="6858000" cy="7068312"/>
+                              <a:chOff x="0" y="0"/>
+                              <a:chExt cx="5561330" cy="5404485"/>
+                            </a:xfrm>
+                          </wpg:grpSpPr>
+                          <wps:wsp>
+                            <wps:cNvPr id="126" name="Freeform 10"/>
+                            <wps:cNvSpPr>
+                              <a:spLocks/>
+                            </wps:cNvSpPr>
+                            <wps:spPr bwMode="auto">
+                              <a:xfrm>
+                                <a:off x="0" y="0"/>
+                                <a:ext cx="5557520" cy="5404485"/>
+                              </a:xfrm>
+                              <a:custGeom>
+                                <a:avLst/>
+                                <a:gdLst>
+                                  <a:gd name="T0" fmla="*/ 0 w 720"/>
+                                  <a:gd name="T1" fmla="*/ 0 h 700"/>
+                                  <a:gd name="T2" fmla="*/ 0 w 720"/>
+                                  <a:gd name="T3" fmla="*/ 644 h 700"/>
+                                  <a:gd name="T4" fmla="*/ 113 w 720"/>
+                                  <a:gd name="T5" fmla="*/ 665 h 700"/>
+                                  <a:gd name="T6" fmla="*/ 720 w 720"/>
+                                  <a:gd name="T7" fmla="*/ 644 h 700"/>
+                                  <a:gd name="T8" fmla="*/ 720 w 720"/>
+                                  <a:gd name="T9" fmla="*/ 617 h 700"/>
+                                  <a:gd name="T10" fmla="*/ 720 w 720"/>
+                                  <a:gd name="T11" fmla="*/ 0 h 700"/>
+                                  <a:gd name="T12" fmla="*/ 0 w 720"/>
+                                  <a:gd name="T13" fmla="*/ 0 h 700"/>
+                                </a:gdLst>
+                                <a:ahLst/>
+                                <a:cxnLst>
+                                  <a:cxn ang="0">
+                                    <a:pos x="T0" y="T1"/>
+                                  </a:cxn>
+                                  <a:cxn ang="0">
+                                    <a:pos x="T2" y="T3"/>
+                                  </a:cxn>
+                                  <a:cxn ang="0">
+                                    <a:pos x="T4" y="T5"/>
+                                  </a:cxn>
+                                  <a:cxn ang="0">
+                                    <a:pos x="T6" y="T7"/>
+                                  </a:cxn>
+                                  <a:cxn ang="0">
+                                    <a:pos x="T8" y="T9"/>
+                                  </a:cxn>
+                                  <a:cxn ang="0">
+                                    <a:pos x="T10" y="T11"/>
+                                  </a:cxn>
+                                  <a:cxn ang="0">
+                                    <a:pos x="T12" y="T13"/>
+                                  </a:cxn>
+                                </a:cxnLst>
+                                <a:rect l="0" t="0" r="r" b="b"/>
+                                <a:pathLst>
+                                  <a:path w="720" h="700">
+                                    <a:moveTo>
+                                      <a:pt x="0" y="0"/>
+                                    </a:moveTo>
+                                    <a:cubicBezTo>
+                                      <a:pt x="0" y="644"/>
+                                      <a:pt x="0" y="644"/>
+                                      <a:pt x="0" y="644"/>
+                                    </a:cubicBezTo>
+                                    <a:cubicBezTo>
+                                      <a:pt x="23" y="650"/>
+                                      <a:pt x="62" y="658"/>
+                                      <a:pt x="113" y="665"/>
+                                    </a:cubicBezTo>
+                                    <a:cubicBezTo>
+                                      <a:pt x="250" y="685"/>
+                                      <a:pt x="476" y="700"/>
+                                      <a:pt x="720" y="644"/>
+                                    </a:cubicBezTo>
+                                    <a:cubicBezTo>
+                                      <a:pt x="720" y="617"/>
+                                      <a:pt x="720" y="617"/>
+                                      <a:pt x="720" y="617"/>
+                                    </a:cubicBezTo>
+                                    <a:cubicBezTo>
+                                      <a:pt x="720" y="0"/>
+                                      <a:pt x="720" y="0"/>
+                                      <a:pt x="720" y="0"/>
+                                    </a:cubicBezTo>
+                                    <a:cubicBezTo>
+                                      <a:pt x="0" y="0"/>
+                                      <a:pt x="0" y="0"/>
+                                      <a:pt x="0" y="0"/>
+                                    </a:cubicBezTo>
+                                  </a:path>
+                                </a:pathLst>
+                              </a:custGeom>
+                              <a:ln>
+                                <a:noFill/>
+                              </a:ln>
+                            </wps:spPr>
+                            <wps:style>
+                              <a:lnRef idx="0">
+                                <a:scrgbClr r="0" g="0" b="0"/>
+                              </a:lnRef>
+                              <a:fillRef idx="1003">
+                                <a:schemeClr val="dk2"/>
+                              </a:fillRef>
+                              <a:effectRef idx="0">
+                                <a:scrgbClr r="0" g="0" b="0"/>
+                              </a:effectRef>
+                              <a:fontRef idx="major"/>
+                            </wps:style>
+                            <wps:txbx>
+                              <w:txbxContent>
+                                <w:p>
+                                  <w:pPr>
+                                    <w:rPr>
+                                      <w:color w:val="FFFFFF" w:themeColor="background1"/>
+                                      <w:sz w:val="72"/>
+                                      <w:szCs w:val="72"/>
+                                    </w:rPr>
+                                  </w:pPr>
+                                  <w:sdt>
+                                    <w:sdtPr>
+                                      <w:rPr>
+                                        <w:color w:val="FFFFFF" w:themeColor="background1"/>
+                                        <w:sz w:val="72"/>
+                                        <w:szCs w:val="72"/>
+                                      </w:rPr>
+                                      <w:alias w:val="Title"/>
+                                      <w:tag w:val=""/>
+                                      <w:id w:val="-554696155"/>
+                                      <w:dataBinding w:prefixMappings="xmlns:ns0='http://purl.org/dc/elements/1.1/' xmlns:ns1='http://schemas.openxmlformats.org/package/2006/metadata/core-properties' " w:xpath="/ns1:coreProperties[1]/ns0:title[1]" w:storeItemID="{6C3C8BC8-F283-45AE-878A-BAB7291924A1}"/>
+                                      <w:text/>
+                                    </w:sdtPr>
+                                    <w:sdtContent>
+                                      <w:r>
+                                        <w:rPr>
+                                          <w:color w:val="FFFFFF" w:themeColor="background1"/>
+                                          <w:sz w:val="72"/>
+                                          <w:szCs w:val="72"/>
+                                        </w:rPr>
+                                        <w:t>Phase 1</w:t>
+                                      </w:r>
+                                    </w:sdtContent>
+                                  </w:sdt>
+                                </w:p>
+                              </w:txbxContent>
+                            </wps:txbx>
+                            <wps:bodyPr rot="0" vert="horz" wrap="square" lIns="914400" tIns="1097280" rIns="1097280" bIns="1097280" anchor="b" anchorCtr="0" upright="1">
+                              <a:noAutofit/>
+                            </wps:bodyPr>
+                          </wps:wsp>
+                          <wps:wsp>
+                            <wps:cNvPr id="127" name="Freeform 11"/>
+                            <wps:cNvSpPr>
+                              <a:spLocks/>
+                            </wps:cNvSpPr>
+                            <wps:spPr bwMode="auto">
+                              <a:xfrm>
+                                <a:off x="876300" y="4769783"/>
+                                <a:ext cx="4685030" cy="509905"/>
+                              </a:xfrm>
+                              <a:custGeom>
+                                <a:avLst/>
+                                <a:gdLst>
+                                  <a:gd name="T0" fmla="*/ 607 w 607"/>
+                                  <a:gd name="T1" fmla="*/ 0 h 66"/>
+                                  <a:gd name="T2" fmla="*/ 176 w 607"/>
+                                  <a:gd name="T3" fmla="*/ 57 h 66"/>
+                                  <a:gd name="T4" fmla="*/ 0 w 607"/>
+                                  <a:gd name="T5" fmla="*/ 48 h 66"/>
+                                  <a:gd name="T6" fmla="*/ 251 w 607"/>
+                                  <a:gd name="T7" fmla="*/ 66 h 66"/>
+                                  <a:gd name="T8" fmla="*/ 607 w 607"/>
+                                  <a:gd name="T9" fmla="*/ 27 h 66"/>
+                                  <a:gd name="T10" fmla="*/ 607 w 607"/>
+                                  <a:gd name="T11" fmla="*/ 0 h 66"/>
+                                </a:gdLst>
+                                <a:ahLst/>
+                                <a:cxnLst>
+                                  <a:cxn ang="0">
+                                    <a:pos x="T0" y="T1"/>
+                                  </a:cxn>
+                                  <a:cxn ang="0">
+                                    <a:pos x="T2" y="T3"/>
+                                  </a:cxn>
+                                  <a:cxn ang="0">
+                                    <a:pos x="T4" y="T5"/>
+                                  </a:cxn>
+                                  <a:cxn ang="0">
+                                    <a:pos x="T6" y="T7"/>
+                                  </a:cxn>
+                                  <a:cxn ang="0">
+                                    <a:pos x="T8" y="T9"/>
+                                  </a:cxn>
+                                  <a:cxn ang="0">
+                                    <a:pos x="T10" y="T11"/>
+                                  </a:cxn>
+                                </a:cxnLst>
+                                <a:rect l="0" t="0" r="r" b="b"/>
+                                <a:pathLst>
+                                  <a:path w="607" h="66">
+                                    <a:moveTo>
+                                      <a:pt x="607" y="0"/>
+                                    </a:moveTo>
+                                    <a:cubicBezTo>
+                                      <a:pt x="450" y="44"/>
+                                      <a:pt x="300" y="57"/>
+                                      <a:pt x="176" y="57"/>
+                                    </a:cubicBezTo>
+                                    <a:cubicBezTo>
+                                      <a:pt x="109" y="57"/>
+                                      <a:pt x="49" y="53"/>
+                                      <a:pt x="0" y="48"/>
+                                    </a:cubicBezTo>
+                                    <a:cubicBezTo>
+                                      <a:pt x="66" y="58"/>
+                                      <a:pt x="152" y="66"/>
+                                      <a:pt x="251" y="66"/>
+                                    </a:cubicBezTo>
+                                    <a:cubicBezTo>
+                                      <a:pt x="358" y="66"/>
+                                      <a:pt x="480" y="56"/>
+                                      <a:pt x="607" y="27"/>
+                                    </a:cubicBezTo>
+                                    <a:cubicBezTo>
+                                      <a:pt x="607" y="0"/>
+                                      <a:pt x="607" y="0"/>
+                                      <a:pt x="607" y="0"/>
+                                    </a:cubicBezTo>
+                                  </a:path>
+                                </a:pathLst>
+                              </a:custGeom>
+                              <a:solidFill>
+                                <a:schemeClr val="bg1">
+                                  <a:alpha val="30000"/>
+                                </a:schemeClr>
+                              </a:solidFill>
+                              <a:ln>
+                                <a:noFill/>
+                              </a:ln>
+                              <a:extLst>
+                                <a:ext uri="{91240B29-F687-4F45-9708-019B960494DF}">
+                                  <a14:hiddenLine xmlns:a14="http://schemas.microsoft.com/office/drawing/2010/main" w="9525">
+                                    <a:solidFill>
+                                      <a:srgbClr val="000000"/>
+                                    </a:solidFill>
+                                    <a:round/>
+                                    <a:headEnd/>
+                                    <a:tailEnd/>
+                                  </a14:hiddenLine>
+                                </a:ext>
+                              </a:extLst>
+                            </wps:spPr>
+                            <wps:bodyPr rot="0" vert="horz" wrap="square" lIns="91440" tIns="45720" rIns="91440" bIns="45720" anchor="b" anchorCtr="0" upright="1">
+                              <a:noAutofit/>
+                            </wps:bodyPr>
+                          </wps:wsp>
+                        </wpg:wgp>
+                      </a:graphicData>
+                    </a:graphic>
+                    <wp14:sizeRelH relativeFrom="margin">
+                      <wp14:pctWidth>115400</wp14:pctWidth>
+                    </wp14:sizeRelH>
+                    <wp14:sizeRelV relativeFrom="page">
+                      <wp14:pctHeight>67000</wp14:pctHeight>
+                    </wp14:sizeRelV>
+                  </wp:anchor>
+                </w:drawing>
+              </mc:Choice>
+              <mc:Fallback>
+                <w:pict>
+                  <v:group id="Group 125" o:spid="_x0000_s1026" style="position:absolute;margin-left:0;margin-top:0;width:540pt;height:556.55pt;z-index:-251657216;mso-width-percent:1154;mso-height-percent:670;mso-top-percent:45;mso-position-horizontal:center;mso-position-horizontal-relative:margin;mso-position-vertical-relative:page;mso-width-percent:1154;mso-height-percent:670;mso-top-percent:45;mso-width-relative:margin" coordsize="55613,54044" o:gfxdata="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">
+                    <o:lock v:ext="edit" aspectratio="t"/>
+                    <v:shape id="Freeform 10" o:spid="_x0000_s1027" style="position:absolute;width:55575;height:54044;visibility:visible;mso-wrap-style:square;v-text-anchor:bottom" coordsize="720,700" o:spt="100" o:gfxdata="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" adj="-11796480,,5400" path="m,c,644,,644,,644v23,6,62,14,113,21c250,685,476,700,720,644v,-27,,-27,,-27c720,,720,,720,,,,,,,e" fillcolor="#4d5f78 [2994]" stroked="f">
+                      <v:fill color2="#2a3442 [2018]" rotate="t" colors="0 #5d6d85;.5 #485972;1 #334258" focus="100%" type="gradient">
+                        <o:fill v:ext="view" type="gradientUnscaled"/>
+                      </v:fill>
+                      <v:stroke joinstyle="miter"/>
+                      <v:formulas/>
+                      <v:path arrowok="t" o:connecttype="custom" o:connectlocs="0,0;0,4972126;872222,5134261;5557520,4972126;5557520,4763667;5557520,0;0,0" o:connectangles="0,0,0,0,0,0,0" textboxrect="0,0,720,700"/>
+                      <v:textbox inset="1in,86.4pt,86.4pt,86.4pt">
+                        <w:txbxContent>
+                          <w:p>
+                            <w:pPr>
+                              <w:rPr>
+                                <w:color w:val="FFFFFF" w:themeColor="background1"/>
+                                <w:sz w:val="72"/>
+                                <w:szCs w:val="72"/>
+                              </w:rPr>
+                            </w:pPr>
+                            <w:sdt>
+                              <w:sdtPr>
+                                <w:rPr>
+                                  <w:color w:val="FFFFFF" w:themeColor="background1"/>
+                                  <w:sz w:val="72"/>
+                                  <w:szCs w:val="72"/>
+                                </w:rPr>
+                                <w:alias w:val="Title"/>
+                                <w:tag w:val=""/>
+                                <w:id w:val="-554696155"/>
+                                <w:dataBinding w:prefixMappings="xmlns:ns0='http://purl.org/dc/elements/1.1/' xmlns:ns1='http://schemas.openxmlformats.org/package/2006/metadata/core-properties' " w:xpath="/ns1:coreProperties[1]/ns0:title[1]" w:storeItemID="{6C3C8BC8-F283-45AE-878A-BAB7291924A1}"/>
+                                <w:text/>
+                              </w:sdtPr>
+                              <w:sdtContent>
+                                <w:r>
+                                  <w:rPr>
+                                    <w:color w:val="FFFFFF" w:themeColor="background1"/>
+                                    <w:sz w:val="72"/>
+                                    <w:szCs w:val="72"/>
+                                  </w:rPr>
+                                  <w:t>Phase 1</w:t>
+                                </w:r>
+                              </w:sdtContent>
+                            </w:sdt>
+                          </w:p>
+                        </w:txbxContent>
+                      </v:textbox>
+                    </v:shape>
+                    <v:shape id="Freeform 11" o:spid="_x0000_s1028" style="position:absolute;left:8763;top:47697;width:46850;height:5099;visibility:visible;mso-wrap-style:square;v-text-anchor:bottom" coordsize="607,66" o:gfxdata="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" path="m607,c450,44,300,57,176,57,109,57,49,53,,48,66,58,152,66,251,66,358,66,480,56,607,27,607,,607,,607,e" fillcolor="white [3212]" stroked="f">
+                      <v:fill opacity="19789f"/>
+                      <v:path arrowok="t" o:connecttype="custom" o:connectlocs="4685030,0;1358427,440373;0,370840;1937302,509905;4685030,208598;4685030,0" o:connectangles="0,0,0,0,0,0"/>
+                    </v:shape>
+                    <w10:wrap anchorx="margin" anchory="page"/>
+                  </v:group>
+                </w:pict>
+              </mc:Fallback>
+            </mc:AlternateContent>
+          </w:r>
+          <w:r>
+            <w:rPr>
+              <w:noProof/>
+            </w:rPr>
+            <mc:AlternateContent>
+              <mc:Choice Requires="wps">
+                <w:drawing>
+                  <wp:anchor distT="0" distB="0" distL="114300" distR="114300" simplePos="0" relativeHeight="251662336" behindDoc="0" locked="0" layoutInCell="1" allowOverlap="1">
+                    <wp:simplePos x="0" y="0"/>
+                    <wp:positionH relativeFrom="page">
+                      <wp:align>center</wp:align>
+                    </wp:positionH>
+                    <wp:positionV relativeFrom="margin">
+                      <wp:align>bottom</wp:align>
+                    </wp:positionV>
+                    <wp:extent cx="5753100" cy="146304"/>
+                    <wp:effectExtent l="0" t="0" r="0" b="5715"/>
+                    <wp:wrapSquare wrapText="bothSides"/>
+                    <wp:docPr id="128" name="Text Box 128"/>
+                    <wp:cNvGraphicFramePr/>
+                    <a:graphic xmlns:a="http://schemas.openxmlformats.org/drawingml/2006/main">
+                      <a:graphicData uri="http://schemas.microsoft.com/office/word/2010/wordprocessingShape">
+                        <wps:wsp>
+                          <wps:cNvSpPr txBox="1"/>
+                          <wps:spPr>
+                            <a:xfrm>
+                              <a:off x="0" y="0"/>
+                              <a:ext cx="5753100" cy="146304"/>
+                            </a:xfrm>
+                            <a:prstGeom prst="rect">
+                              <a:avLst/>
+                            </a:prstGeom>
+                            <a:noFill/>
+                            <a:ln w="6350">
+                              <a:noFill/>
+                            </a:ln>
+                            <a:effectLst/>
+                          </wps:spPr>
+                          <wps:style>
+                            <a:lnRef idx="0">
+                              <a:schemeClr val="accent1"/>
+                            </a:lnRef>
+                            <a:fillRef idx="0">
+                              <a:schemeClr val="accent1"/>
+                            </a:fillRef>
+                            <a:effectRef idx="0">
+                              <a:schemeClr val="accent1"/>
+                            </a:effectRef>
+                            <a:fontRef idx="minor">
+                              <a:schemeClr val="dk1"/>
+                            </a:fontRef>
+                          </wps:style>
+                          <wps:txbx>
+                            <w:txbxContent>
+                              <w:p>
+                                <w:pPr>
+                                  <w:pStyle w:val="NoSpacing"/>
+                                  <w:rPr>
+                                    <w:color w:val="7F7F7F" w:themeColor="text1" w:themeTint="80"/>
+                                    <w:sz w:val="18"/>
+                                    <w:szCs w:val="18"/>
+                                  </w:rPr>
+                                </w:pPr>
+                                <w:sdt>
+                                  <w:sdtPr>
+                                    <w:rPr>
+                                      <w:caps/>
+                                      <w:color w:val="7F7F7F" w:themeColor="text1" w:themeTint="80"/>
+                                      <w:sz w:val="18"/>
+                                      <w:szCs w:val="18"/>
+                                    </w:rPr>
+                                    <w:alias w:val="Company"/>
+                                    <w:tag w:val=""/>
+                                    <w:id w:val="-1880927279"/>
+                                    <w:dataBinding w:prefixMappings="xmlns:ns0='http://schemas.openxmlformats.org/officeDocument/2006/extended-properties' " w:xpath="/ns0:Properties[1]/ns0:Company[1]" w:storeItemID="{6668398D-A668-4E3E-A5EB-62B293D839F1}"/>
+                                    <w:text/>
+                                  </w:sdtPr>
+                                  <w:sdtContent>
+                                    <w:r>
+                                      <w:rPr>
+                                        <w:caps/>
+                                        <w:color w:val="7F7F7F" w:themeColor="text1" w:themeTint="80"/>
+                                        <w:sz w:val="18"/>
+                                        <w:szCs w:val="18"/>
+                                      </w:rPr>
+                                      <w:t>Nexus</w:t>
+                                    </w:r>
+                                  </w:sdtContent>
+                                </w:sdt>
+                                <w:r>
+                                  <w:rPr>
+                                    <w:caps/>
+                                    <w:color w:val="7F7F7F" w:themeColor="text1" w:themeTint="80"/>
+                                    <w:sz w:val="18"/>
+                                    <w:szCs w:val="18"/>
+                                  </w:rPr>
+                                  <w:t> </w:t>
+                                </w:r>
+                                <w:r>
+                                  <w:rPr>
+                                    <w:color w:val="7F7F7F" w:themeColor="text1" w:themeTint="80"/>
+                                    <w:sz w:val="18"/>
+                                    <w:szCs w:val="18"/>
+                                  </w:rPr>
+                                  <w:t>| </w:t>
+                                </w:r>
+                                <w:sdt>
+                                  <w:sdtPr>
+                                    <w:rPr>
+                                      <w:color w:val="7F7F7F" w:themeColor="text1" w:themeTint="80"/>
+                                      <w:sz w:val="18"/>
+                                      <w:szCs w:val="18"/>
+                                    </w:rPr>
+                                    <w:alias w:val="Address"/>
+                                    <w:tag w:val=""/>
+                                    <w:id w:val="-1023088507"/>
+                                    <w:dataBinding w:prefixMappings="xmlns:ns0='http://schemas.microsoft.com/office/2006/coverPageProps' " w:xpath="/ns0:CoverPageProperties[1]/ns0:CompanyAddress[1]" w:storeItemID="{55AF091B-3C7A-41E3-B477-F2FDAA23CFDA}"/>
+                                    <w:text/>
+                                  </w:sdtPr>
+                                  <w:sdtContent>
+                                    <w:r>
+                                      <w:rPr>
+                                        <w:color w:val="7F7F7F" w:themeColor="text1" w:themeTint="80"/>
+                                        <w:sz w:val="18"/>
+                                        <w:szCs w:val="18"/>
+                                      </w:rPr>
+                                      <w:t>Nexus Messenger</w:t>
+                                    </w:r>
+                                  </w:sdtContent>
+                                </w:sdt>
+                              </w:p>
+                            </w:txbxContent>
+                          </wps:txbx>
+                          <wps:bodyPr rot="0" spcFirstLastPara="0" vertOverflow="overflow" horzOverflow="overflow" vert="horz" wrap="square" lIns="914400" tIns="0" rIns="1097280" bIns="0" numCol="1" spcCol="0" rtlCol="0" fromWordArt="0" anchor="b" anchorCtr="0" forceAA="0" compatLnSpc="1">
+                            <a:prstTxWarp prst="textNoShape">
+                              <a:avLst/>
+                            </a:prstTxWarp>
+                            <a:spAutoFit/>
+                          </wps:bodyPr>
+                        </wps:wsp>
+                      </a:graphicData>
+                    </a:graphic>
+                    <wp14:sizeRelH relativeFrom="margin">
+                      <wp14:pctWidth>115400</wp14:pctWidth>
+                    </wp14:sizeRelH>
+                    <wp14:sizeRelV relativeFrom="margin">
+                      <wp14:pctHeight>0</wp14:pctHeight>
+                    </wp14:sizeRelV>
+                  </wp:anchor>
+                </w:drawing>
+              </mc:Choice>
+              <mc:Fallback>
+                <w:pict>
+                  <v:shapetype id="_x0000_t202" coordsize="21600,21600" o:spt="202" path="m,l,21600r21600,l21600,xe">
+                    <v:stroke joinstyle="miter"/>
+                    <v:path gradientshapeok="t" o:connecttype="rect"/>
+                  </v:shapetype>
+                  <v:shape id="Text Box 128" o:spid="_x0000_s1029" type="#_x0000_t202" style="position:absolute;margin-left:0;margin-top:0;width:453pt;height:11.5pt;z-index:251662336;visibility:visible;mso-wrap-style:square;mso-width-percent:1154;mso-height-percent:0;mso-wrap-distance-left:9pt;mso-wrap-distance-top:0;mso-wrap-distance-right:9pt;mso-wrap-distance-bottom:0;mso-position-horizontal:center;mso-position-horizontal-relative:page;mso-position-vertical:bottom;mso-position-vertical-relative:margin;mso-width-percent:1154;mso-height-percent:0;mso-width-relative:margin;mso-height-relative:margin;v-text-anchor:bottom" o:gfxdata="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" filled="f" stroked="f" strokeweight=".5pt">
+                    <v:textbox style="mso-fit-shape-to-text:t" inset="1in,0,86.4pt,0">
+                      <w:txbxContent>
+                        <w:p>
+                          <w:pPr>
+                            <w:pStyle w:val="NoSpacing"/>
+                            <w:rPr>
+                              <w:color w:val="7F7F7F" w:themeColor="text1" w:themeTint="80"/>
+                              <w:sz w:val="18"/>
+                              <w:szCs w:val="18"/>
+                            </w:rPr>
+                          </w:pPr>
+                          <w:sdt>
+                            <w:sdtPr>
+                              <w:rPr>
+                                <w:caps/>
+                                <w:color w:val="7F7F7F" w:themeColor="text1" w:themeTint="80"/>
+                                <w:sz w:val="18"/>
+                                <w:szCs w:val="18"/>
+                              </w:rPr>
+                              <w:alias w:val="Company"/>
+                              <w:tag w:val=""/>
+                              <w:id w:val="-1880927279"/>
+                              <w:dataBinding w:prefixMappings="xmlns:ns0='http://schemas.openxmlformats.org/officeDocument/2006/extended-properties' " w:xpath="/ns0:Properties[1]/ns0:Company[1]" w:storeItemID="{6668398D-A668-4E3E-A5EB-62B293D839F1}"/>
+                              <w:text/>
+                            </w:sdtPr>
+                            <w:sdtContent>
+                              <w:r>
+                                <w:rPr>
+                                  <w:caps/>
+                                  <w:color w:val="7F7F7F" w:themeColor="text1" w:themeTint="80"/>
+                                  <w:sz w:val="18"/>
+                                  <w:szCs w:val="18"/>
+                                </w:rPr>
+                                <w:t>Nexus</w:t>
+                              </w:r>
+                            </w:sdtContent>
+                          </w:sdt>
+                          <w:r>
+                            <w:rPr>
+                              <w:caps/>
+                              <w:color w:val="7F7F7F" w:themeColor="text1" w:themeTint="80"/>
+                              <w:sz w:val="18"/>
+                              <w:szCs w:val="18"/>
+                            </w:rPr>
+                            <w:t> </w:t>
+                          </w:r>
+                          <w:r>
+                            <w:rPr>
+                              <w:color w:val="7F7F7F" w:themeColor="text1" w:themeTint="80"/>
+                              <w:sz w:val="18"/>
+                              <w:szCs w:val="18"/>
+                            </w:rPr>
+                            <w:t>| </w:t>
+                          </w:r>
+                          <w:sdt>
+                            <w:sdtPr>
+                              <w:rPr>
+                                <w:color w:val="7F7F7F" w:themeColor="text1" w:themeTint="80"/>
+                                <w:sz w:val="18"/>
+                                <w:szCs w:val="18"/>
+                              </w:rPr>
+                              <w:alias w:val="Address"/>
+                              <w:tag w:val=""/>
+                              <w:id w:val="-1023088507"/>
+                              <w:dataBinding w:prefixMappings="xmlns:ns0='http://schemas.microsoft.com/office/2006/coverPageProps' " w:xpath="/ns0:CoverPageProperties[1]/ns0:CompanyAddress[1]" w:storeItemID="{55AF091B-3C7A-41E3-B477-F2FDAA23CFDA}"/>
+                              <w:text/>
+                            </w:sdtPr>
+                            <w:sdtContent>
+                              <w:r>
+                                <w:rPr>
+                                  <w:color w:val="7F7F7F" w:themeColor="text1" w:themeTint="80"/>
+                                  <w:sz w:val="18"/>
+                                  <w:szCs w:val="18"/>
+                                </w:rPr>
+                                <w:t>Nexus Messenger</w:t>
+                              </w:r>
+                            </w:sdtContent>
+                          </w:sdt>
+                        </w:p>
+                      </w:txbxContent>
+                    </v:textbox>
+                    <w10:wrap type="square" anchorx="page" anchory="margin"/>
+                  </v:shape>
+                </w:pict>
+              </mc:Fallback>
+            </mc:AlternateContent>
+          </w:r>
+          <w:r>
+            <w:rPr>
+              <w:noProof/>
+            </w:rPr>
+            <mc:AlternateContent>
+              <mc:Choice Requires="wps">
+                <w:drawing>
+                  <wp:anchor distT="0" distB="0" distL="114300" distR="114300" simplePos="0" relativeHeight="251661312" behindDoc="0" locked="0" layoutInCell="1" allowOverlap="1">
+                    <wp:simplePos x="0" y="0"/>
+                    <wp:positionH relativeFrom="page">
+                      <wp:align>center</wp:align>
+                    </wp:positionH>
+                    <mc:AlternateContent>
+                      <mc:Choice Requires="wp14">
+                        <wp:positionV relativeFrom="page">
+                          <wp14:pctPosVOffset>79000</wp14:pctPosVOffset>
+                        </wp:positionV>
+                      </mc:Choice>
+                      <mc:Fallback>
+                        <wp:positionV relativeFrom="page">
+                          <wp:posOffset>7945755</wp:posOffset>
+                        </wp:positionV>
+                      </mc:Fallback>
+                    </mc:AlternateContent>
+                    <wp:extent cx="5753100" cy="484632"/>
+                    <wp:effectExtent l="0" t="0" r="0" b="7620"/>
+                    <wp:wrapSquare wrapText="bothSides"/>
+                    <wp:docPr id="129" name="Text Box 129"/>
+                    <wp:cNvGraphicFramePr/>
+                    <a:graphic xmlns:a="http://schemas.openxmlformats.org/drawingml/2006/main">
+                      <a:graphicData uri="http://schemas.microsoft.com/office/word/2010/wordprocessingShape">
+                        <wps:wsp>
+                          <wps:cNvSpPr txBox="1"/>
+                          <wps:spPr>
+                            <a:xfrm>
+                              <a:off x="0" y="0"/>
+                              <a:ext cx="5753100" cy="484632"/>
+                            </a:xfrm>
+                            <a:prstGeom prst="rect">
+                              <a:avLst/>
+                            </a:prstGeom>
+                            <a:noFill/>
+                            <a:ln w="6350">
+                              <a:noFill/>
+                            </a:ln>
+                            <a:effectLst/>
+                          </wps:spPr>
+                          <wps:style>
+                            <a:lnRef idx="0">
+                              <a:schemeClr val="accent1"/>
+                            </a:lnRef>
+                            <a:fillRef idx="0">
+                              <a:schemeClr val="accent1"/>
+                            </a:fillRef>
+                            <a:effectRef idx="0">
+                              <a:schemeClr val="accent1"/>
+                            </a:effectRef>
+                            <a:fontRef idx="minor">
+                              <a:schemeClr val="dk1"/>
+                            </a:fontRef>
+                          </wps:style>
+                          <wps:txbx>
+                            <w:txbxContent>
+                              <w:sdt>
+                                <w:sdtPr>
+                                  <w:rPr>
+                                    <w:caps/>
+                                    <w:color w:val="5B9BD5" w:themeColor="accent1"/>
+                                    <w:sz w:val="28"/>
+                                    <w:szCs w:val="28"/>
+                                  </w:rPr>
+                                  <w:alias w:val="Subtitle"/>
+                                  <w:tag w:val=""/>
+                                  <w:id w:val="-1452929454"/>
+                                  <w:dataBinding w:prefixMappings="xmlns:ns0='http://purl.org/dc/elements/1.1/' xmlns:ns1='http://schemas.openxmlformats.org/package/2006/metadata/core-properties' " w:xpath="/ns1:coreProperties[1]/ns0:subject[1]" w:storeItemID="{6C3C8BC8-F283-45AE-878A-BAB7291924A1}"/>
+                                  <w:text/>
+                                </w:sdtPr>
+                                <w:sdtContent>
+                                  <w:p>
+                                    <w:pPr>
+                                      <w:pStyle w:val="NoSpacing"/>
+                                      <w:spacing w:before="40" w:after="40"/>
+                                      <w:rPr>
+                                        <w:caps/>
+                                        <w:color w:val="5B9BD5" w:themeColor="accent1"/>
+                                        <w:sz w:val="28"/>
+                                        <w:szCs w:val="28"/>
+                                      </w:rPr>
+                                    </w:pPr>
+                                    <w:r>
+                                      <w:rPr>
+                                        <w:caps/>
+                                        <w:color w:val="5B9BD5" w:themeColor="accent1"/>
+                                        <w:sz w:val="28"/>
+                                        <w:szCs w:val="28"/>
+                                      </w:rPr>
+                                      <w:t>Team Nexus</w:t>
+                                    </w:r>
+                                  </w:p>
+                                </w:sdtContent>
+                              </w:sdt>
+                              <w:sdt>
+                                <w:sdtPr>
+                                  <w:rPr>
+                                    <w:caps/>
+                                    <w:color w:val="4472C4" w:themeColor="accent5"/>
+                                    <w:sz w:val="24"/>
+                                    <w:szCs w:val="24"/>
+                                  </w:rPr>
+                                  <w:alias w:val="Author"/>
+                                  <w:tag w:val=""/>
+                                  <w:id w:val="-954487662"/>
+                                  <w:dataBinding w:prefixMappings="xmlns:ns0='http://purl.org/dc/elements/1.1/' xmlns:ns1='http://schemas.openxmlformats.org/package/2006/metadata/core-properties' " w:xpath="/ns1:coreProperties[1]/ns0:creator[1]" w:storeItemID="{6C3C8BC8-F283-45AE-878A-BAB7291924A1}"/>
+                                  <w:text/>
+                                </w:sdtPr>
+                                <w:sdtContent>
+                                  <w:p>
+                                    <w:pPr>
+                                      <w:pStyle w:val="NoSpacing"/>
+                                      <w:spacing w:before="40" w:after="40"/>
+                                      <w:rPr>
+                                        <w:caps/>
+                                        <w:color w:val="4472C4" w:themeColor="accent5"/>
+                                        <w:sz w:val="24"/>
+                                        <w:szCs w:val="24"/>
+                                      </w:rPr>
+                                    </w:pPr>
+                                    <w:r>
+                                      <w:rPr>
+                                        <w:caps/>
+                                        <w:color w:val="4472C4" w:themeColor="accent5"/>
+                                        <w:sz w:val="24"/>
+                                        <w:szCs w:val="24"/>
+                                      </w:rPr>
+                                      <w:t>Adonias Lopez Payan &amp; Henna Gohil</w:t>
+                                    </w:r>
+                                  </w:p>
+                                </w:sdtContent>
+                              </w:sdt>
+                            </w:txbxContent>
+                          </wps:txbx>
+                          <wps:bodyPr rot="0" spcFirstLastPara="0" vertOverflow="overflow" horzOverflow="overflow" vert="horz" wrap="square" lIns="914400" tIns="0" rIns="1097280" bIns="0" numCol="1" spcCol="0" rtlCol="0" fromWordArt="0" anchor="t" anchorCtr="0" forceAA="0" compatLnSpc="1">
+                            <a:prstTxWarp prst="textNoShape">
+                              <a:avLst/>
+                            </a:prstTxWarp>
+                            <a:spAutoFit/>
+                          </wps:bodyPr>
+                        </wps:wsp>
+                      </a:graphicData>
+                    </a:graphic>
+                    <wp14:sizeRelH relativeFrom="margin">
+                      <wp14:pctWidth>115400</wp14:pctWidth>
+                    </wp14:sizeRelH>
+                    <wp14:sizeRelV relativeFrom="margin">
+                      <wp14:pctHeight>0</wp14:pctHeight>
+                    </wp14:sizeRelV>
+                  </wp:anchor>
+                </w:drawing>
+              </mc:Choice>
+              <mc:Fallback>
+                <w:pict>
+                  <v:shape id="Text Box 129" o:spid="_x0000_s1030" type="#_x0000_t202" style="position:absolute;margin-left:0;margin-top:0;width:453pt;height:38.15pt;z-index:251661312;visibility:visible;mso-wrap-style:square;mso-width-percent:1154;mso-height-percent:0;mso-top-percent:790;mso-wrap-distance-left:9pt;mso-wrap-distance-top:0;mso-wrap-distance-right:9pt;mso-wrap-distance-bottom:0;mso-position-horizontal:center;mso-position-horizontal-relative:page;mso-position-vertical-relative:page;mso-width-percent:1154;mso-height-percent:0;mso-top-percent:790;mso-width-relative:margin;mso-height-relative:margin;v-text-anchor:top" o:gfxdata="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" filled="f" stroked="f" strokeweight=".5pt">
+                    <v:textbox style="mso-fit-shape-to-text:t" inset="1in,0,86.4pt,0">
+                      <w:txbxContent>
+                        <w:sdt>
+                          <w:sdtPr>
+                            <w:rPr>
+                              <w:caps/>
+                              <w:color w:val="5B9BD5" w:themeColor="accent1"/>
+                              <w:sz w:val="28"/>
+                              <w:szCs w:val="28"/>
+                            </w:rPr>
+                            <w:alias w:val="Subtitle"/>
+                            <w:tag w:val=""/>
+                            <w:id w:val="-1452929454"/>
+                            <w:dataBinding w:prefixMappings="xmlns:ns0='http://purl.org/dc/elements/1.1/' xmlns:ns1='http://schemas.openxmlformats.org/package/2006/metadata/core-properties' " w:xpath="/ns1:coreProperties[1]/ns0:subject[1]" w:storeItemID="{6C3C8BC8-F283-45AE-878A-BAB7291924A1}"/>
+                            <w:text/>
+                          </w:sdtPr>
+                          <w:sdtContent>
+                            <w:p>
+                              <w:pPr>
+                                <w:pStyle w:val="NoSpacing"/>
+                                <w:spacing w:before="40" w:after="40"/>
+                                <w:rPr>
+                                  <w:caps/>
+                                  <w:color w:val="5B9BD5" w:themeColor="accent1"/>
+                                  <w:sz w:val="28"/>
+                                  <w:szCs w:val="28"/>
+                                </w:rPr>
+                              </w:pPr>
+                              <w:r>
+                                <w:rPr>
+                                  <w:caps/>
+                                  <w:color w:val="5B9BD5" w:themeColor="accent1"/>
+                                  <w:sz w:val="28"/>
+                                  <w:szCs w:val="28"/>
+                                </w:rPr>
+                                <w:t>Team Nexus</w:t>
+                              </w:r>
+                            </w:p>
+                          </w:sdtContent>
+                        </w:sdt>
+                        <w:sdt>
+                          <w:sdtPr>
+                            <w:rPr>
+                              <w:caps/>
+                              <w:color w:val="4472C4" w:themeColor="accent5"/>
+                              <w:sz w:val="24"/>
+                              <w:szCs w:val="24"/>
+                            </w:rPr>
+                            <w:alias w:val="Author"/>
+                            <w:tag w:val=""/>
+                            <w:id w:val="-954487662"/>
+                            <w:dataBinding w:prefixMappings="xmlns:ns0='http://purl.org/dc/elements/1.1/' xmlns:ns1='http://schemas.openxmlformats.org/package/2006/metadata/core-properties' " w:xpath="/ns1:coreProperties[1]/ns0:creator[1]" w:storeItemID="{6C3C8BC8-F283-45AE-878A-BAB7291924A1}"/>
+                            <w:text/>
+                          </w:sdtPr>
+                          <w:sdtContent>
+                            <w:p>
+                              <w:pPr>
+                                <w:pStyle w:val="NoSpacing"/>
+                                <w:spacing w:before="40" w:after="40"/>
+                                <w:rPr>
+                                  <w:caps/>
+                                  <w:color w:val="4472C4" w:themeColor="accent5"/>
+                                  <w:sz w:val="24"/>
+                                  <w:szCs w:val="24"/>
+                                </w:rPr>
+                              </w:pPr>
+                              <w:r>
+                                <w:rPr>
+                                  <w:caps/>
+                                  <w:color w:val="4472C4" w:themeColor="accent5"/>
+                                  <w:sz w:val="24"/>
+                                  <w:szCs w:val="24"/>
+                                </w:rPr>
+                                <w:t>Adonias Lopez Payan &amp; Henna Gohil</w:t>
+                              </w:r>
+                            </w:p>
+                          </w:sdtContent>
+                        </w:sdt>
+                      </w:txbxContent>
+                    </v:textbox>
+                    <w10:wrap type="square" anchorx="page" anchory="page"/>
+                  </v:shape>
+                </w:pict>
+              </mc:Fallback>
+            </mc:AlternateContent>
+          </w:r>
+          <w:r>
+            <w:rPr>
+              <w:noProof/>
+            </w:rPr>
+            <mc:AlternateContent>
+              <mc:Choice Requires="wps">
+                <w:drawing>
+                  <wp:anchor distT="0" distB="0" distL="114300" distR="114300" simplePos="0" relativeHeight="251660288" behindDoc="0" locked="0" layoutInCell="1" allowOverlap="1">
+                    <wp:simplePos x="0" y="0"/>
+                    <wp:positionH relativeFrom="margin">
+                      <wp:align>right</wp:align>
+                    </wp:positionH>
+                    <mc:AlternateContent>
+                      <mc:Choice Requires="wp14">
+                        <wp:positionV relativeFrom="page">
+                          <wp14:pctPosVOffset>2300</wp14:pctPosVOffset>
+                        </wp:positionV>
+                      </mc:Choice>
+                      <mc:Fallback>
+                        <wp:positionV relativeFrom="page">
+                          <wp:posOffset>231140</wp:posOffset>
+                        </wp:positionV>
+                      </mc:Fallback>
+                    </mc:AlternateContent>
+                    <wp:extent cx="594360" cy="987552"/>
+                    <wp:effectExtent l="0" t="0" r="0" b="5080"/>
+                    <wp:wrapNone/>
+                    <wp:docPr id="130" name="Rectangle 130"/>
+                    <wp:cNvGraphicFramePr>
+                      <a:graphicFrameLocks xmlns:a="http://schemas.openxmlformats.org/drawingml/2006/main" noChangeAspect="1"/>
+                    </wp:cNvGraphicFramePr>
+                    <a:graphic xmlns:a="http://schemas.openxmlformats.org/drawingml/2006/main">
+                      <a:graphicData uri="http://schemas.microsoft.com/office/word/2010/wordprocessingShape">
+                        <wps:wsp>
+                          <wps:cNvSpPr>
+                            <a:spLocks noChangeAspect="1"/>
+                          </wps:cNvSpPr>
+                          <wps:spPr>
+                            <a:xfrm>
+                              <a:off x="0" y="0"/>
+                              <a:ext cx="594360" cy="987552"/>
+                            </a:xfrm>
+                            <a:prstGeom prst="rect">
+                              <a:avLst/>
+                            </a:prstGeom>
+                            <a:ln>
+                              <a:noFill/>
+                            </a:ln>
+                          </wps:spPr>
+                          <wps:style>
+                            <a:lnRef idx="2">
+                              <a:schemeClr val="accent1">
+                                <a:shade val="50000"/>
+                              </a:schemeClr>
+                            </a:lnRef>
+                            <a:fillRef idx="1">
+                              <a:schemeClr val="accent1"/>
+                            </a:fillRef>
+                            <a:effectRef idx="0">
+                              <a:schemeClr val="accent1"/>
+                            </a:effectRef>
+                            <a:fontRef idx="minor">
+                              <a:schemeClr val="lt1"/>
+                            </a:fontRef>
+                          </wps:style>
+                          <wps:txbx>
+                            <w:txbxContent>
+                              <w:sdt>
+                                <w:sdtPr>
+                                  <w:rPr>
+                                    <w:color w:val="FFFFFF" w:themeColor="background1"/>
+                                    <w:sz w:val="24"/>
+                                    <w:szCs w:val="24"/>
+                                  </w:rPr>
+                                  <w:alias w:val="Year"/>
+                                  <w:tag w:val=""/>
+                                  <w:id w:val="1595126926"/>
+                                  <w:dataBinding w:prefixMappings="xmlns:ns0='http://schemas.microsoft.com/office/2006/coverPageProps' " w:xpath="/ns0:CoverPageProperties[1]/ns0:PublishDate[1]" w:storeItemID="{55AF091B-3C7A-41E3-B477-F2FDAA23CFDA}"/>
+                                  <w:date w:fullDate="2016-09-15T00:00:00Z">
+                                    <w:dateFormat w:val="yyyy"/>
+                                    <w:lid w:val="en-US"/>
+                                    <w:storeMappedDataAs w:val="dateTime"/>
+                                    <w:calendar w:val="gregorian"/>
+                                  </w:date>
+                                </w:sdtPr>
+                                <w:sdtContent>
+                                  <w:p>
+                                    <w:pPr>
+                                      <w:pStyle w:val="NoSpacing"/>
+                                      <w:jc w:val="right"/>
+                                      <w:rPr>
+                                        <w:color w:val="FFFFFF" w:themeColor="background1"/>
+                                        <w:sz w:val="24"/>
+                                        <w:szCs w:val="24"/>
+                                      </w:rPr>
+                                    </w:pPr>
+                                    <w:r>
+                                      <w:rPr>
+                                        <w:color w:val="FFFFFF" w:themeColor="background1"/>
+                                        <w:sz w:val="24"/>
+                                        <w:szCs w:val="24"/>
+                                      </w:rPr>
+                                      <w:t>2016</w:t>
+                                    </w:r>
+                                  </w:p>
+                                </w:sdtContent>
+                              </w:sdt>
+                            </w:txbxContent>
+                          </wps:txbx>
+                          <wps:bodyPr rot="0" spcFirstLastPara="0" vertOverflow="overflow" horzOverflow="overflow" vert="horz" wrap="square" lIns="45720" tIns="45720" rIns="45720" bIns="45720" numCol="1" spcCol="0" rtlCol="0" fromWordArt="0" anchor="b" anchorCtr="0" forceAA="0" compatLnSpc="1">
+                            <a:prstTxWarp prst="textNoShape">
+                              <a:avLst/>
+                            </a:prstTxWarp>
+                            <a:noAutofit/>
+                          </wps:bodyPr>
+                        </wps:wsp>
+                      </a:graphicData>
+                    </a:graphic>
+                    <wp14:sizeRelH relativeFrom="page">
+                      <wp14:pctWidth>7600</wp14:pctWidth>
+                    </wp14:sizeRelH>
+                    <wp14:sizeRelV relativeFrom="page">
+                      <wp14:pctHeight>9800</wp14:pctHeight>
+                    </wp14:sizeRelV>
+                  </wp:anchor>
+                </w:drawing>
+              </mc:Choice>
+              <mc:Fallback>
+                <w:pict>
+                  <v:rect id="Rectangle 130" o:spid="_x0000_s1031" style="position:absolute;margin-left:-4.4pt;margin-top:0;width:46.8pt;height:77.75pt;z-index:251660288;visibility:visible;mso-wrap-style:square;mso-width-percent:76;mso-height-percent:98;mso-top-percent:23;mso-wrap-distance-left:9pt;mso-wrap-distance-top:0;mso-wrap-distance-right:9pt;mso-wrap-distance-bottom:0;mso-position-horizontal:right;mso-position-horizontal-relative:margin;mso-position-vertical-relative:page;mso-width-percent:76;mso-height-percent:98;mso-top-percent:23;mso-width-relative:page;mso-height-relative:page;v-text-anchor:bottom" o:gfxdata="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" fillcolor="#5b9bd5 [3204]" stroked="f" strokeweight="1pt">
+                    <v:path arrowok="t"/>
+                    <o:lock v:ext="edit" aspectratio="t"/>
+                    <v:textbox inset="3.6pt,,3.6pt">
+                      <w:txbxContent>
+                        <w:sdt>
+                          <w:sdtPr>
+                            <w:rPr>
+                              <w:color w:val="FFFFFF" w:themeColor="background1"/>
+                              <w:sz w:val="24"/>
+                              <w:szCs w:val="24"/>
+                            </w:rPr>
+                            <w:alias w:val="Year"/>
+                            <w:tag w:val=""/>
+                            <w:id w:val="1595126926"/>
+                            <w:dataBinding w:prefixMappings="xmlns:ns0='http://schemas.microsoft.com/office/2006/coverPageProps' " w:xpath="/ns0:CoverPageProperties[1]/ns0:PublishDate[1]" w:storeItemID="{55AF091B-3C7A-41E3-B477-F2FDAA23CFDA}"/>
+                            <w:date w:fullDate="2016-09-15T00:00:00Z">
+                              <w:dateFormat w:val="yyyy"/>
+                              <w:lid w:val="en-US"/>
+                              <w:storeMappedDataAs w:val="dateTime"/>
+                              <w:calendar w:val="gregorian"/>
+                            </w:date>
+                          </w:sdtPr>
+                          <w:sdtContent>
+                            <w:p>
+                              <w:pPr>
+                                <w:pStyle w:val="NoSpacing"/>
+                                <w:jc w:val="right"/>
+                                <w:rPr>
+                                  <w:color w:val="FFFFFF" w:themeColor="background1"/>
+                                  <w:sz w:val="24"/>
+                                  <w:szCs w:val="24"/>
+                                </w:rPr>
+                              </w:pPr>
+                              <w:r>
+                                <w:rPr>
+                                  <w:color w:val="FFFFFF" w:themeColor="background1"/>
+                                  <w:sz w:val="24"/>
+                                  <w:szCs w:val="24"/>
+                                </w:rPr>
+                                <w:t>2016</w:t>
+                              </w:r>
+                            </w:p>
+                          </w:sdtContent>
+                        </w:sdt>
+                      </w:txbxContent>
+                    </v:textbox>
+                    <w10:wrap anchorx="margin" anchory="page"/>
+                  </v:rect>
+                </w:pict>
+              </mc:Fallback>
+            </mc:AlternateContent>
+          </w:r>
+          <w:r>
+            <w:rPr>
+              <w:rFonts w:ascii="Times New Roman" w:hAnsi="Times New Roman" w:cs="Times New Roman"/>
+              <w:sz w:val="24"/>
+              <w:szCs w:val="24"/>
+            </w:rPr>
+            <w:br w:type="page"/>
+          </w:r>
+        </w:p>
+        <w:p>
+          <w:pPr>
+            <w:rPr>
+              <w:rFonts w:ascii="Times New Roman" w:hAnsi="Times New Roman" w:cs="Times New Roman"/>
+              <w:sz w:val="24"/>
+              <w:szCs w:val="24"/>
+            </w:rPr>
+          </w:pPr>
+        </w:p>
+      </w:sdtContent>
+    </w:sdt>
     <w:p>
       <w:pPr>
         <w:pStyle w:val="NoSpacing"/>
         <w:rPr>
           <w:rFonts w:ascii="Times New Roman" w:hAnsi="Times New Roman" w:cs="Times New Roman"/>
-          <w:sz w:val="24"/>
-          <w:szCs w:val="24"/>
-        </w:rPr>
-      </w:pPr>
-      <w:r>
-        <w:rPr>
-          <w:rFonts w:ascii="Times New Roman" w:hAnsi="Times New Roman" w:cs="Times New Roman"/>
-          <w:sz w:val="24"/>
-          <w:szCs w:val="24"/>
-        </w:rPr>
-        <w:t>Team Nexus:</w:t>
+          <w:b/>
+          <w:sz w:val="32"/>
+          <w:szCs w:val="24"/>
+        </w:rPr>
+      </w:pPr>
+      <w:r>
+        <w:rPr>
+          <w:rFonts w:ascii="Times New Roman" w:hAnsi="Times New Roman" w:cs="Times New Roman"/>
+          <w:b/>
+          <w:sz w:val="32"/>
+          <w:szCs w:val="24"/>
+        </w:rPr>
+        <w:t>Application Properties:</w:t>
       </w:r>
     </w:p>
     <w:p>
       <w:pPr>
         <w:pStyle w:val="NoSpacing"/>
-        <w:rPr>
-          <w:rFonts w:ascii="Times New Roman" w:hAnsi="Times New Roman" w:cs="Times New Roman"/>
-          <w:sz w:val="24"/>
-          <w:szCs w:val="24"/>
-        </w:rPr>
-      </w:pPr>
-      <w:r>
-        <w:rPr>
-          <w:rFonts w:ascii="Times New Roman" w:hAnsi="Times New Roman" w:cs="Times New Roman"/>
-          <w:sz w:val="24"/>
-          <w:szCs w:val="24"/>
-        </w:rPr>
-        <w:t>Adonias Lopez Payan</w:t>
-      </w:r>
-    </w:p>
-    <w:p>
-      <w:pPr>
-        <w:pStyle w:val="NoSpacing"/>
-        <w:rPr>
-          <w:rFonts w:ascii="Times New Roman" w:hAnsi="Times New Roman" w:cs="Times New Roman"/>
-          <w:sz w:val="24"/>
-          <w:szCs w:val="24"/>
-        </w:rPr>
-      </w:pPr>
-      <w:r>
-        <w:rPr>
-          <w:rFonts w:ascii="Times New Roman" w:hAnsi="Times New Roman" w:cs="Times New Roman"/>
-          <w:sz w:val="24"/>
-          <w:szCs w:val="24"/>
-        </w:rPr>
-        <w:t>Henna Girish Gohil</w:t>
-      </w:r>
-    </w:p>
-    <w:p>
-      <w:pPr>
-        <w:pStyle w:val="NoSpacing"/>
-        <w:rPr>
-          <w:rFonts w:ascii="Times New Roman" w:hAnsi="Times New Roman" w:cs="Times New Roman"/>
-          <w:sz w:val="24"/>
-          <w:szCs w:val="24"/>
-        </w:rPr>
-      </w:pPr>
-    </w:p>
-    <w:p>
-      <w:pPr>
-        <w:pStyle w:val="NoSpacing"/>
+        <w:ind w:left="720"/>
+        <w:rPr>
+          <w:rFonts w:ascii="Times New Roman" w:hAnsi="Times New Roman" w:cs="Times New Roman"/>
+          <w:sz w:val="24"/>
+          <w:szCs w:val="24"/>
+        </w:rPr>
+      </w:pPr>
+      <w:r>
         <w:rPr>
           <w:rFonts w:ascii="Times New Roman" w:hAnsi="Times New Roman" w:cs="Times New Roman"/>
           <w:b/>
           <w:sz w:val="32"/>
           <w:szCs w:val="24"/>
         </w:rPr>
-      </w:pPr>
-      <w:r>
-        <w:rPr>
-          <w:rFonts w:ascii="Times New Roman" w:hAnsi="Times New Roman" w:cs="Times New Roman"/>
-          <w:b/>
-          <w:sz w:val="32"/>
-          <w:szCs w:val="24"/>
-        </w:rPr>
-        <w:t>Application Properties:</w:t>
-      </w:r>
-    </w:p>
-    <w:p>
-      <w:pPr>
-        <w:pStyle w:val="NoSpacing"/>
-        <w:ind w:left="720"/>
-        <w:rPr>
-          <w:rFonts w:ascii="Times New Roman" w:hAnsi="Times New Roman" w:cs="Times New Roman"/>
-          <w:sz w:val="24"/>
-          <w:szCs w:val="24"/>
-        </w:rPr>
-      </w:pPr>
-      <w:r>
-        <w:rPr>
-          <w:rFonts w:ascii="Times New Roman" w:hAnsi="Times New Roman" w:cs="Times New Roman"/>
-          <w:b/>
-          <w:sz w:val="32"/>
-          <w:szCs w:val="24"/>
-        </w:rPr>
         <w:tab/>
       </w:r>
       <w:r>
@@ -111,7 +1137,87 @@
           <w:sz w:val="24"/>
           <w:szCs w:val="24"/>
         </w:rPr>
-        <w:t xml:space="preserve">We are developing a messenger app that allows a user to send messages to a single recipient. The messenger app will be developed under the Android JDK and we will use </w:t>
+        <w:t>We are developing a messenger app that allows a user to send messages to a single recipient. The messenger app will be developed under the Androi</w:t>
+      </w:r>
+      <w:r>
+        <w:rPr>
+          <w:rFonts w:ascii="Times New Roman" w:hAnsi="Times New Roman" w:cs="Times New Roman"/>
+          <w:sz w:val="24"/>
+          <w:szCs w:val="24"/>
+        </w:rPr>
+        <w:t>d JDK and we will be our RESTful web</w:t>
+      </w:r>
+      <w:r>
+        <w:rPr>
+          <w:rFonts w:ascii="Times New Roman" w:hAnsi="Times New Roman" w:cs="Times New Roman"/>
+          <w:sz w:val="24"/>
+          <w:szCs w:val="24"/>
+        </w:rPr>
+        <w:t>server for our backend/</w:t>
+      </w:r>
+      <w:r>
+        <w:rPr>
+          <w:rFonts w:ascii="Times New Roman" w:hAnsi="Times New Roman" w:cs="Times New Roman"/>
+          <w:sz w:val="24"/>
+          <w:szCs w:val="24"/>
+        </w:rPr>
+        <w:t xml:space="preserve">server. We will be using </w:t>
+      </w:r>
+      <w:r>
+        <w:rPr>
+          <w:rFonts w:ascii="Times New Roman" w:hAnsi="Times New Roman" w:cs="Times New Roman"/>
+          <w:sz w:val="24"/>
+          <w:szCs w:val="24"/>
+        </w:rPr>
+        <w:t xml:space="preserve">Signal </w:t>
+      </w:r>
+      <w:r>
+        <w:rPr>
+          <w:rFonts w:ascii="Times New Roman" w:hAnsi="Times New Roman" w:cs="Times New Roman"/>
+          <w:sz w:val="24"/>
+          <w:szCs w:val="24"/>
+        </w:rPr>
+        <w:t>Protocol for authentication. OpenSSL</w:t>
+      </w:r>
+      <w:r>
+        <w:rPr>
+          <w:rFonts w:ascii="Times New Roman" w:hAnsi="Times New Roman" w:cs="Times New Roman"/>
+          <w:sz w:val="24"/>
+          <w:szCs w:val="24"/>
+        </w:rPr>
+        <w:t xml:space="preserve"> will be used to implement Transport Layer Security</w:t>
+      </w:r>
+      <w:r>
+        <w:rPr>
+          <w:rFonts w:ascii="Times New Roman" w:hAnsi="Times New Roman" w:cs="Times New Roman"/>
+          <w:sz w:val="24"/>
+          <w:szCs w:val="24"/>
+        </w:rPr>
+        <w:t xml:space="preserve"> 1.2</w:t>
+      </w:r>
+      <w:r>
+        <w:rPr>
+          <w:rFonts w:ascii="Times New Roman" w:hAnsi="Times New Roman" w:cs="Times New Roman"/>
+          <w:sz w:val="24"/>
+          <w:szCs w:val="24"/>
+        </w:rPr>
+        <w:t xml:space="preserve"> (TLS)</w:t>
+      </w:r>
+      <w:r>
+        <w:rPr>
+          <w:rFonts w:ascii="Times New Roman" w:hAnsi="Times New Roman" w:cs="Times New Roman"/>
+          <w:sz w:val="24"/>
+          <w:szCs w:val="24"/>
+        </w:rPr>
+        <w:t xml:space="preserve"> to handle the security layer and establishes connection between the server and client. </w:t>
+      </w:r>
+      <w:r>
+        <w:rPr>
+          <w:rFonts w:ascii="Times New Roman" w:hAnsi="Times New Roman" w:cs="Times New Roman"/>
+          <w:sz w:val="24"/>
+          <w:szCs w:val="24"/>
+        </w:rPr>
+        <w:t xml:space="preserve">Furthermore, we will use MySQL database to store credentials of the users and messages. </w:t>
       </w:r>
       <w:proofErr w:type="spellStart"/>
       <w:r>
@@ -120,91 +1226,23 @@
           <w:sz w:val="24"/>
           <w:szCs w:val="24"/>
         </w:rPr>
-        <w:t>TextSecure</w:t>
-      </w:r>
-      <w:proofErr w:type="spellEnd"/>
-      <w:r>
-        <w:rPr>
-          <w:rFonts w:ascii="Times New Roman" w:hAnsi="Times New Roman" w:cs="Times New Roman"/>
-          <w:sz w:val="24"/>
-          <w:szCs w:val="24"/>
-        </w:rPr>
-        <w:t xml:space="preserve"> server for our backend/</w:t>
-      </w:r>
-      <w:r>
-        <w:rPr>
-          <w:rFonts w:ascii="Times New Roman" w:hAnsi="Times New Roman" w:cs="Times New Roman"/>
-          <w:sz w:val="24"/>
-          <w:szCs w:val="24"/>
-        </w:rPr>
-        <w:t xml:space="preserve">server. We will be using </w:t>
-      </w:r>
-      <w:proofErr w:type="spellStart"/>
-      <w:r>
-        <w:rPr>
-          <w:rFonts w:ascii="Times New Roman" w:hAnsi="Times New Roman" w:cs="Times New Roman"/>
-          <w:sz w:val="24"/>
-          <w:szCs w:val="24"/>
-        </w:rPr>
-        <w:t>TextSecure</w:t>
-      </w:r>
-      <w:proofErr w:type="spellEnd"/>
-      <w:r>
-        <w:rPr>
-          <w:rFonts w:ascii="Times New Roman" w:hAnsi="Times New Roman" w:cs="Times New Roman"/>
-          <w:sz w:val="24"/>
-          <w:szCs w:val="24"/>
-        </w:rPr>
-        <w:t xml:space="preserve"> Protocol for authentication. OpenSSL</w:t>
-      </w:r>
-      <w:r>
-        <w:rPr>
-          <w:rFonts w:ascii="Times New Roman" w:hAnsi="Times New Roman" w:cs="Times New Roman"/>
-          <w:sz w:val="24"/>
-          <w:szCs w:val="24"/>
-        </w:rPr>
-        <w:t xml:space="preserve"> will be used to implement Transport Layer Security</w:t>
-      </w:r>
-      <w:r>
-        <w:rPr>
-          <w:rFonts w:ascii="Times New Roman" w:hAnsi="Times New Roman" w:cs="Times New Roman"/>
-          <w:sz w:val="24"/>
-          <w:szCs w:val="24"/>
-        </w:rPr>
-        <w:t xml:space="preserve"> 1.2</w:t>
-      </w:r>
-      <w:r>
-        <w:rPr>
-          <w:rFonts w:ascii="Times New Roman" w:hAnsi="Times New Roman" w:cs="Times New Roman"/>
-          <w:sz w:val="24"/>
-          <w:szCs w:val="24"/>
-        </w:rPr>
-        <w:t xml:space="preserve"> (TLS)</w:t>
-      </w:r>
-      <w:r>
-        <w:rPr>
-          <w:rFonts w:ascii="Times New Roman" w:hAnsi="Times New Roman" w:cs="Times New Roman"/>
-          <w:sz w:val="24"/>
-          <w:szCs w:val="24"/>
-        </w:rPr>
-        <w:t xml:space="preserve"> to handle the security layer and establishes connection between the server and client. </w:t>
-      </w:r>
-      <w:r>
-        <w:rPr>
-          <w:rFonts w:ascii="Times New Roman" w:hAnsi="Times New Roman" w:cs="Times New Roman"/>
-          <w:sz w:val="24"/>
-          <w:szCs w:val="24"/>
-        </w:rPr>
-        <w:t xml:space="preserve">Furthermore, we will use MySQL database to store credentials of the users and messages. </w:t>
-      </w:r>
-      <w:proofErr w:type="spellStart"/>
-      <w:r>
-        <w:rPr>
-          <w:rFonts w:ascii="Times New Roman" w:hAnsi="Times New Roman" w:cs="Times New Roman"/>
-          <w:sz w:val="24"/>
-          <w:szCs w:val="24"/>
-        </w:rPr>
-        <w:t>LetsEncypt</w:t>
+        <w:t>LetsEnc</w:t>
+      </w:r>
+      <w:r>
+        <w:rPr>
+          <w:rFonts w:ascii="Times New Roman" w:hAnsi="Times New Roman" w:cs="Times New Roman"/>
+          <w:sz w:val="24"/>
+          <w:szCs w:val="24"/>
+        </w:rPr>
+        <w:t>r</w:t>
+      </w:r>
+      <w:r>
+        <w:rPr>
+          <w:rFonts w:ascii="Times New Roman" w:hAnsi="Times New Roman" w:cs="Times New Roman"/>
+          <w:sz w:val="24"/>
+          <w:szCs w:val="24"/>
+        </w:rPr>
+        <w:t>ypt</w:t>
       </w:r>
       <w:proofErr w:type="spellEnd"/>
       <w:r>
@@ -593,6 +1631,30 @@
         </w:rPr>
         <w:t xml:space="preserve">DDOS attacks. Our app cannot guarantee security from someone stealing the device and gaining the messages that have been decrypted from the client side. In addition, no mechanisms will be set up to protect the dignity and availability of the server. </w:t>
       </w:r>
+      <w:r>
+        <w:rPr>
+          <w:rFonts w:ascii="Times New Roman" w:hAnsi="Times New Roman" w:cs="Times New Roman"/>
+          <w:sz w:val="24"/>
+          <w:szCs w:val="24"/>
+        </w:rPr>
+        <w:t>The Signal protocol does not provide anonymity preserva</w:t>
+      </w:r>
+      <w:r>
+        <w:rPr>
+          <w:rFonts w:ascii="Times New Roman" w:hAnsi="Times New Roman" w:cs="Times New Roman"/>
+          <w:sz w:val="24"/>
+          <w:szCs w:val="24"/>
+        </w:rPr>
+        <w:t>tion and it requires servers for the relaying of the messages and storing of public key material.</w:t>
+      </w:r>
+      <w:r>
+        <w:rPr>
+          <w:rFonts w:ascii="Times New Roman" w:hAnsi="Times New Roman" w:cs="Times New Roman"/>
+          <w:sz w:val="24"/>
+          <w:szCs w:val="24"/>
+        </w:rPr>
+        <w:t xml:space="preserve"> </w:t>
+      </w:r>
     </w:p>
     <w:p>
       <w:pPr>
@@ -679,12 +1741,34 @@
           <w:sz w:val="32"/>
           <w:szCs w:val="24"/>
         </w:rPr>
-        <w:t>Complete Description of Solution:</w:t>
+        <w:t xml:space="preserve">Use Case: </w:t>
       </w:r>
     </w:p>
     <w:p>
       <w:pPr>
         <w:pStyle w:val="NoSpacing"/>
+        <w:ind w:left="1440" w:hanging="720"/>
+        <w:rPr>
+          <w:rFonts w:ascii="Times New Roman" w:hAnsi="Times New Roman" w:cs="Times New Roman"/>
+          <w:sz w:val="24"/>
+          <w:szCs w:val="24"/>
+        </w:rPr>
+      </w:pPr>
+    </w:p>
+    <w:p>
+      <w:pPr>
+        <w:pStyle w:val="NoSpacing"/>
+        <w:ind w:left="1440" w:hanging="720"/>
+        <w:rPr>
+          <w:rFonts w:ascii="Times New Roman" w:hAnsi="Times New Roman" w:cs="Times New Roman"/>
+          <w:sz w:val="24"/>
+          <w:szCs w:val="24"/>
+        </w:rPr>
+      </w:pPr>
+    </w:p>
+    <w:p>
+      <w:pPr>
+        <w:pStyle w:val="NoSpacing"/>
         <w:rPr>
           <w:rFonts w:ascii="Times New Roman" w:hAnsi="Times New Roman" w:cs="Times New Roman"/>
           <w:b/>
@@ -692,27 +1776,69 @@
           <w:szCs w:val="24"/>
         </w:rPr>
       </w:pPr>
-      <w:r>
+    </w:p>
+    <w:p>
+      <w:pPr>
+        <w:pStyle w:val="NoSpacing"/>
         <w:rPr>
           <w:rFonts w:ascii="Times New Roman" w:hAnsi="Times New Roman" w:cs="Times New Roman"/>
           <w:b/>
           <w:sz w:val="32"/>
           <w:szCs w:val="24"/>
         </w:rPr>
-        <w:tab/>
-      </w:r>
-      <w:r>
+      </w:pPr>
+    </w:p>
+    <w:p>
+      <w:pPr>
+        <w:pStyle w:val="NoSpacing"/>
         <w:rPr>
           <w:rFonts w:ascii="Times New Roman" w:hAnsi="Times New Roman" w:cs="Times New Roman"/>
           <w:b/>
           <w:sz w:val="32"/>
           <w:szCs w:val="24"/>
         </w:rPr>
+      </w:pPr>
+      <w:r>
+        <w:rPr>
+          <w:rFonts w:ascii="Times New Roman" w:hAnsi="Times New Roman" w:cs="Times New Roman"/>
+          <w:b/>
+          <w:sz w:val="32"/>
+          <w:szCs w:val="24"/>
+        </w:rPr>
+        <w:lastRenderedPageBreak/>
+        <w:t>Complete Description of Solution:</w:t>
+      </w:r>
+    </w:p>
+    <w:p>
+      <w:pPr>
+        <w:pStyle w:val="NoSpacing"/>
+        <w:rPr>
+          <w:rFonts w:ascii="Times New Roman" w:hAnsi="Times New Roman" w:cs="Times New Roman"/>
+          <w:sz w:val="24"/>
+          <w:szCs w:val="24"/>
+        </w:rPr>
+      </w:pPr>
+      <w:r>
+        <w:rPr>
+          <w:rFonts w:ascii="Times New Roman" w:hAnsi="Times New Roman" w:cs="Times New Roman"/>
+          <w:b/>
+          <w:sz w:val="32"/>
+          <w:szCs w:val="24"/>
+        </w:rPr>
         <w:tab/>
       </w:r>
       <w:r>
         <w:rPr>
           <w:rFonts w:ascii="Times New Roman" w:hAnsi="Times New Roman" w:cs="Times New Roman"/>
+          <w:b/>
+          <w:sz w:val="32"/>
+          <w:szCs w:val="24"/>
+        </w:rPr>
+        <w:tab/>
+      </w:r>
+      <w:r>
+        <w:rPr>
+          <w:rFonts w:ascii="Times New Roman" w:hAnsi="Times New Roman" w:cs="Times New Roman"/>
           <w:sz w:val="24"/>
           <w:szCs w:val="24"/>
         </w:rPr>
@@ -724,7 +1850,15 @@
           <w:sz w:val="24"/>
           <w:szCs w:val="24"/>
         </w:rPr>
-        <w:t>, due to how they are built in distinct components, which can maximize security</w:t>
+        <w:t>, due to how there</w:t>
+      </w:r>
+      <w:r>
+        <w:rPr>
+          <w:rFonts w:ascii="Times New Roman" w:hAnsi="Times New Roman" w:cs="Times New Roman"/>
+          <w:sz w:val="24"/>
+          <w:szCs w:val="24"/>
+        </w:rPr>
+        <w:t xml:space="preserve"> are built in distinct components, which can maximize security</w:t>
       </w:r>
       <w:r>
         <w:rPr>
@@ -764,16 +1898,7 @@
           <w:sz w:val="24"/>
           <w:szCs w:val="24"/>
         </w:rPr>
-        <w:t xml:space="preserve">m the </w:t>
-      </w:r>
-      <w:r>
-        <w:rPr>
-          <w:rFonts w:ascii="Times New Roman" w:hAnsi="Times New Roman" w:cs="Times New Roman"/>
-          <w:sz w:val="24"/>
-          <w:szCs w:val="24"/>
-        </w:rPr>
-        <w:lastRenderedPageBreak/>
-        <w:t>system, and other applications.</w:t>
+        <w:t>m the system, and other applications.</w:t>
       </w:r>
       <w:r>
         <w:rPr>
@@ -791,6 +1916,360 @@
         </w:rPr>
         <w:t xml:space="preserve"> </w:t>
       </w:r>
+      <w:r>
+        <w:rPr>
+          <w:rFonts w:ascii="Times New Roman" w:hAnsi="Times New Roman" w:cs="Times New Roman"/>
+          <w:sz w:val="24"/>
+          <w:szCs w:val="24"/>
+        </w:rPr>
+        <w:t xml:space="preserve">Signal Protocol </w:t>
+      </w:r>
+      <w:r>
+        <w:rPr>
+          <w:rFonts w:ascii="Times New Roman" w:hAnsi="Times New Roman" w:cs="Times New Roman"/>
+          <w:sz w:val="24"/>
+          <w:szCs w:val="24"/>
+        </w:rPr>
+        <w:t>from Open Whisper Systems</w:t>
+      </w:r>
+      <w:r>
+        <w:rPr>
+          <w:rFonts w:ascii="Times New Roman" w:hAnsi="Times New Roman" w:cs="Times New Roman"/>
+          <w:sz w:val="24"/>
+          <w:szCs w:val="24"/>
+        </w:rPr>
+        <w:t xml:space="preserve">, which will help us set up a connection between </w:t>
+      </w:r>
+      <w:r>
+        <w:rPr>
+          <w:rFonts w:ascii="Times New Roman" w:hAnsi="Times New Roman" w:cs="Times New Roman"/>
+          <w:sz w:val="24"/>
+          <w:szCs w:val="24"/>
+        </w:rPr>
+        <w:t>the client and the server (red</w:t>
+      </w:r>
+      <w:r>
+        <w:rPr>
+          <w:rFonts w:ascii="Times New Roman" w:hAnsi="Times New Roman" w:cs="Times New Roman"/>
+          <w:sz w:val="24"/>
+          <w:szCs w:val="24"/>
+        </w:rPr>
+        <w:t xml:space="preserve"> tunnel).</w:t>
+      </w:r>
+      <w:r>
+        <w:rPr>
+          <w:rFonts w:ascii="Times New Roman" w:hAnsi="Times New Roman" w:cs="Times New Roman"/>
+          <w:sz w:val="24"/>
+          <w:szCs w:val="24"/>
+        </w:rPr>
+        <w:t xml:space="preserve"> The green tunnel will</w:t>
+      </w:r>
+      <w:r>
+        <w:rPr>
+          <w:rFonts w:ascii="Times New Roman" w:hAnsi="Times New Roman" w:cs="Times New Roman"/>
+          <w:sz w:val="24"/>
+          <w:szCs w:val="24"/>
+        </w:rPr>
+        <w:t xml:space="preserve"> be provided </w:t>
+      </w:r>
+      <w:r>
+        <w:rPr>
+          <w:rFonts w:ascii="Times New Roman" w:hAnsi="Times New Roman" w:cs="Times New Roman"/>
+          <w:sz w:val="24"/>
+          <w:szCs w:val="24"/>
+        </w:rPr>
+        <w:t xml:space="preserve">by </w:t>
+      </w:r>
+      <w:r>
+        <w:rPr>
+          <w:rFonts w:ascii="Times New Roman" w:hAnsi="Times New Roman" w:cs="Times New Roman"/>
+          <w:sz w:val="24"/>
+          <w:szCs w:val="24"/>
+        </w:rPr>
+        <w:t>PGP (Pretty Good Privacy)</w:t>
+      </w:r>
+      <w:r>
+        <w:rPr>
+          <w:rFonts w:ascii="Times New Roman" w:hAnsi="Times New Roman" w:cs="Times New Roman"/>
+          <w:sz w:val="24"/>
+          <w:szCs w:val="24"/>
+        </w:rPr>
+        <w:t xml:space="preserve"> with a public and private key pair</w:t>
+      </w:r>
+      <w:r>
+        <w:rPr>
+          <w:rFonts w:ascii="Times New Roman" w:hAnsi="Times New Roman" w:cs="Times New Roman"/>
+          <w:sz w:val="24"/>
+          <w:szCs w:val="24"/>
+        </w:rPr>
+        <w:t xml:space="preserve">. </w:t>
+      </w:r>
+      <w:r>
+        <w:rPr>
+          <w:rFonts w:ascii="Times New Roman" w:hAnsi="Times New Roman" w:cs="Times New Roman"/>
+          <w:sz w:val="24"/>
+          <w:szCs w:val="24"/>
+        </w:rPr>
+        <w:t xml:space="preserve">We will be using </w:t>
+      </w:r>
+      <w:r>
+        <w:rPr>
+          <w:rFonts w:ascii="Times New Roman" w:hAnsi="Times New Roman" w:cs="Times New Roman"/>
+          <w:sz w:val="24"/>
+          <w:szCs w:val="24"/>
+        </w:rPr>
+        <w:t>Signal</w:t>
+      </w:r>
+      <w:r>
+        <w:rPr>
+          <w:rFonts w:ascii="Times New Roman" w:hAnsi="Times New Roman" w:cs="Times New Roman"/>
+          <w:sz w:val="24"/>
+          <w:szCs w:val="24"/>
+        </w:rPr>
+        <w:t xml:space="preserve"> as our protocol which provides confidentiality, integrity, </w:t>
+      </w:r>
+      <w:r>
+        <w:rPr>
+          <w:rFonts w:ascii="Times New Roman" w:hAnsi="Times New Roman" w:cs="Times New Roman"/>
+          <w:sz w:val="24"/>
+          <w:szCs w:val="24"/>
+        </w:rPr>
+        <w:t xml:space="preserve">participant consistency, authentication, forward and backward secrecy, causality </w:t>
+      </w:r>
+      <w:r>
+        <w:rPr>
+          <w:rFonts w:ascii="Times New Roman" w:hAnsi="Times New Roman" w:cs="Times New Roman"/>
+          <w:sz w:val="24"/>
+          <w:szCs w:val="24"/>
+        </w:rPr>
+        <w:t>and asynch</w:t>
+      </w:r>
+      <w:r>
+        <w:rPr>
+          <w:rFonts w:ascii="Times New Roman" w:hAnsi="Times New Roman" w:cs="Times New Roman"/>
+          <w:sz w:val="24"/>
+          <w:szCs w:val="24"/>
+        </w:rPr>
+        <w:t>ronous communication.</w:t>
+      </w:r>
+    </w:p>
+    <w:p>
+      <w:pPr>
+        <w:pStyle w:val="NoSpacing"/>
+        <w:rPr>
+          <w:rFonts w:ascii="Times New Roman" w:hAnsi="Times New Roman" w:cs="Times New Roman"/>
+          <w:sz w:val="24"/>
+          <w:szCs w:val="24"/>
+        </w:rPr>
+      </w:pPr>
+    </w:p>
+    <w:p>
+      <w:pPr>
+        <w:pStyle w:val="NoSpacing"/>
+        <w:rPr>
+          <w:rFonts w:ascii="Times New Roman" w:hAnsi="Times New Roman" w:cs="Times New Roman"/>
+          <w:sz w:val="24"/>
+          <w:szCs w:val="24"/>
+        </w:rPr>
+      </w:pPr>
+      <w:r>
+        <w:rPr>
+          <w:rFonts w:ascii="Times New Roman" w:hAnsi="Times New Roman" w:cs="Times New Roman"/>
+          <w:sz w:val="24"/>
+          <w:szCs w:val="24"/>
+        </w:rPr>
+        <w:tab/>
+      </w:r>
+    </w:p>
+    <w:p>
+      <w:pPr>
+        <w:pStyle w:val="NoSpacing"/>
+        <w:rPr>
+          <w:rFonts w:ascii="Times New Roman" w:hAnsi="Times New Roman" w:cs="Times New Roman"/>
+          <w:b/>
+          <w:sz w:val="32"/>
+          <w:szCs w:val="24"/>
+        </w:rPr>
+      </w:pPr>
+      <w:r>
+        <w:rPr>
+          <w:rFonts w:ascii="Times New Roman" w:hAnsi="Times New Roman" w:cs="Times New Roman"/>
+          <w:b/>
+          <w:sz w:val="32"/>
+          <w:szCs w:val="24"/>
+        </w:rPr>
+        <w:t>Full Vigorous Explanation</w:t>
+      </w:r>
+    </w:p>
+    <w:p>
+      <w:pPr>
+        <w:pStyle w:val="NoSpacing"/>
+        <w:rPr>
+          <w:rFonts w:ascii="Times New Roman" w:hAnsi="Times New Roman" w:cs="Times New Roman"/>
+          <w:sz w:val="24"/>
+          <w:szCs w:val="24"/>
+        </w:rPr>
+      </w:pPr>
+      <w:r>
+        <w:rPr>
+          <w:rFonts w:ascii="Times New Roman" w:hAnsi="Times New Roman" w:cs="Times New Roman"/>
+          <w:b/>
+          <w:sz w:val="32"/>
+          <w:szCs w:val="24"/>
+        </w:rPr>
+        <w:tab/>
+      </w:r>
+      <w:r>
+        <w:rPr>
+          <w:rFonts w:ascii="Times New Roman" w:hAnsi="Times New Roman" w:cs="Times New Roman"/>
+          <w:sz w:val="24"/>
+          <w:szCs w:val="24"/>
+        </w:rPr>
+        <w:t>We are using</w:t>
+      </w:r>
+      <w:r>
+        <w:rPr>
+          <w:rFonts w:ascii="Times New Roman" w:hAnsi="Times New Roman" w:cs="Times New Roman"/>
+          <w:b/>
+          <w:sz w:val="32"/>
+          <w:szCs w:val="24"/>
+        </w:rPr>
+        <w:t xml:space="preserve"> </w:t>
+      </w:r>
+      <w:r>
+        <w:rPr>
+          <w:rFonts w:ascii="Times New Roman" w:hAnsi="Times New Roman" w:cs="Times New Roman"/>
+          <w:sz w:val="24"/>
+          <w:szCs w:val="24"/>
+        </w:rPr>
+        <w:t xml:space="preserve">android JDK </w:t>
+      </w:r>
+      <w:r>
+        <w:rPr>
+          <w:rFonts w:ascii="Times New Roman" w:hAnsi="Times New Roman" w:cs="Times New Roman"/>
+          <w:sz w:val="24"/>
+          <w:szCs w:val="24"/>
+        </w:rPr>
+        <w:t>because of how the open platform requires strong architecture and rigorous</w:t>
+      </w:r>
+      <w:r>
+        <w:rPr>
+          <w:rFonts w:ascii="Times New Roman" w:hAnsi="Times New Roman" w:cs="Times New Roman"/>
+          <w:sz w:val="24"/>
+          <w:szCs w:val="24"/>
+        </w:rPr>
+        <w:t xml:space="preserve"> security programs. </w:t>
+      </w:r>
+      <w:r>
+        <w:rPr>
+          <w:rFonts w:ascii="Times New Roman" w:hAnsi="Times New Roman" w:cs="Times New Roman"/>
+          <w:sz w:val="24"/>
+          <w:szCs w:val="24"/>
+        </w:rPr>
+        <w:t xml:space="preserve">The android design allows us to be more flexible </w:t>
+      </w:r>
+      <w:r>
+        <w:rPr>
+          <w:rFonts w:ascii="Times New Roman" w:hAnsi="Times New Roman" w:cs="Times New Roman"/>
+          <w:sz w:val="24"/>
+          <w:szCs w:val="24"/>
+        </w:rPr>
+        <w:t xml:space="preserve">and supports an open platform while still </w:t>
+      </w:r>
+      <w:r>
+        <w:rPr>
+          <w:rFonts w:ascii="Times New Roman" w:hAnsi="Times New Roman" w:cs="Times New Roman"/>
+          <w:sz w:val="24"/>
+          <w:szCs w:val="24"/>
+        </w:rPr>
+        <w:t xml:space="preserve">protecting users of the platform. </w:t>
+      </w:r>
+      <w:r>
+        <w:rPr>
+          <w:rFonts w:ascii="Times New Roman" w:hAnsi="Times New Roman" w:cs="Times New Roman"/>
+          <w:sz w:val="24"/>
+          <w:szCs w:val="24"/>
+        </w:rPr>
+        <w:t>Android security had released a tool for testing SSL</w:t>
+      </w:r>
+      <w:r>
+        <w:rPr>
+          <w:rFonts w:ascii="Times New Roman" w:hAnsi="Times New Roman" w:cs="Times New Roman"/>
+          <w:sz w:val="24"/>
+          <w:szCs w:val="24"/>
+        </w:rPr>
+        <w:t xml:space="preserve">, which helps us developers find potential security issues on </w:t>
+      </w:r>
+      <w:r>
+        <w:rPr>
+          <w:rFonts w:ascii="Times New Roman" w:hAnsi="Times New Roman" w:cs="Times New Roman"/>
+          <w:sz w:val="24"/>
+          <w:szCs w:val="24"/>
+        </w:rPr>
+        <w:t xml:space="preserve">our application. </w:t>
+      </w:r>
+    </w:p>
+    <w:p>
+      <w:pPr>
+        <w:pStyle w:val="NoSpacing"/>
+        <w:rPr>
+          <w:rFonts w:ascii="Times New Roman" w:hAnsi="Times New Roman" w:cs="Times New Roman"/>
+          <w:sz w:val="24"/>
+          <w:szCs w:val="24"/>
+        </w:rPr>
+      </w:pPr>
+      <w:r>
+        <w:rPr>
+          <w:rFonts w:ascii="Times New Roman" w:hAnsi="Times New Roman" w:cs="Times New Roman"/>
+          <w:sz w:val="24"/>
+          <w:szCs w:val="24"/>
+        </w:rPr>
+        <w:tab/>
+        <w:t xml:space="preserve">The reason why we chose to make a RESTful server is protect HTTP methods and create a secure HTTPS instead of HTTP. </w:t>
+      </w:r>
+      <w:r>
+        <w:rPr>
+          <w:rFonts w:ascii="Times New Roman" w:hAnsi="Times New Roman" w:cs="Times New Roman"/>
+          <w:sz w:val="24"/>
+          <w:szCs w:val="24"/>
+        </w:rPr>
+        <w:t xml:space="preserve">Creating a RESTful API for our server </w:t>
+      </w:r>
+      <w:r>
+        <w:rPr>
+          <w:rFonts w:ascii="Times New Roman" w:hAnsi="Times New Roman" w:cs="Times New Roman"/>
+          <w:sz w:val="24"/>
+          <w:szCs w:val="24"/>
+        </w:rPr>
+        <w:t xml:space="preserve">protects almost every aspect of client-to-server communication and it secures the integrity of the server. </w:t>
+      </w:r>
+    </w:p>
+    <w:p>
+      <w:pPr>
+        <w:pStyle w:val="NoSpacing"/>
+        <w:rPr>
+          <w:rFonts w:ascii="Times New Roman" w:hAnsi="Times New Roman" w:cs="Times New Roman"/>
+          <w:sz w:val="24"/>
+          <w:szCs w:val="24"/>
+        </w:rPr>
+      </w:pPr>
+      <w:r>
+        <w:rPr>
+          <w:rFonts w:ascii="Times New Roman" w:hAnsi="Times New Roman" w:cs="Times New Roman"/>
+          <w:sz w:val="24"/>
+          <w:szCs w:val="24"/>
+        </w:rPr>
+        <w:tab/>
+        <w:t xml:space="preserve">Furthermore, </w:t>
+      </w:r>
+      <w:r>
+        <w:rPr>
+          <w:rFonts w:ascii="Times New Roman" w:hAnsi="Times New Roman" w:cs="Times New Roman"/>
+          <w:sz w:val="24"/>
+          <w:szCs w:val="24"/>
+        </w:rPr>
+        <w:t xml:space="preserve">we are choosing to encrypt our messages with Signal Protocol, which combines the Double Ratchet Algorithm, </w:t>
+      </w:r>
       <w:proofErr w:type="spellStart"/>
       <w:r>
         <w:rPr>
@@ -798,7 +2277,7 @@
           <w:sz w:val="24"/>
           <w:szCs w:val="24"/>
         </w:rPr>
-        <w:t>TextSecure</w:t>
+        <w:t>prekeys</w:t>
       </w:r>
       <w:proofErr w:type="spellEnd"/>
       <w:r>
@@ -807,23 +2286,179 @@
           <w:sz w:val="24"/>
           <w:szCs w:val="24"/>
         </w:rPr>
-        <w:t xml:space="preserve"> API from Open Whisper Systems</w:t>
-      </w:r>
-      <w:r>
-        <w:rPr>
-          <w:rFonts w:ascii="Times New Roman" w:hAnsi="Times New Roman" w:cs="Times New Roman"/>
-          <w:sz w:val="24"/>
-          <w:szCs w:val="24"/>
-        </w:rPr>
-        <w:t xml:space="preserve">, which will help us set up a connection between </w:t>
-      </w:r>
-      <w:r>
-        <w:rPr>
-          <w:rFonts w:ascii="Times New Roman" w:hAnsi="Times New Roman" w:cs="Times New Roman"/>
-          <w:sz w:val="24"/>
-          <w:szCs w:val="24"/>
-        </w:rPr>
-        <w:t>the client and the server (red</w:t>
+        <w:t>, and a 3-</w:t>
+      </w:r>
+      <w:r>
+        <w:rPr>
+          <w:rFonts w:ascii="Times New Roman" w:hAnsi="Times New Roman" w:cs="Times New Roman"/>
+          <w:sz w:val="24"/>
+          <w:szCs w:val="24"/>
+        </w:rPr>
+        <w:t>Diffie-Hellman (</w:t>
+      </w:r>
+      <w:r>
+        <w:rPr>
+          <w:rFonts w:ascii="Times New Roman" w:hAnsi="Times New Roman" w:cs="Times New Roman"/>
+          <w:sz w:val="24"/>
+          <w:szCs w:val="24"/>
+        </w:rPr>
+        <w:t>DH</w:t>
+      </w:r>
+      <w:r>
+        <w:rPr>
+          <w:rFonts w:ascii="Times New Roman" w:hAnsi="Times New Roman" w:cs="Times New Roman"/>
+          <w:sz w:val="24"/>
+          <w:szCs w:val="24"/>
+        </w:rPr>
+        <w:t>)</w:t>
+      </w:r>
+      <w:r>
+        <w:rPr>
+          <w:rFonts w:ascii="Times New Roman" w:hAnsi="Times New Roman" w:cs="Times New Roman"/>
+          <w:sz w:val="24"/>
+          <w:szCs w:val="24"/>
+        </w:rPr>
+        <w:t xml:space="preserve"> handshake</w:t>
+      </w:r>
+      <w:r>
+        <w:rPr>
+          <w:rFonts w:ascii="Times New Roman" w:hAnsi="Times New Roman" w:cs="Times New Roman"/>
+          <w:sz w:val="24"/>
+          <w:szCs w:val="24"/>
+        </w:rPr>
+        <w:t xml:space="preserve">. The Double Ratchet Algorithm </w:t>
+      </w:r>
+      <w:r>
+        <w:rPr>
+          <w:rFonts w:ascii="Times New Roman" w:hAnsi="Times New Roman" w:cs="Times New Roman"/>
+          <w:sz w:val="24"/>
+          <w:szCs w:val="24"/>
+        </w:rPr>
+        <w:t>allows for end-to-end encryption</w:t>
+      </w:r>
+      <w:r>
+        <w:rPr>
+          <w:rFonts w:ascii="Times New Roman" w:hAnsi="Times New Roman" w:cs="Times New Roman"/>
+          <w:sz w:val="24"/>
+          <w:szCs w:val="24"/>
+        </w:rPr>
+        <w:t xml:space="preserve"> </w:t>
+      </w:r>
+      <w:r>
+        <w:rPr>
+          <w:rFonts w:ascii="Times New Roman" w:hAnsi="Times New Roman" w:cs="Times New Roman"/>
+          <w:sz w:val="24"/>
+          <w:szCs w:val="24"/>
+        </w:rPr>
+        <w:t>for instant messaging by managing the ongoing renewal and maintenance of shot session keys</w:t>
+      </w:r>
+      <w:r>
+        <w:rPr>
+          <w:rFonts w:ascii="Times New Roman" w:hAnsi="Times New Roman" w:cs="Times New Roman"/>
+          <w:sz w:val="24"/>
+          <w:szCs w:val="24"/>
+        </w:rPr>
+        <w:t xml:space="preserve"> after an initial key exchange; combines a cryptographic ratchet based on the </w:t>
+      </w:r>
+      <w:proofErr w:type="spellStart"/>
+      <w:r>
+        <w:rPr>
+          <w:rFonts w:ascii="Times New Roman" w:hAnsi="Times New Roman" w:cs="Times New Roman"/>
+          <w:sz w:val="24"/>
+          <w:szCs w:val="24"/>
+        </w:rPr>
+        <w:t>Diffie</w:t>
+      </w:r>
+      <w:proofErr w:type="spellEnd"/>
+      <w:r>
+        <w:rPr>
+          <w:rFonts w:ascii="Times New Roman" w:hAnsi="Times New Roman" w:cs="Times New Roman"/>
+          <w:sz w:val="24"/>
+          <w:szCs w:val="24"/>
+        </w:rPr>
+        <w:t xml:space="preserve">-Hellman key exchange and a ratchet based </w:t>
+      </w:r>
+      <w:r>
+        <w:rPr>
+          <w:rFonts w:ascii="Times New Roman" w:hAnsi="Times New Roman" w:cs="Times New Roman"/>
+          <w:sz w:val="24"/>
+          <w:szCs w:val="24"/>
+        </w:rPr>
+        <w:t xml:space="preserve">key derivation function. </w:t>
+      </w:r>
+      <w:r>
+        <w:rPr>
+          <w:rFonts w:ascii="Times New Roman" w:hAnsi="Times New Roman" w:cs="Times New Roman"/>
+          <w:sz w:val="24"/>
+          <w:szCs w:val="24"/>
+        </w:rPr>
+        <w:t xml:space="preserve">We will protect our system from </w:t>
+      </w:r>
+      <w:proofErr w:type="spellStart"/>
+      <w:r>
+        <w:rPr>
+          <w:rFonts w:ascii="Times New Roman" w:hAnsi="Times New Roman" w:cs="Times New Roman"/>
+          <w:sz w:val="24"/>
+          <w:szCs w:val="24"/>
+        </w:rPr>
+        <w:t>Mi</w:t>
+      </w:r>
+      <w:r>
+        <w:rPr>
+          <w:rFonts w:ascii="Times New Roman" w:hAnsi="Times New Roman" w:cs="Times New Roman"/>
+          <w:sz w:val="24"/>
+          <w:szCs w:val="24"/>
+        </w:rPr>
+        <w:t>t</w:t>
+      </w:r>
+      <w:r>
+        <w:rPr>
+          <w:rFonts w:ascii="Times New Roman" w:hAnsi="Times New Roman" w:cs="Times New Roman"/>
+          <w:sz w:val="24"/>
+          <w:szCs w:val="24"/>
+        </w:rPr>
+        <w:t>M</w:t>
+      </w:r>
+      <w:proofErr w:type="spellEnd"/>
+      <w:r>
+        <w:rPr>
+          <w:rFonts w:ascii="Times New Roman" w:hAnsi="Times New Roman" w:cs="Times New Roman"/>
+          <w:sz w:val="24"/>
+          <w:szCs w:val="24"/>
+        </w:rPr>
+        <w:t xml:space="preserve"> attack by using this protocol. </w:t>
+      </w:r>
+      <w:r>
+        <w:rPr>
+          <w:rFonts w:ascii="Times New Roman" w:hAnsi="Times New Roman" w:cs="Times New Roman"/>
+          <w:sz w:val="24"/>
+          <w:szCs w:val="24"/>
+        </w:rPr>
+        <w:t>Since Signal uses Curve25519, AES-256</w:t>
+      </w:r>
+      <w:r>
+        <w:rPr>
+          <w:rFonts w:ascii="Times New Roman" w:hAnsi="Times New Roman" w:cs="Times New Roman"/>
+          <w:sz w:val="24"/>
+          <w:szCs w:val="24"/>
+        </w:rPr>
+        <w:t xml:space="preserve">, and HMAC-SHA256, our system is guaranteed to be protected from brute force </w:t>
+      </w:r>
+      <w:r>
+        <w:rPr>
+          <w:rFonts w:ascii="Times New Roman" w:hAnsi="Times New Roman" w:cs="Times New Roman"/>
+          <w:sz w:val="24"/>
+          <w:szCs w:val="24"/>
+        </w:rPr>
+        <w:t>attack</w:t>
+      </w:r>
+      <w:r>
+        <w:rPr>
+          <w:rFonts w:ascii="Times New Roman" w:hAnsi="Times New Roman" w:cs="Times New Roman"/>
+          <w:sz w:val="24"/>
+          <w:szCs w:val="24"/>
+        </w:rPr>
+        <w:t xml:space="preserve"> for about 15 years, according to Signa</w:t>
       </w:r>
       <w:bookmarkStart w:id="0" w:name="_GoBack"/>
       <w:bookmarkEnd w:id="0"/>
@@ -833,55 +2468,15 @@
           <w:sz w:val="24"/>
           <w:szCs w:val="24"/>
         </w:rPr>
-        <w:t xml:space="preserve"> tunnel). </w:t>
-      </w:r>
-      <w:r>
-        <w:rPr>
-          <w:rFonts w:ascii="Times New Roman" w:hAnsi="Times New Roman" w:cs="Times New Roman"/>
-          <w:sz w:val="24"/>
-          <w:szCs w:val="24"/>
-        </w:rPr>
-        <w:t xml:space="preserve">The </w:t>
-      </w:r>
-      <w:proofErr w:type="spellStart"/>
-      <w:r>
-        <w:rPr>
-          <w:rFonts w:ascii="Times New Roman" w:hAnsi="Times New Roman" w:cs="Times New Roman"/>
-          <w:sz w:val="24"/>
-          <w:szCs w:val="24"/>
-        </w:rPr>
-        <w:t>TextSecure</w:t>
-      </w:r>
-      <w:proofErr w:type="spellEnd"/>
-      <w:r>
-        <w:rPr>
-          <w:rFonts w:ascii="Times New Roman" w:hAnsi="Times New Roman" w:cs="Times New Roman"/>
-          <w:sz w:val="24"/>
-          <w:szCs w:val="24"/>
-        </w:rPr>
-        <w:t xml:space="preserve"> API will also allow the user to set up and store their credentials</w:t>
-      </w:r>
-      <w:r>
-        <w:rPr>
-          <w:rFonts w:ascii="Times New Roman" w:hAnsi="Times New Roman" w:cs="Times New Roman"/>
-          <w:sz w:val="24"/>
-          <w:szCs w:val="24"/>
-        </w:rPr>
-        <w:t xml:space="preserve"> to protect user data. </w:t>
-      </w:r>
-      <w:r>
-        <w:rPr>
-          <w:rFonts w:ascii="Times New Roman" w:hAnsi="Times New Roman" w:cs="Times New Roman"/>
-          <w:sz w:val="24"/>
-          <w:szCs w:val="24"/>
-        </w:rPr>
-        <w:tab/>
+        <w:t xml:space="preserve">l. </w:t>
       </w:r>
     </w:p>
     <w:sectPr>
       <w:pgSz w:w="12240" w:h="15840"/>
       <w:pgMar w:top="1440" w:right="1440" w:bottom="1440" w:left="1440" w:header="720" w:footer="720" w:gutter="0"/>
+      <w:pgNumType w:start="0"/>
       <w:cols w:space="720"/>
+      <w:titlePg/>
       <w:docGrid w:linePitch="360"/>
     </w:sectPr>
   </w:body>
@@ -1780,6 +3375,7 @@
   </w:style>
   <w:style w:type="paragraph" w:styleId="NoSpacing">
     <w:name w:val="No Spacing"/>
+    <w:link w:val="NoSpacingChar"/>
     <w:uiPriority w:val="1"/>
     <w:qFormat/>
     <w:rsid w:val="002807E3"/>
@@ -1798,7 +3394,551 @@
       <w:u w:val="single"/>
     </w:rPr>
   </w:style>
+  <w:style w:type="character" w:customStyle="1" w:styleId="NoSpacingChar">
+    <w:name w:val="No Spacing Char"/>
+    <w:basedOn w:val="DefaultParagraphFont"/>
+    <w:link w:val="NoSpacing"/>
+    <w:uiPriority w:val="1"/>
+    <w:rsid w:val="00B24DB6"/>
+  </w:style>
 </w:styles>
+</file>
+
+<file path=word/glossary/document.xml><?xml version="1.0" encoding="utf-8"?>
+<w:glossaryDocument xmlns:wpc="http://schemas.microsoft.com/office/word/2010/wordprocessingCanvas" xmlns:mc="http://schemas.openxmlformats.org/markup-compatibility/2006" xmlns:o="urn:schemas-microsoft-com:office:office" xmlns:r="http://schemas.openxmlformats.org/officeDocument/2006/relationships" xmlns:m="http://schemas.openxmlformats.org/officeDocument/2006/math" xmlns:v="urn:schemas-microsoft-com:vml" xmlns:wp14="http://schemas.microsoft.com/office/word/2010/wordprocessingDrawing" xmlns:wp="http://schemas.openxmlformats.org/drawingml/2006/wordprocessingDrawing" xmlns:w10="urn:schemas-microsoft-com:office:word" xmlns:w="http://schemas.openxmlformats.org/wordprocessingml/2006/main" xmlns:w14="http://schemas.microsoft.com/office/word/2010/wordml" xmlns:w15="http://schemas.microsoft.com/office/word/2012/wordml" xmlns:wpg="http://schemas.microsoft.com/office/word/2010/wordprocessingGroup" xmlns:wpi="http://schemas.microsoft.com/office/word/2010/wordprocessingInk" xmlns:wne="http://schemas.microsoft.com/office/word/2006/wordml" xmlns:wps="http://schemas.microsoft.com/office/word/2010/wordprocessingShape" mc:Ignorable="w14 w15 wp14"/>
+</file>
+
+<file path=word/glossary/fontTable.xml><?xml version="1.0" encoding="utf-8"?>
+<w:fonts xmlns:mc="http://schemas.openxmlformats.org/markup-compatibility/2006" xmlns:r="http://schemas.openxmlformats.org/officeDocument/2006/relationships" xmlns:w="http://schemas.openxmlformats.org/wordprocessingml/2006/main" xmlns:w14="http://schemas.microsoft.com/office/word/2010/wordml" xmlns:w15="http://schemas.microsoft.com/office/word/2012/wordml" mc:Ignorable="w14 w15">
+  <w:font w:name="Symbol">
+    <w:panose1 w:val="05050102010706020507"/>
+    <w:charset w:val="02"/>
+    <w:family w:val="roman"/>
+    <w:pitch w:val="variable"/>
+    <w:sig w:usb0="00000000" w:usb1="10000000" w:usb2="00000000" w:usb3="00000000" w:csb0="80000000" w:csb1="00000000"/>
+  </w:font>
+  <w:font w:name="Times New Roman">
+    <w:panose1 w:val="02020603050405020304"/>
+    <w:charset w:val="00"/>
+    <w:family w:val="roman"/>
+    <w:pitch w:val="variable"/>
+    <w:sig w:usb0="E0002EFF" w:usb1="C0007843" w:usb2="00000009" w:usb3="00000000" w:csb0="000001FF" w:csb1="00000000"/>
+  </w:font>
+  <w:font w:name="Courier New">
+    <w:panose1 w:val="02070309020205020404"/>
+    <w:charset w:val="00"/>
+    <w:family w:val="modern"/>
+    <w:pitch w:val="fixed"/>
+    <w:sig w:usb0="E0002EFF" w:usb1="C0007843" w:usb2="00000009" w:usb3="00000000" w:csb0="000001FF" w:csb1="00000000"/>
+  </w:font>
+  <w:font w:name="Wingdings">
+    <w:panose1 w:val="05000000000000000000"/>
+    <w:charset w:val="02"/>
+    <w:family w:val="auto"/>
+    <w:pitch w:val="variable"/>
+    <w:sig w:usb0="00000000" w:usb1="10000000" w:usb2="00000000" w:usb3="00000000" w:csb0="80000000" w:csb1="00000000"/>
+  </w:font>
+  <w:font w:name="Calibri">
+    <w:panose1 w:val="020F0502020204030204"/>
+    <w:charset w:val="00"/>
+    <w:family w:val="swiss"/>
+    <w:pitch w:val="variable"/>
+    <w:sig w:usb0="E00002FF" w:usb1="4000ACFF" w:usb2="00000001" w:usb3="00000000" w:csb0="0000019F" w:csb1="00000000"/>
+  </w:font>
+  <w:font w:name="Calibri Light">
+    <w:panose1 w:val="020F0302020204030204"/>
+    <w:charset w:val="00"/>
+    <w:family w:val="swiss"/>
+    <w:pitch w:val="variable"/>
+    <w:sig w:usb0="A00002EF" w:usb1="4000207B" w:usb2="00000000" w:usb3="00000000" w:csb0="0000019F" w:csb1="00000000"/>
+  </w:font>
+</w:fonts>
+</file>
+
+<file path=word/glossary/settings.xml><?xml version="1.0" encoding="utf-8"?>
+<w:settings xmlns:mc="http://schemas.openxmlformats.org/markup-compatibility/2006" xmlns:o="urn:schemas-microsoft-com:office:office" xmlns:r="http://schemas.openxmlformats.org/officeDocument/2006/relationships" xmlns:m="http://schemas.openxmlformats.org/officeDocument/2006/math" xmlns:v="urn:schemas-microsoft-com:vml" xmlns:w10="urn:schemas-microsoft-com:office:word" xmlns:w="http://schemas.openxmlformats.org/wordprocessingml/2006/main" xmlns:w14="http://schemas.microsoft.com/office/word/2010/wordml" xmlns:w15="http://schemas.microsoft.com/office/word/2012/wordml" xmlns:sl="http://schemas.openxmlformats.org/schemaLibrary/2006/main" mc:Ignorable="w14 w15">
+  <w:view w:val="normal"/>
+  <w:defaultTabStop w:val="720"/>
+  <w:characterSpacingControl w:val="doNotCompress"/>
+  <w:compat>
+    <w:useFELayout/>
+    <w:compatSetting w:name="compatibilityMode" w:uri="http://schemas.microsoft.com/office/word" w:val="15"/>
+    <w:compatSetting w:name="overrideTableStyleFontSizeAndJustification" w:uri="http://schemas.microsoft.com/office/word" w:val="1"/>
+    <w:compatSetting w:name="enableOpenTypeFeatures" w:uri="http://schemas.microsoft.com/office/word" w:val="1"/>
+    <w:compatSetting w:name="doNotFlipMirrorIndents" w:uri="http://schemas.microsoft.com/office/word" w:val="1"/>
+    <w:compatSetting w:name="differentiateMultirowTableHeaders" w:uri="http://schemas.microsoft.com/office/word" w:val="1"/>
+  </w:compat>
+  <w:rsids>
+    <w:rsidRoot w:val="009B3B22"/>
+    <w:rsid w:val="009B3B22"/>
+    <w:rsid w:val="00FE7134"/>
+  </w:rsids>
+  <m:mathPr>
+    <m:mathFont m:val="Cambria Math"/>
+    <m:brkBin m:val="before"/>
+    <m:brkBinSub m:val="--"/>
+    <m:smallFrac m:val="0"/>
+    <m:dispDef/>
+    <m:lMargin m:val="0"/>
+    <m:rMargin m:val="0"/>
+    <m:defJc m:val="centerGroup"/>
+    <m:wrapIndent m:val="1440"/>
+    <m:intLim m:val="subSup"/>
+    <m:naryLim m:val="undOvr"/>
+  </m:mathPr>
+  <w:themeFontLang w:val="en-US"/>
+  <w:clrSchemeMapping w:bg1="light1" w:t1="dark1" w:bg2="light2" w:t2="dark2" w:accent1="accent1" w:accent2="accent2" w:accent3="accent3" w:accent4="accent4" w:accent5="accent5" w:accent6="accent6" w:hyperlink="hyperlink" w:followedHyperlink="followedHyperlink"/>
+  <w:decimalSymbol w:val="."/>
+  <w:listSeparator w:val=","/>
+  <w15:chartTrackingRefBased/>
+</w:settings>
+</file>
+
+<file path=word/glossary/styles.xml><?xml version="1.0" encoding="utf-8"?>
+<w:styles xmlns:mc="http://schemas.openxmlformats.org/markup-compatibility/2006" xmlns:r="http://schemas.openxmlformats.org/officeDocument/2006/relationships" xmlns:w="http://schemas.openxmlformats.org/wordprocessingml/2006/main" xmlns:w14="http://schemas.microsoft.com/office/word/2010/wordml" xmlns:w15="http://schemas.microsoft.com/office/word/2012/wordml" mc:Ignorable="w14 w15">
+  <w:docDefaults>
+    <w:rPrDefault>
+      <w:rPr>
+        <w:rFonts w:asciiTheme="minorHAnsi" w:eastAsiaTheme="minorEastAsia" w:hAnsiTheme="minorHAnsi" w:cstheme="minorBidi"/>
+        <w:sz w:val="22"/>
+        <w:szCs w:val="22"/>
+        <w:lang w:val="en-US" w:eastAsia="en-US" w:bidi="ar-SA"/>
+      </w:rPr>
+    </w:rPrDefault>
+    <w:pPrDefault>
+      <w:pPr>
+        <w:spacing w:after="160" w:line="259" w:lineRule="auto"/>
+      </w:pPr>
+    </w:pPrDefault>
+  </w:docDefaults>
+  <w:latentStyles w:defLockedState="0" w:defUIPriority="99" w:defSemiHidden="0" w:defUnhideWhenUsed="0" w:defQFormat="0" w:count="371">
+    <w:lsdException w:name="Normal" w:uiPriority="0" w:qFormat="1"/>
+    <w:lsdException w:name="heading 1" w:uiPriority="9" w:qFormat="1"/>
+    <w:lsdException w:name="heading 2" w:semiHidden="1" w:uiPriority="9" w:unhideWhenUsed="1" w:qFormat="1"/>
+    <w:lsdException w:name="heading 3" w:semiHidden="1" w:uiPriority="9" w:unhideWhenUsed="1" w:qFormat="1"/>
+    <w:lsdException w:name="heading 4" w:semiHidden="1" w:uiPriority="9" w:unhideWhenUsed="1" w:qFormat="1"/>
+    <w:lsdException w:name="heading 5" w:semiHidden="1" w:uiPriority="9" w:unhideWhenUsed="1" w:qFormat="1"/>
+    <w:lsdException w:name="heading 6" w:semiHidden="1" w:uiPriority="9" w:unhideWhenUsed="1" w:qFormat="1"/>
+    <w:lsdException w:name="heading 7" w:semiHidden="1" w:uiPriority="9" w:unhideWhenUsed="1" w:qFormat="1"/>
+    <w:lsdException w:name="heading 8" w:semiHidden="1" w:uiPriority="9" w:unhideWhenUsed="1" w:qFormat="1"/>
+    <w:lsdException w:name="heading 9" w:semiHidden="1" w:uiPriority="9" w:unhideWhenUsed="1" w:qFormat="1"/>
+    <w:lsdException w:name="index 1" w:semiHidden="1" w:unhideWhenUsed="1"/>
+    <w:lsdException w:name="index 2" w:semiHidden="1" w:unhideWhenUsed="1"/>
+    <w:lsdException w:name="index 3" w:semiHidden="1" w:unhideWhenUsed="1"/>
+    <w:lsdException w:name="index 4" w:semiHidden="1" w:unhideWhenUsed="1"/>
+    <w:lsdException w:name="index 5" w:semiHidden="1" w:unhideWhenUsed="1"/>
+    <w:lsdException w:name="index 6" w:semiHidden="1" w:unhideWhenUsed="1"/>
+    <w:lsdException w:name="index 7" w:semiHidden="1" w:unhideWhenUsed="1"/>
+    <w:lsdException w:name="index 8" w:semiHidden="1" w:unhideWhenUsed="1"/>
+    <w:lsdException w:name="index 9" w:semiHidden="1" w:unhideWhenUsed="1"/>
+    <w:lsdException w:name="toc 1" w:semiHidden="1" w:uiPriority="39" w:unhideWhenUsed="1"/>
+    <w:lsdException w:name="toc 2" w:semiHidden="1" w:uiPriority="39" w:unhideWhenUsed="1"/>
+    <w:lsdException w:name="toc 3" w:semiHidden="1" w:uiPriority="39" w:unhideWhenUsed="1"/>
+    <w:lsdException w:name="toc 4" w:semiHidden="1" w:uiPriority="39" w:unhideWhenUsed="1"/>
+    <w:lsdException w:name="toc 5" w:semiHidden="1" w:uiPriority="39" w:unhideWhenUsed="1"/>
+    <w:lsdException w:name="toc 6" w:semiHidden="1" w:uiPriority="39" w:unhideWhenUsed="1"/>
+    <w:lsdException w:name="toc 7" w:semiHidden="1" w:uiPriority="39" w:unhideWhenUsed="1"/>
+    <w:lsdException w:name="toc 8" w:semiHidden="1" w:uiPriority="39" w:unhideWhenUsed="1"/>
+    <w:lsdException w:name="toc 9" w:semiHidden="1" w:uiPriority="39" w:unhideWhenUsed="1"/>
+    <w:lsdException w:name="Normal Indent" w:semiHidden="1" w:unhideWhenUsed="1"/>
+    <w:lsdException w:name="footnote text" w:semiHidden="1" w:unhideWhenUsed="1"/>
+    <w:lsdException w:name="annotation text" w:semiHidden="1" w:unhideWhenUsed="1"/>
+    <w:lsdException w:name="header" w:semiHidden="1" w:unhideWhenUsed="1"/>
+    <w:lsdException w:name="footer" w:semiHidden="1" w:unhideWhenUsed="1"/>
+    <w:lsdException w:name="index heading" w:semiHidden="1" w:unhideWhenUsed="1"/>
+    <w:lsdException w:name="caption" w:semiHidden="1" w:uiPriority="35" w:unhideWhenUsed="1" w:qFormat="1"/>
+    <w:lsdException w:name="table of figures" w:semiHidden="1" w:unhideWhenUsed="1"/>
+    <w:lsdException w:name="envelope address" w:semiHidden="1" w:unhideWhenUsed="1"/>
+    <w:lsdException w:name="envelope return" w:semiHidden="1" w:unhideWhenUsed="1"/>
+    <w:lsdException w:name="footnote reference" w:semiHidden="1" w:unhideWhenUsed="1"/>
+    <w:lsdException w:name="annotation reference" w:semiHidden="1" w:unhideWhenUsed="1"/>
+    <w:lsdException w:name="line number" w:semiHidden="1" w:unhideWhenUsed="1"/>
+    <w:lsdException w:name="page number" w:semiHidden="1" w:unhideWhenUsed="1"/>
+    <w:lsdException w:name="endnote reference" w:semiHidden="1" w:unhideWhenUsed="1"/>
+    <w:lsdException w:name="endnote text" w:semiHidden="1" w:unhideWhenUsed="1"/>
+    <w:lsdException w:name="table of authorities" w:semiHidden="1" w:unhideWhenUsed="1"/>
+    <w:lsdException w:name="macro" w:semiHidden="1" w:unhideWhenUsed="1"/>
+    <w:lsdException w:name="toa heading" w:semiHidden="1" w:unhideWhenUsed="1"/>
+    <w:lsdException w:name="List" w:semiHidden="1" w:unhideWhenUsed="1"/>
+    <w:lsdException w:name="List Bullet" w:semiHidden="1" w:unhideWhenUsed="1"/>
+    <w:lsdException w:name="List Number" w:semiHidden="1" w:unhideWhenUsed="1"/>
+    <w:lsdException w:name="List 2" w:semiHidden="1" w:unhideWhenUsed="1"/>
+    <w:lsdException w:name="List 3" w:semiHidden="1" w:unhideWhenUsed="1"/>
+    <w:lsdException w:name="List 4" w:semiHidden="1" w:unhideWhenUsed="1"/>
+    <w:lsdException w:name="List 5" w:semiHidden="1" w:unhideWhenUsed="1"/>
+    <w:lsdException w:name="List Bullet 2" w:semiHidden="1" w:unhideWhenUsed="1"/>
+    <w:lsdException w:name="List Bullet 3" w:semiHidden="1" w:unhideWhenUsed="1"/>
+    <w:lsdException w:name="List Bullet 4" w:semiHidden="1" w:unhideWhenUsed="1"/>
+    <w:lsdException w:name="List Bullet 5" w:semiHidden="1" w:unhideWhenUsed="1"/>
+    <w:lsdException w:name="List Number 2" w:semiHidden="1" w:unhideWhenUsed="1"/>
+    <w:lsdException w:name="List Number 3" w:semiHidden="1" w:unhideWhenUsed="1"/>
+    <w:lsdException w:name="List Number 4" w:semiHidden="1" w:unhideWhenUsed="1"/>
+    <w:lsdException w:name="List Number 5" w:semiHidden="1" w:unhideWhenUsed="1"/>
+    <w:lsdException w:name="Title" w:uiPriority="10" w:qFormat="1"/>
+    <w:lsdException w:name="Closing" w:semiHidden="1" w:unhideWhenUsed="1"/>
+    <w:lsdException w:name="Signature" w:semiHidden="1" w:unhideWhenUsed="1"/>
+    <w:lsdException w:name="Default Paragraph Font" w:semiHidden="1" w:uiPriority="1" w:unhideWhenUsed="1"/>
+    <w:lsdException w:name="Body Text" w:semiHidden="1" w:unhideWhenUsed="1"/>
+    <w:lsdException w:name="Body Text Indent" w:semiHidden="1" w:unhideWhenUsed="1"/>
+    <w:lsdException w:name="List Continue" w:semiHidden="1" w:unhideWhenUsed="1"/>
+    <w:lsdException w:name="List Continue 2" w:semiHidden="1" w:unhideWhenUsed="1"/>
+    <w:lsdException w:name="List Continue 3" w:semiHidden="1" w:unhideWhenUsed="1"/>
+    <w:lsdException w:name="List Continue 4" w:semiHidden="1" w:unhideWhenUsed="1"/>
+    <w:lsdException w:name="List Continue 5" w:semiHidden="1" w:unhideWhenUsed="1"/>
+    <w:lsdException w:name="Message Header" w:semiHidden="1" w:unhideWhenUsed="1"/>
+    <w:lsdException w:name="Subtitle" w:uiPriority="11" w:qFormat="1"/>
+    <w:lsdException w:name="Salutation" w:semiHidden="1" w:unhideWhenUsed="1"/>
+    <w:lsdException w:name="Date" w:semiHidden="1" w:unhideWhenUsed="1"/>
+    <w:lsdException w:name="Body Text First Indent" w:semiHidden="1" w:unhideWhenUsed="1"/>
+    <w:lsdException w:name="Body Text First Indent 2" w:semiHidden="1" w:unhideWhenUsed="1"/>
+    <w:lsdException w:name="Note Heading" w:semiHidden="1" w:unhideWhenUsed="1"/>
+    <w:lsdException w:name="Body Text 2" w:semiHidden="1" w:unhideWhenUsed="1"/>
+    <w:lsdException w:name="Body Text 3" w:semiHidden="1" w:unhideWhenUsed="1"/>
+    <w:lsdException w:name="Body Text Indent 2" w:semiHidden="1" w:unhideWhenUsed="1"/>
+    <w:lsdException w:name="Body Text Indent 3" w:semiHidden="1" w:unhideWhenUsed="1"/>
+    <w:lsdException w:name="Block Text" w:semiHidden="1" w:unhideWhenUsed="1"/>
+    <w:lsdException w:name="Hyperlink" w:semiHidden="1" w:unhideWhenUsed="1"/>
+    <w:lsdException w:name="FollowedHyperlink" w:semiHidden="1" w:unhideWhenUsed="1"/>
+    <w:lsdException w:name="Strong" w:uiPriority="22" w:qFormat="1"/>
+    <w:lsdException w:name="Emphasis" w:uiPriority="20" w:qFormat="1"/>
+    <w:lsdException w:name="Document Map" w:semiHidden="1" w:unhideWhenUsed="1"/>
+    <w:lsdException w:name="Plain Text" w:semiHidden="1" w:unhideWhenUsed="1"/>
+    <w:lsdException w:name="E-mail Signature" w:semiHidden="1" w:unhideWhenUsed="1"/>
+    <w:lsdException w:name="HTML Top of Form" w:semiHidden="1" w:unhideWhenUsed="1"/>
+    <w:lsdException w:name="HTML Bottom of Form" w:semiHidden="1" w:unhideWhenUsed="1"/>
+    <w:lsdException w:name="Normal (Web)" w:semiHidden="1" w:unhideWhenUsed="1"/>
+    <w:lsdException w:name="HTML Acronym" w:semiHidden="1" w:unhideWhenUsed="1"/>
+    <w:lsdException w:name="HTML Address" w:semiHidden="1" w:unhideWhenUsed="1"/>
+    <w:lsdException w:name="HTML Cite" w:semiHidden="1" w:unhideWhenUsed="1"/>
+    <w:lsdException w:name="HTML Code" w:semiHidden="1" w:unhideWhenUsed="1"/>
+    <w:lsdException w:name="HTML Definition" w:semiHidden="1" w:unhideWhenUsed="1"/>
+    <w:lsdException w:name="HTML Keyboard" w:semiHidden="1" w:unhideWhenUsed="1"/>
+    <w:lsdException w:name="HTML Preformatted" w:semiHidden="1" w:unhideWhenUsed="1"/>
+    <w:lsdException w:name="HTML Sample" w:semiHidden="1" w:unhideWhenUsed="1"/>
+    <w:lsdException w:name="HTML Typewriter" w:semiHidden="1" w:unhideWhenUsed="1"/>
+    <w:lsdException w:name="HTML Variable" w:semiHidden="1" w:unhideWhenUsed="1"/>
+    <w:lsdException w:name="Normal Table" w:semiHidden="1" w:unhideWhenUsed="1"/>
+    <w:lsdException w:name="annotation subject" w:semiHidden="1" w:unhideWhenUsed="1"/>
+    <w:lsdException w:name="No List" w:semiHidden="1" w:unhideWhenUsed="1"/>
+    <w:lsdException w:name="Outline List 1" w:semiHidden="1" w:unhideWhenUsed="1"/>
+    <w:lsdException w:name="Outline List 2" w:semiHidden="1" w:unhideWhenUsed="1"/>
+    <w:lsdException w:name="Outline List 3" w:semiHidden="1" w:unhideWhenUsed="1"/>
+    <w:lsdException w:name="Table Simple 1" w:semiHidden="1" w:unhideWhenUsed="1"/>
+    <w:lsdException w:name="Table Simple 2" w:semiHidden="1" w:unhideWhenUsed="1"/>
+    <w:lsdException w:name="Table Simple 3" w:semiHidden="1" w:unhideWhenUsed="1"/>
+    <w:lsdException w:name="Table Classic 1" w:semiHidden="1" w:unhideWhenUsed="1"/>
+    <w:lsdException w:name="Table Classic 2" w:semiHidden="1" w:unhideWhenUsed="1"/>
+    <w:lsdException w:name="Table Classic 3" w:semiHidden="1" w:unhideWhenUsed="1"/>
+    <w:lsdException w:name="Table Classic 4" w:semiHidden="1" w:unhideWhenUsed="1"/>
+    <w:lsdException w:name="Table Colorful 1" w:semiHidden="1" w:unhideWhenUsed="1"/>
+    <w:lsdException w:name="Table Colorful 2" w:semiHidden="1" w:unhideWhenUsed="1"/>
+    <w:lsdException w:name="Table Colorful 3" w:semiHidden="1" w:unhideWhenUsed="1"/>
+    <w:lsdException w:name="Table Columns 1" w:semiHidden="1" w:unhideWhenUsed="1"/>
+    <w:lsdException w:name="Table Columns 2" w:semiHidden="1" w:unhideWhenUsed="1"/>
+    <w:lsdException w:name="Table Columns 3" w:semiHidden="1" w:unhideWhenUsed="1"/>
+    <w:lsdException w:name="Table Columns 4" w:semiHidden="1" w:unhideWhenUsed="1"/>
+    <w:lsdException w:name="Table Columns 5" w:semiHidden="1" w:unhideWhenUsed="1"/>
+    <w:lsdException w:name="Table Grid 1" w:semiHidden="1" w:unhideWhenUsed="1"/>
+    <w:lsdException w:name="Table Grid 2" w:semiHidden="1" w:unhideWhenUsed="1"/>
+    <w:lsdException w:name="Table Grid 3" w:semiHidden="1" w:unhideWhenUsed="1"/>
+    <w:lsdException w:name="Table Grid 4" w:semiHidden="1" w:unhideWhenUsed="1"/>
+    <w:lsdException w:name="Table Grid 5" w:semiHidden="1" w:unhideWhenUsed="1"/>
+    <w:lsdException w:name="Table Grid 6" w:semiHidden="1" w:unhideWhenUsed="1"/>
+    <w:lsdException w:name="Table Grid 7" w:semiHidden="1" w:unhideWhenUsed="1"/>
+    <w:lsdException w:name="Table Grid 8" w:semiHidden="1" w:unhideWhenUsed="1"/>
+    <w:lsdException w:name="Table List 1" w:semiHidden="1" w:unhideWhenUsed="1"/>
+    <w:lsdException w:name="Table List 2" w:semiHidden="1" w:unhideWhenUsed="1"/>
+    <w:lsdException w:name="Table List 3" w:semiHidden="1" w:unhideWhenUsed="1"/>
+    <w:lsdException w:name="Table List 4" w:semiHidden="1" w:unhideWhenUsed="1"/>
+    <w:lsdException w:name="Table List 5" w:semiHidden="1" w:unhideWhenUsed="1"/>
+    <w:lsdException w:name="Table List 6" w:semiHidden="1" w:unhideWhenUsed="1"/>
+    <w:lsdException w:name="Table List 7" w:semiHidden="1" w:unhideWhenUsed="1"/>
+    <w:lsdException w:name="Table List 8" w:semiHidden="1" w:unhideWhenUsed="1"/>
+    <w:lsdException w:name="Table 3D effects 1" w:semiHidden="1" w:unhideWhenUsed="1"/>
+    <w:lsdException w:name="Table 3D effects 2" w:semiHidden="1" w:unhideWhenUsed="1"/>
+    <w:lsdException w:name="Table 3D effects 3" w:semiHidden="1" w:unhideWhenUsed="1"/>
+    <w:lsdException w:name="Table Contemporary" w:semiHidden="1" w:unhideWhenUsed="1"/>
+    <w:lsdException w:name="Table Elegant" w:semiHidden="1" w:unhideWhenUsed="1"/>
+    <w:lsdException w:name="Table Professional" w:semiHidden="1" w:unhideWhenUsed="1"/>
+    <w:lsdException w:name="Table Subtle 1" w:semiHidden="1" w:unhideWhenUsed="1"/>
+    <w:lsdException w:name="Table Subtle 2" w:semiHidden="1" w:unhideWhenUsed="1"/>
+    <w:lsdException w:name="Table Web 1" w:semiHidden="1" w:unhideWhenUsed="1"/>
+    <w:lsdException w:name="Table Web 2" w:semiHidden="1" w:unhideWhenUsed="1"/>
+    <w:lsdException w:name="Table Web 3" w:semiHidden="1" w:unhideWhenUsed="1"/>
+    <w:lsdException w:name="Balloon Text" w:semiHidden="1" w:unhideWhenUsed="1"/>
+    <w:lsdException w:name="Table Grid" w:uiPriority="39"/>
+    <w:lsdException w:name="Table Theme" w:semiHidden="1" w:unhideWhenUsed="1"/>
+    <w:lsdException w:name="Placeholder Text" w:semiHidden="1"/>
+    <w:lsdException w:name="No Spacing" w:uiPriority="1" w:qFormat="1"/>
+    <w:lsdException w:name="Light Shading" w:uiPriority="60"/>
+    <w:lsdException w:name="Light List" w:uiPriority="61"/>
+    <w:lsdException w:name="Light Grid" w:uiPriority="62"/>
+    <w:lsdException w:name="Medium Shading 1" w:uiPriority="63"/>
+    <w:lsdException w:name="Medium Shading 2" w:uiPriority="64"/>
+    <w:lsdException w:name="Medium List 1" w:uiPriority="65"/>
+    <w:lsdException w:name="Medium List 2" w:uiPriority="66"/>
+    <w:lsdException w:name="Medium Grid 1" w:uiPriority="67"/>
+    <w:lsdException w:name="Medium Grid 2" w:uiPriority="68"/>
+    <w:lsdException w:name="Medium Grid 3" w:uiPriority="69"/>
+    <w:lsdException w:name="Dark List" w:uiPriority="70"/>
+    <w:lsdException w:name="Colorful Shading" w:uiPriority="71"/>
+    <w:lsdException w:name="Colorful List" w:uiPriority="72"/>
+    <w:lsdException w:name="Colorful Grid" w:uiPriority="73"/>
+    <w:lsdException w:name="Light Shading Accent 1" w:uiPriority="60"/>
+    <w:lsdException w:name="Light List Accent 1" w:uiPriority="61"/>
+    <w:lsdException w:name="Light Grid Accent 1" w:uiPriority="62"/>
+    <w:lsdException w:name="Medium Shading 1 Accent 1" w:uiPriority="63"/>
+    <w:lsdException w:name="Medium Shading 2 Accent 1" w:uiPriority="64"/>
+    <w:lsdException w:name="Medium List 1 Accent 1" w:uiPriority="65"/>
+    <w:lsdException w:name="Revision" w:semiHidden="1"/>
+    <w:lsdException w:name="List Paragraph" w:uiPriority="34" w:qFormat="1"/>
+    <w:lsdException w:name="Quote" w:uiPriority="29" w:qFormat="1"/>
+    <w:lsdException w:name="Intense Quote" w:uiPriority="30" w:qFormat="1"/>
+    <w:lsdException w:name="Medium List 2 Accent 1" w:uiPriority="66"/>
+    <w:lsdException w:name="Medium Grid 1 Accent 1" w:uiPriority="67"/>
+    <w:lsdException w:name="Medium Grid 2 Accent 1" w:uiPriority="68"/>
+    <w:lsdException w:name="Medium Grid 3 Accent 1" w:uiPriority="69"/>
+    <w:lsdException w:name="Dark List Accent 1" w:uiPriority="70"/>
+    <w:lsdException w:name="Colorful Shading Accent 1" w:uiPriority="71"/>
+    <w:lsdException w:name="Colorful List Accent 1" w:uiPriority="72"/>
+    <w:lsdException w:name="Colorful Grid Accent 1" w:uiPriority="73"/>
+    <w:lsdException w:name="Light Shading Accent 2" w:uiPriority="60"/>
+    <w:lsdException w:name="Light List Accent 2" w:uiPriority="61"/>
+    <w:lsdException w:name="Light Grid Accent 2" w:uiPriority="62"/>
+    <w:lsdException w:name="Medium Shading 1 Accent 2" w:uiPriority="63"/>
+    <w:lsdException w:name="Medium Shading 2 Accent 2" w:uiPriority="64"/>
+    <w:lsdException w:name="Medium List 1 Accent 2" w:uiPriority="65"/>
+    <w:lsdException w:name="Medium List 2 Accent 2" w:uiPriority="66"/>
+    <w:lsdException w:name="Medium Grid 1 Accent 2" w:uiPriority="67"/>
+    <w:lsdException w:name="Medium Grid 2 Accent 2" w:uiPriority="68"/>
+    <w:lsdException w:name="Medium Grid 3 Accent 2" w:uiPriority="69"/>
+    <w:lsdException w:name="Dark List Accent 2" w:uiPriority="70"/>
+    <w:lsdException w:name="Colorful Shading Accent 2" w:uiPriority="71"/>
+    <w:lsdException w:name="Colorful List Accent 2" w:uiPriority="72"/>
+    <w:lsdException w:name="Colorful Grid Accent 2" w:uiPriority="73"/>
+    <w:lsdException w:name="Light Shading Accent 3" w:uiPriority="60"/>
+    <w:lsdException w:name="Light List Accent 3" w:uiPriority="61"/>
+    <w:lsdException w:name="Light Grid Accent 3" w:uiPriority="62"/>
+    <w:lsdException w:name="Medium Shading 1 Accent 3" w:uiPriority="63"/>
+    <w:lsdException w:name="Medium Shading 2 Accent 3" w:uiPriority="64"/>
+    <w:lsdException w:name="Medium List 1 Accent 3" w:uiPriority="65"/>
+    <w:lsdException w:name="Medium List 2 Accent 3" w:uiPriority="66"/>
+    <w:lsdException w:name="Medium Grid 1 Accent 3" w:uiPriority="67"/>
+    <w:lsdException w:name="Medium Grid 2 Accent 3" w:uiPriority="68"/>
+    <w:lsdException w:name="Medium Grid 3 Accent 3" w:uiPriority="69"/>
+    <w:lsdException w:name="Dark List Accent 3" w:uiPriority="70"/>
+    <w:lsdException w:name="Colorful Shading Accent 3" w:uiPriority="71"/>
+    <w:lsdException w:name="Colorful List Accent 3" w:uiPriority="72"/>
+    <w:lsdException w:name="Colorful Grid Accent 3" w:uiPriority="73"/>
+    <w:lsdException w:name="Light Shading Accent 4" w:uiPriority="60"/>
+    <w:lsdException w:name="Light List Accent 4" w:uiPriority="61"/>
+    <w:lsdException w:name="Light Grid Accent 4" w:uiPriority="62"/>
+    <w:lsdException w:name="Medium Shading 1 Accent 4" w:uiPriority="63"/>
+    <w:lsdException w:name="Medium Shading 2 Accent 4" w:uiPriority="64"/>
+    <w:lsdException w:name="Medium List 1 Accent 4" w:uiPriority="65"/>
+    <w:lsdException w:name="Medium List 2 Accent 4" w:uiPriority="66"/>
+    <w:lsdException w:name="Medium Grid 1 Accent 4" w:uiPriority="67"/>
+    <w:lsdException w:name="Medium Grid 2 Accent 4" w:uiPriority="68"/>
+    <w:lsdException w:name="Medium Grid 3 Accent 4" w:uiPriority="69"/>
+    <w:lsdException w:name="Dark List Accent 4" w:uiPriority="70"/>
+    <w:lsdException w:name="Colorful Shading Accent 4" w:uiPriority="71"/>
+    <w:lsdException w:name="Colorful List Accent 4" w:uiPriority="72"/>
+    <w:lsdException w:name="Colorful Grid Accent 4" w:uiPriority="73"/>
+    <w:lsdException w:name="Light Shading Accent 5" w:uiPriority="60"/>
+    <w:lsdException w:name="Light List Accent 5" w:uiPriority="61"/>
+    <w:lsdException w:name="Light Grid Accent 5" w:uiPriority="62"/>
+    <w:lsdException w:name="Medium Shading 1 Accent 5" w:uiPriority="63"/>
+    <w:lsdException w:name="Medium Shading 2 Accent 5" w:uiPriority="64"/>
+    <w:lsdException w:name="Medium List 1 Accent 5" w:uiPriority="65"/>
+    <w:lsdException w:name="Medium List 2 Accent 5" w:uiPriority="66"/>
+    <w:lsdException w:name="Medium Grid 1 Accent 5" w:uiPriority="67"/>
+    <w:lsdException w:name="Medium Grid 2 Accent 5" w:uiPriority="68"/>
+    <w:lsdException w:name="Medium Grid 3 Accent 5" w:uiPriority="69"/>
+    <w:lsdException w:name="Dark List Accent 5" w:uiPriority="70"/>
+    <w:lsdException w:name="Colorful Shading Accent 5" w:uiPriority="71"/>
+    <w:lsdException w:name="Colorful List Accent 5" w:uiPriority="72"/>
+    <w:lsdException w:name="Colorful Grid Accent 5" w:uiPriority="73"/>
+    <w:lsdException w:name="Light Shading Accent 6" w:uiPriority="60"/>
+    <w:lsdException w:name="Light List Accent 6" w:uiPriority="61"/>
+    <w:lsdException w:name="Light Grid Accent 6" w:uiPriority="62"/>
+    <w:lsdException w:name="Medium Shading 1 Accent 6" w:uiPriority="63"/>
+    <w:lsdException w:name="Medium Shading 2 Accent 6" w:uiPriority="64"/>
+    <w:lsdException w:name="Medium List 1 Accent 6" w:uiPriority="65"/>
+    <w:lsdException w:name="Medium List 2 Accent 6" w:uiPriority="66"/>
+    <w:lsdException w:name="Medium Grid 1 Accent 6" w:uiPriority="67"/>
+    <w:lsdException w:name="Medium Grid 2 Accent 6" w:uiPriority="68"/>
+    <w:lsdException w:name="Medium Grid 3 Accent 6" w:uiPriority="69"/>
+    <w:lsdException w:name="Dark List Accent 6" w:uiPriority="70"/>
+    <w:lsdException w:name="Colorful Shading Accent 6" w:uiPriority="71"/>
+    <w:lsdException w:name="Colorful List Accent 6" w:uiPriority="72"/>
+    <w:lsdException w:name="Colorful Grid Accent 6" w:uiPriority="73"/>
+    <w:lsdException w:name="Subtle Emphasis" w:uiPriority="19" w:qFormat="1"/>
+    <w:lsdException w:name="Intense Emphasis" w:uiPriority="21" w:qFormat="1"/>
+    <w:lsdException w:name="Subtle Reference" w:uiPriority="31" w:qFormat="1"/>
+    <w:lsdException w:name="Intense Reference" w:uiPriority="32" w:qFormat="1"/>
+    <w:lsdException w:name="Book Title" w:uiPriority="33" w:qFormat="1"/>
+    <w:lsdException w:name="Bibliography" w:semiHidden="1" w:uiPriority="37" w:unhideWhenUsed="1"/>
+    <w:lsdException w:name="TOC Heading" w:semiHidden="1" w:uiPriority="39" w:unhideWhenUsed="1" w:qFormat="1"/>
+    <w:lsdException w:name="Plain Table 1" w:uiPriority="41"/>
+    <w:lsdException w:name="Plain Table 2" w:uiPriority="42"/>
+    <w:lsdException w:name="Plain Table 3" w:uiPriority="43"/>
+    <w:lsdException w:name="Plain Table 4" w:uiPriority="44"/>
+    <w:lsdException w:name="Plain Table 5" w:uiPriority="45"/>
+    <w:lsdException w:name="Grid Table Light" w:uiPriority="40"/>
+    <w:lsdException w:name="Grid Table 1 Light" w:uiPriority="46"/>
+    <w:lsdException w:name="Grid Table 2" w:uiPriority="47"/>
+    <w:lsdException w:name="Grid Table 3" w:uiPriority="48"/>
+    <w:lsdException w:name="Grid Table 4" w:uiPriority="49"/>
+    <w:lsdException w:name="Grid Table 5 Dark" w:uiPriority="50"/>
+    <w:lsdException w:name="Grid Table 6 Colorful" w:uiPriority="51"/>
+    <w:lsdException w:name="Grid Table 7 Colorful" w:uiPriority="52"/>
+    <w:lsdException w:name="Grid Table 1 Light Accent 1" w:uiPriority="46"/>
+    <w:lsdException w:name="Grid Table 2 Accent 1" w:uiPriority="47"/>
+    <w:lsdException w:name="Grid Table 3 Accent 1" w:uiPriority="48"/>
+    <w:lsdException w:name="Grid Table 4 Accent 1" w:uiPriority="49"/>
+    <w:lsdException w:name="Grid Table 5 Dark Accent 1" w:uiPriority="50"/>
+    <w:lsdException w:name="Grid Table 6 Colorful Accent 1" w:uiPriority="51"/>
+    <w:lsdException w:name="Grid Table 7 Colorful Accent 1" w:uiPriority="52"/>
+    <w:lsdException w:name="Grid Table 1 Light Accent 2" w:uiPriority="46"/>
+    <w:lsdException w:name="Grid Table 2 Accent 2" w:uiPriority="47"/>
+    <w:lsdException w:name="Grid Table 3 Accent 2" w:uiPriority="48"/>
+    <w:lsdException w:name="Grid Table 4 Accent 2" w:uiPriority="49"/>
+    <w:lsdException w:name="Grid Table 5 Dark Accent 2" w:uiPriority="50"/>
+    <w:lsdException w:name="Grid Table 6 Colorful Accent 2" w:uiPriority="51"/>
+    <w:lsdException w:name="Grid Table 7 Colorful Accent 2" w:uiPriority="52"/>
+    <w:lsdException w:name="Grid Table 1 Light Accent 3" w:uiPriority="46"/>
+    <w:lsdException w:name="Grid Table 2 Accent 3" w:uiPriority="47"/>
+    <w:lsdException w:name="Grid Table 3 Accent 3" w:uiPriority="48"/>
+    <w:lsdException w:name="Grid Table 4 Accent 3" w:uiPriority="49"/>
+    <w:lsdException w:name="Grid Table 5 Dark Accent 3" w:uiPriority="50"/>
+    <w:lsdException w:name="Grid Table 6 Colorful Accent 3" w:uiPriority="51"/>
+    <w:lsdException w:name="Grid Table 7 Colorful Accent 3" w:uiPriority="52"/>
+    <w:lsdException w:name="Grid Table 1 Light Accent 4" w:uiPriority="46"/>
+    <w:lsdException w:name="Grid Table 2 Accent 4" w:uiPriority="47"/>
+    <w:lsdException w:name="Grid Table 3 Accent 4" w:uiPriority="48"/>
+    <w:lsdException w:name="Grid Table 4 Accent 4" w:uiPriority="49"/>
+    <w:lsdException w:name="Grid Table 5 Dark Accent 4" w:uiPriority="50"/>
+    <w:lsdException w:name="Grid Table 6 Colorful Accent 4" w:uiPriority="51"/>
+    <w:lsdException w:name="Grid Table 7 Colorful Accent 4" w:uiPriority="52"/>
+    <w:lsdException w:name="Grid Table 1 Light Accent 5" w:uiPriority="46"/>
+    <w:lsdException w:name="Grid Table 2 Accent 5" w:uiPriority="47"/>
+    <w:lsdException w:name="Grid Table 3 Accent 5" w:uiPriority="48"/>
+    <w:lsdException w:name="Grid Table 4 Accent 5" w:uiPriority="49"/>
+    <w:lsdException w:name="Grid Table 5 Dark Accent 5" w:uiPriority="50"/>
+    <w:lsdException w:name="Grid Table 6 Colorful Accent 5" w:uiPriority="51"/>
+    <w:lsdException w:name="Grid Table 7 Colorful Accent 5" w:uiPriority="52"/>
+    <w:lsdException w:name="Grid Table 1 Light Accent 6" w:uiPriority="46"/>
+    <w:lsdException w:name="Grid Table 2 Accent 6" w:uiPriority="47"/>
+    <w:lsdException w:name="Grid Table 3 Accent 6" w:uiPriority="48"/>
+    <w:lsdException w:name="Grid Table 4 Accent 6" w:uiPriority="49"/>
+    <w:lsdException w:name="Grid Table 5 Dark Accent 6" w:uiPriority="50"/>
+    <w:lsdException w:name="Grid Table 6 Colorful Accent 6" w:uiPriority="51"/>
+    <w:lsdException w:name="Grid Table 7 Colorful Accent 6" w:uiPriority="52"/>
+    <w:lsdException w:name="List Table 1 Light" w:uiPriority="46"/>
+    <w:lsdException w:name="List Table 2" w:uiPriority="47"/>
+    <w:lsdException w:name="List Table 3" w:uiPriority="48"/>
+    <w:lsdException w:name="List Table 4" w:uiPriority="49"/>
+    <w:lsdException w:name="List Table 5 Dark" w:uiPriority="50"/>
+    <w:lsdException w:name="List Table 6 Colorful" w:uiPriority="51"/>
+    <w:lsdException w:name="List Table 7 Colorful" w:uiPriority="52"/>
+    <w:lsdException w:name="List Table 1 Light Accent 1" w:uiPriority="46"/>
+    <w:lsdException w:name="List Table 2 Accent 1" w:uiPriority="47"/>
+    <w:lsdException w:name="List Table 3 Accent 1" w:uiPriority="48"/>
+    <w:lsdException w:name="List Table 4 Accent 1" w:uiPriority="49"/>
+    <w:lsdException w:name="List Table 5 Dark Accent 1" w:uiPriority="50"/>
+    <w:lsdException w:name="List Table 6 Colorful Accent 1" w:uiPriority="51"/>
+    <w:lsdException w:name="List Table 7 Colorful Accent 1" w:uiPriority="52"/>
+    <w:lsdException w:name="List Table 1 Light Accent 2" w:uiPriority="46"/>
+    <w:lsdException w:name="List Table 2 Accent 2" w:uiPriority="47"/>
+    <w:lsdException w:name="List Table 3 Accent 2" w:uiPriority="48"/>
+    <w:lsdException w:name="List Table 4 Accent 2" w:uiPriority="49"/>
+    <w:lsdException w:name="List Table 5 Dark Accent 2" w:uiPriority="50"/>
+    <w:lsdException w:name="List Table 6 Colorful Accent 2" w:uiPriority="51"/>
+    <w:lsdException w:name="List Table 7 Colorful Accent 2" w:uiPriority="52"/>
+    <w:lsdException w:name="List Table 1 Light Accent 3" w:uiPriority="46"/>
+    <w:lsdException w:name="List Table 2 Accent 3" w:uiPriority="47"/>
+    <w:lsdException w:name="List Table 3 Accent 3" w:uiPriority="48"/>
+    <w:lsdException w:name="List Table 4 Accent 3" w:uiPriority="49"/>
+    <w:lsdException w:name="List Table 5 Dark Accent 3" w:uiPriority="50"/>
+    <w:lsdException w:name="List Table 6 Colorful Accent 3" w:uiPriority="51"/>
+    <w:lsdException w:name="List Table 7 Colorful Accent 3" w:uiPriority="52"/>
+    <w:lsdException w:name="List Table 1 Light Accent 4" w:uiPriority="46"/>
+    <w:lsdException w:name="List Table 2 Accent 4" w:uiPriority="47"/>
+    <w:lsdException w:name="List Table 3 Accent 4" w:uiPriority="48"/>
+    <w:lsdException w:name="List Table 4 Accent 4" w:uiPriority="49"/>
+    <w:lsdException w:name="List Table 5 Dark Accent 4" w:uiPriority="50"/>
+    <w:lsdException w:name="List Table 6 Colorful Accent 4" w:uiPriority="51"/>
+    <w:lsdException w:name="List Table 7 Colorful Accent 4" w:uiPriority="52"/>
+    <w:lsdException w:name="List Table 1 Light Accent 5" w:uiPriority="46"/>
+    <w:lsdException w:name="List Table 2 Accent 5" w:uiPriority="47"/>
+    <w:lsdException w:name="List Table 3 Accent 5" w:uiPriority="48"/>
+    <w:lsdException w:name="List Table 4 Accent 5" w:uiPriority="49"/>
+    <w:lsdException w:name="List Table 5 Dark Accent 5" w:uiPriority="50"/>
+    <w:lsdException w:name="List Table 6 Colorful Accent 5" w:uiPriority="51"/>
+    <w:lsdException w:name="List Table 7 Colorful Accent 5" w:uiPriority="52"/>
+    <w:lsdException w:name="List Table 1 Light Accent 6" w:uiPriority="46"/>
+    <w:lsdException w:name="List Table 2 Accent 6" w:uiPriority="47"/>
+    <w:lsdException w:name="List Table 3 Accent 6" w:uiPriority="48"/>
+    <w:lsdException w:name="List Table 4 Accent 6" w:uiPriority="49"/>
+    <w:lsdException w:name="List Table 5 Dark Accent 6" w:uiPriority="50"/>
+    <w:lsdException w:name="List Table 6 Colorful Accent 6" w:uiPriority="51"/>
+    <w:lsdException w:name="List Table 7 Colorful Accent 6" w:uiPriority="52"/>
+  </w:latentStyles>
+  <w:style w:type="paragraph" w:default="1" w:styleId="Normal">
+    <w:name w:val="Normal"/>
+    <w:qFormat/>
+  </w:style>
+  <w:style w:type="character" w:default="1" w:styleId="DefaultParagraphFont">
+    <w:name w:val="Default Paragraph Font"/>
+    <w:uiPriority w:val="1"/>
+    <w:semiHidden/>
+    <w:unhideWhenUsed/>
+  </w:style>
+  <w:style w:type="table" w:default="1" w:styleId="TableNormal">
+    <w:name w:val="Normal Table"/>
+    <w:uiPriority w:val="99"/>
+    <w:semiHidden/>
+    <w:unhideWhenUsed/>
+    <w:tblPr>
+      <w:tblInd w:w="0" w:type="dxa"/>
+      <w:tblCellMar>
+        <w:top w:w="0" w:type="dxa"/>
+        <w:left w:w="108" w:type="dxa"/>
+        <w:bottom w:w="0" w:type="dxa"/>
+        <w:right w:w="108" w:type="dxa"/>
+      </w:tblCellMar>
+    </w:tblPr>
+  </w:style>
+  <w:style w:type="numbering" w:default="1" w:styleId="NoList">
+    <w:name w:val="No List"/>
+    <w:uiPriority w:val="99"/>
+    <w:semiHidden/>
+    <w:unhideWhenUsed/>
+  </w:style>
+  <w:style w:type="paragraph" w:customStyle="1" w:styleId="610D312051CF4AFF9C61BCC87F3AF9D5">
+    <w:name w:val="610D312051CF4AFF9C61BCC87F3AF9D5"/>
+    <w:rsid w:val="009B3B22"/>
+  </w:style>
+  <w:style w:type="paragraph" w:customStyle="1" w:styleId="4E944897D74F4CFE8F9077F8DA393A13">
+    <w:name w:val="4E944897D74F4CFE8F9077F8DA393A13"/>
+    <w:rsid w:val="009B3B22"/>
+  </w:style>
+  <w:style w:type="paragraph" w:customStyle="1" w:styleId="CA62AB6E620F4F64884FBCD06F02D002">
+    <w:name w:val="CA62AB6E620F4F64884FBCD06F02D002"/>
+    <w:rsid w:val="009B3B22"/>
+  </w:style>
+  <w:style w:type="paragraph" w:customStyle="1" w:styleId="F7DEF6144DED436FBD84338302264162">
+    <w:name w:val="F7DEF6144DED436FBD84338302264162"/>
+    <w:rsid w:val="009B3B22"/>
+  </w:style>
+</w:styles>
+</file>
+
+<file path=word/glossary/webSettings.xml><?xml version="1.0" encoding="utf-8"?>
+<w:webSettings xmlns:mc="http://schemas.openxmlformats.org/markup-compatibility/2006" xmlns:r="http://schemas.openxmlformats.org/officeDocument/2006/relationships" xmlns:w="http://schemas.openxmlformats.org/wordprocessingml/2006/main" xmlns:w14="http://schemas.microsoft.com/office/word/2010/wordml" xmlns:w15="http://schemas.microsoft.com/office/word/2012/wordml" mc:Ignorable="w14 w15">
+  <w:optimizeForBrowser/>
+  <w:allowPNG/>
+</w:webSettings>
 </file>
 
 <file path=word/theme/theme1.xml><?xml version="1.0" encoding="utf-8"?>
@@ -2060,4 +4200,23 @@
     </a:ext>
   </a:extLst>
 </a:theme>
+</file>
+
+<file path=customXml/item1.xml><?xml version="1.0" encoding="utf-8"?>
+<CoverPageProperties xmlns="http://schemas.microsoft.com/office/2006/coverPageProps">
+  <PublishDate>2016-09-15T00:00:00</PublishDate>
+  <Abstract/>
+  <CompanyAddress>Nexus Messenger</CompanyAddress>
+  <CompanyPhone/>
+  <CompanyFax/>
+  <CompanyEmail/>
+</CoverPageProperties>
+</file>
+
+<file path=customXml/itemProps1.xml><?xml version="1.0" encoding="utf-8"?>
+<ds:datastoreItem xmlns:ds="http://schemas.openxmlformats.org/officeDocument/2006/customXml" ds:itemID="{55AF091B-3C7A-41E3-B477-F2FDAA23CFDA}">
+  <ds:schemaRefs>
+    <ds:schemaRef ds:uri="http://schemas.microsoft.com/office/2006/coverPageProps"/>
+  </ds:schemaRefs>
+</ds:datastoreItem>
 </file>
</xml_diff>

<commit_message>
more to phase 1
</commit_message>
<xml_diff>
--- a/Project Documentation.docx
+++ b/Project Documentation.docx
@@ -1098,7 +1098,29 @@
         <w:rPr>
           <w:rFonts w:ascii="Times New Roman" w:hAnsi="Times New Roman" w:cs="Times New Roman"/>
           <w:b/>
+          <w:color w:val="2E74B5" w:themeColor="accent1" w:themeShade="BF"/>
           <w:sz w:val="32"/>
+          <w:szCs w:val="24"/>
+        </w:rPr>
+      </w:pPr>
+      <w:r>
+        <w:rPr>
+          <w:rFonts w:ascii="Times New Roman" w:hAnsi="Times New Roman" w:cs="Times New Roman"/>
+          <w:b/>
+          <w:color w:val="2E74B5" w:themeColor="accent1" w:themeShade="BF"/>
+          <w:sz w:val="32"/>
+          <w:szCs w:val="24"/>
+        </w:rPr>
+        <w:t>Application Properties:</w:t>
+      </w:r>
+    </w:p>
+    <w:p>
+      <w:pPr>
+        <w:pStyle w:val="NoSpacing"/>
+        <w:ind w:left="720"/>
+        <w:rPr>
+          <w:rFonts w:ascii="Times New Roman" w:hAnsi="Times New Roman" w:cs="Times New Roman"/>
+          <w:sz w:val="24"/>
           <w:szCs w:val="24"/>
         </w:rPr>
       </w:pPr>
@@ -1109,13 +1131,167 @@
           <w:sz w:val="32"/>
           <w:szCs w:val="24"/>
         </w:rPr>
-        <w:t>Application Properties:</w:t>
+        <w:tab/>
+      </w:r>
+      <w:r>
+        <w:rPr>
+          <w:rFonts w:ascii="Times New Roman" w:hAnsi="Times New Roman" w:cs="Times New Roman"/>
+          <w:sz w:val="24"/>
+          <w:szCs w:val="24"/>
+        </w:rPr>
+        <w:t>We are developing a messenger app that allows a user to send messages to a single recipient. The messenger app will be developed under the Androi</w:t>
+      </w:r>
+      <w:r>
+        <w:rPr>
+          <w:rFonts w:ascii="Times New Roman" w:hAnsi="Times New Roman" w:cs="Times New Roman"/>
+          <w:sz w:val="24"/>
+          <w:szCs w:val="24"/>
+        </w:rPr>
+        <w:t>d JDK and we will be our RESTful web</w:t>
+      </w:r>
+      <w:r>
+        <w:rPr>
+          <w:rFonts w:ascii="Times New Roman" w:hAnsi="Times New Roman" w:cs="Times New Roman"/>
+          <w:sz w:val="24"/>
+          <w:szCs w:val="24"/>
+        </w:rPr>
+        <w:t>server for our backend/</w:t>
+      </w:r>
+      <w:r>
+        <w:rPr>
+          <w:rFonts w:ascii="Times New Roman" w:hAnsi="Times New Roman" w:cs="Times New Roman"/>
+          <w:sz w:val="24"/>
+          <w:szCs w:val="24"/>
+        </w:rPr>
+        <w:t xml:space="preserve">server. We will be using </w:t>
+      </w:r>
+      <w:r>
+        <w:rPr>
+          <w:rFonts w:ascii="Times New Roman" w:hAnsi="Times New Roman" w:cs="Times New Roman"/>
+          <w:sz w:val="24"/>
+          <w:szCs w:val="24"/>
+        </w:rPr>
+        <w:t xml:space="preserve">Signal </w:t>
+      </w:r>
+      <w:r>
+        <w:rPr>
+          <w:rFonts w:ascii="Times New Roman" w:hAnsi="Times New Roman" w:cs="Times New Roman"/>
+          <w:sz w:val="24"/>
+          <w:szCs w:val="24"/>
+        </w:rPr>
+        <w:t>Protocol for authentication. OpenSSL</w:t>
+      </w:r>
+      <w:r>
+        <w:rPr>
+          <w:rFonts w:ascii="Times New Roman" w:hAnsi="Times New Roman" w:cs="Times New Roman"/>
+          <w:sz w:val="24"/>
+          <w:szCs w:val="24"/>
+        </w:rPr>
+        <w:t xml:space="preserve"> will be used to implement Transport Layer Security</w:t>
+      </w:r>
+      <w:r>
+        <w:rPr>
+          <w:rFonts w:ascii="Times New Roman" w:hAnsi="Times New Roman" w:cs="Times New Roman"/>
+          <w:sz w:val="24"/>
+          <w:szCs w:val="24"/>
+        </w:rPr>
+        <w:t xml:space="preserve"> 1.2</w:t>
+      </w:r>
+      <w:r>
+        <w:rPr>
+          <w:rFonts w:ascii="Times New Roman" w:hAnsi="Times New Roman" w:cs="Times New Roman"/>
+          <w:sz w:val="24"/>
+          <w:szCs w:val="24"/>
+        </w:rPr>
+        <w:t xml:space="preserve"> (TLS)</w:t>
+      </w:r>
+      <w:r>
+        <w:rPr>
+          <w:rFonts w:ascii="Times New Roman" w:hAnsi="Times New Roman" w:cs="Times New Roman"/>
+          <w:sz w:val="24"/>
+          <w:szCs w:val="24"/>
+        </w:rPr>
+        <w:t xml:space="preserve"> to handle the security layer and establishes connection between the server and client. </w:t>
+      </w:r>
+      <w:r>
+        <w:rPr>
+          <w:rFonts w:ascii="Times New Roman" w:hAnsi="Times New Roman" w:cs="Times New Roman"/>
+          <w:sz w:val="24"/>
+          <w:szCs w:val="24"/>
+        </w:rPr>
+        <w:t xml:space="preserve">Furthermore, we will use MySQL database to store credentials of the users and messages. </w:t>
+      </w:r>
+      <w:r>
+        <w:rPr>
+          <w:rFonts w:ascii="Times New Roman" w:hAnsi="Times New Roman" w:cs="Times New Roman"/>
+          <w:sz w:val="24"/>
+          <w:szCs w:val="24"/>
+        </w:rPr>
+        <w:t>LetsEnc</w:t>
+      </w:r>
+      <w:r>
+        <w:rPr>
+          <w:rFonts w:ascii="Times New Roman" w:hAnsi="Times New Roman" w:cs="Times New Roman"/>
+          <w:sz w:val="24"/>
+          <w:szCs w:val="24"/>
+        </w:rPr>
+        <w:t>r</w:t>
+      </w:r>
+      <w:r>
+        <w:rPr>
+          <w:rFonts w:ascii="Times New Roman" w:hAnsi="Times New Roman" w:cs="Times New Roman"/>
+          <w:sz w:val="24"/>
+          <w:szCs w:val="24"/>
+        </w:rPr>
+        <w:t>ypt</w:t>
+      </w:r>
+      <w:bookmarkStart w:id="0" w:name="_GoBack"/>
+      <w:bookmarkEnd w:id="0"/>
+      <w:r>
+        <w:rPr>
+          <w:rFonts w:ascii="Times New Roman" w:hAnsi="Times New Roman" w:cs="Times New Roman"/>
+          <w:sz w:val="24"/>
+          <w:szCs w:val="24"/>
+        </w:rPr>
+        <w:t xml:space="preserve"> will be used to create key pairs to authorize certificates being passed.</w:t>
       </w:r>
     </w:p>
     <w:p>
       <w:pPr>
         <w:pStyle w:val="NoSpacing"/>
-        <w:ind w:left="720"/>
+        <w:rPr>
+          <w:rFonts w:ascii="Times New Roman" w:hAnsi="Times New Roman" w:cs="Times New Roman"/>
+          <w:sz w:val="24"/>
+          <w:szCs w:val="24"/>
+        </w:rPr>
+      </w:pPr>
+    </w:p>
+    <w:p>
+      <w:pPr>
+        <w:pStyle w:val="NoSpacing"/>
+        <w:rPr>
+          <w:rFonts w:ascii="Times New Roman" w:hAnsi="Times New Roman" w:cs="Times New Roman"/>
+          <w:b/>
+          <w:color w:val="2E74B5" w:themeColor="accent1" w:themeShade="BF"/>
+          <w:sz w:val="32"/>
+          <w:szCs w:val="24"/>
+        </w:rPr>
+      </w:pPr>
+      <w:r>
+        <w:rPr>
+          <w:rFonts w:ascii="Times New Roman" w:hAnsi="Times New Roman" w:cs="Times New Roman"/>
+          <w:b/>
+          <w:color w:val="2E74B5" w:themeColor="accent1" w:themeShade="BF"/>
+          <w:sz w:val="32"/>
+          <w:szCs w:val="24"/>
+        </w:rPr>
+        <w:t>Assets and Stakeholders:</w:t>
+      </w:r>
+    </w:p>
+    <w:p>
+      <w:pPr>
+        <w:pStyle w:val="NoSpacing"/>
+        <w:ind w:left="630"/>
         <w:rPr>
           <w:rFonts w:ascii="Times New Roman" w:hAnsi="Times New Roman" w:cs="Times New Roman"/>
           <w:sz w:val="24"/>
@@ -1134,124 +1310,35 @@
       <w:r>
         <w:rPr>
           <w:rFonts w:ascii="Times New Roman" w:hAnsi="Times New Roman" w:cs="Times New Roman"/>
-          <w:sz w:val="24"/>
-          <w:szCs w:val="24"/>
-        </w:rPr>
-        <w:t>We are developing a messenger app that allows a user to send messages to a single recipient. The messenger app will be developed under the Androi</w:t>
-      </w:r>
-      <w:r>
-        <w:rPr>
-          <w:rFonts w:ascii="Times New Roman" w:hAnsi="Times New Roman" w:cs="Times New Roman"/>
-          <w:sz w:val="24"/>
-          <w:szCs w:val="24"/>
-        </w:rPr>
-        <w:t>d JDK and we will be our RESTful web</w:t>
-      </w:r>
-      <w:r>
-        <w:rPr>
-          <w:rFonts w:ascii="Times New Roman" w:hAnsi="Times New Roman" w:cs="Times New Roman"/>
-          <w:sz w:val="24"/>
-          <w:szCs w:val="24"/>
-        </w:rPr>
-        <w:t>server for our backend/</w:t>
-      </w:r>
-      <w:r>
-        <w:rPr>
-          <w:rFonts w:ascii="Times New Roman" w:hAnsi="Times New Roman" w:cs="Times New Roman"/>
-          <w:sz w:val="24"/>
-          <w:szCs w:val="24"/>
-        </w:rPr>
-        <w:t xml:space="preserve">server. We will be using </w:t>
-      </w:r>
-      <w:r>
-        <w:rPr>
-          <w:rFonts w:ascii="Times New Roman" w:hAnsi="Times New Roman" w:cs="Times New Roman"/>
-          <w:sz w:val="24"/>
-          <w:szCs w:val="24"/>
-        </w:rPr>
-        <w:t xml:space="preserve">Signal </w:t>
-      </w:r>
-      <w:r>
-        <w:rPr>
-          <w:rFonts w:ascii="Times New Roman" w:hAnsi="Times New Roman" w:cs="Times New Roman"/>
-          <w:sz w:val="24"/>
-          <w:szCs w:val="24"/>
-        </w:rPr>
-        <w:t>Protocol for authentication. OpenSSL</w:t>
-      </w:r>
-      <w:r>
-        <w:rPr>
-          <w:rFonts w:ascii="Times New Roman" w:hAnsi="Times New Roman" w:cs="Times New Roman"/>
-          <w:sz w:val="24"/>
-          <w:szCs w:val="24"/>
-        </w:rPr>
-        <w:t xml:space="preserve"> will be used to implement Transport Layer Security</w:t>
-      </w:r>
-      <w:r>
-        <w:rPr>
-          <w:rFonts w:ascii="Times New Roman" w:hAnsi="Times New Roman" w:cs="Times New Roman"/>
-          <w:sz w:val="24"/>
-          <w:szCs w:val="24"/>
-        </w:rPr>
-        <w:t xml:space="preserve"> 1.2</w:t>
-      </w:r>
-      <w:r>
-        <w:rPr>
-          <w:rFonts w:ascii="Times New Roman" w:hAnsi="Times New Roman" w:cs="Times New Roman"/>
-          <w:sz w:val="24"/>
-          <w:szCs w:val="24"/>
-        </w:rPr>
-        <w:t xml:space="preserve"> (TLS)</w:t>
-      </w:r>
-      <w:r>
-        <w:rPr>
-          <w:rFonts w:ascii="Times New Roman" w:hAnsi="Times New Roman" w:cs="Times New Roman"/>
-          <w:sz w:val="24"/>
-          <w:szCs w:val="24"/>
-        </w:rPr>
-        <w:t xml:space="preserve"> to handle the security layer and establishes connection between the server and client. </w:t>
-      </w:r>
-      <w:r>
-        <w:rPr>
-          <w:rFonts w:ascii="Times New Roman" w:hAnsi="Times New Roman" w:cs="Times New Roman"/>
-          <w:sz w:val="24"/>
-          <w:szCs w:val="24"/>
-        </w:rPr>
-        <w:t xml:space="preserve">Furthermore, we will use MySQL database to store credentials of the users and messages. </w:t>
-      </w:r>
-      <w:proofErr w:type="spellStart"/>
-      <w:r>
-        <w:rPr>
-          <w:rFonts w:ascii="Times New Roman" w:hAnsi="Times New Roman" w:cs="Times New Roman"/>
-          <w:sz w:val="24"/>
-          <w:szCs w:val="24"/>
-        </w:rPr>
-        <w:t>LetsEnc</w:t>
-      </w:r>
-      <w:r>
-        <w:rPr>
-          <w:rFonts w:ascii="Times New Roman" w:hAnsi="Times New Roman" w:cs="Times New Roman"/>
-          <w:sz w:val="24"/>
-          <w:szCs w:val="24"/>
-        </w:rPr>
-        <w:t>r</w:t>
-      </w:r>
-      <w:r>
-        <w:rPr>
-          <w:rFonts w:ascii="Times New Roman" w:hAnsi="Times New Roman" w:cs="Times New Roman"/>
-          <w:sz w:val="24"/>
-          <w:szCs w:val="24"/>
-        </w:rPr>
-        <w:t>ypt</w:t>
-      </w:r>
-      <w:proofErr w:type="spellEnd"/>
-      <w:r>
-        <w:rPr>
-          <w:rFonts w:ascii="Times New Roman" w:hAnsi="Times New Roman" w:cs="Times New Roman"/>
-          <w:sz w:val="24"/>
-          <w:szCs w:val="24"/>
-        </w:rPr>
-        <w:t xml:space="preserve"> will be used to create key pairs to authorize certificates being passed.</w:t>
+          <w:b/>
+          <w:sz w:val="32"/>
+          <w:szCs w:val="24"/>
+        </w:rPr>
+        <w:tab/>
+      </w:r>
+      <w:r>
+        <w:rPr>
+          <w:rFonts w:ascii="Times New Roman" w:hAnsi="Times New Roman" w:cs="Times New Roman"/>
+          <w:sz w:val="24"/>
+          <w:szCs w:val="24"/>
+        </w:rPr>
+        <w:t>The stakeholder for this project will be the user of the app. The asset of the stakeholder is the message being sent through</w:t>
+      </w:r>
+      <w:r>
+        <w:rPr>
+          <w:rFonts w:ascii="Times New Roman" w:hAnsi="Times New Roman" w:cs="Times New Roman"/>
+          <w:sz w:val="24"/>
+          <w:szCs w:val="24"/>
+        </w:rPr>
+        <w:t xml:space="preserve"> the sever to</w:t>
+      </w:r>
+      <w:r>
+        <w:rPr>
+          <w:rFonts w:ascii="Times New Roman" w:hAnsi="Times New Roman" w:cs="Times New Roman"/>
+          <w:sz w:val="24"/>
+          <w:szCs w:val="24"/>
+        </w:rPr>
+        <w:t xml:space="preserve"> another client (recipient).</w:t>
       </w:r>
     </w:p>
     <w:p>
@@ -1270,6 +1357,7 @@
         <w:rPr>
           <w:rFonts w:ascii="Times New Roman" w:hAnsi="Times New Roman" w:cs="Times New Roman"/>
           <w:b/>
+          <w:color w:val="2E74B5" w:themeColor="accent1" w:themeShade="BF"/>
           <w:sz w:val="32"/>
           <w:szCs w:val="24"/>
         </w:rPr>
@@ -1278,98 +1366,7 @@
         <w:rPr>
           <w:rFonts w:ascii="Times New Roman" w:hAnsi="Times New Roman" w:cs="Times New Roman"/>
           <w:b/>
-          <w:sz w:val="32"/>
-          <w:szCs w:val="24"/>
-        </w:rPr>
-        <w:t>Assets and Stakeholders</w:t>
-      </w:r>
-      <w:r>
-        <w:rPr>
-          <w:rFonts w:ascii="Times New Roman" w:hAnsi="Times New Roman" w:cs="Times New Roman"/>
-          <w:b/>
-          <w:sz w:val="32"/>
-          <w:szCs w:val="24"/>
-        </w:rPr>
-        <w:t>:</w:t>
-      </w:r>
-    </w:p>
-    <w:p>
-      <w:pPr>
-        <w:pStyle w:val="NoSpacing"/>
-        <w:ind w:left="630"/>
-        <w:rPr>
-          <w:rFonts w:ascii="Times New Roman" w:hAnsi="Times New Roman" w:cs="Times New Roman"/>
-          <w:sz w:val="24"/>
-          <w:szCs w:val="24"/>
-        </w:rPr>
-      </w:pPr>
-      <w:r>
-        <w:rPr>
-          <w:rFonts w:ascii="Times New Roman" w:hAnsi="Times New Roman" w:cs="Times New Roman"/>
-          <w:b/>
-          <w:sz w:val="32"/>
-          <w:szCs w:val="24"/>
-        </w:rPr>
-        <w:tab/>
-      </w:r>
-      <w:r>
-        <w:rPr>
-          <w:rFonts w:ascii="Times New Roman" w:hAnsi="Times New Roman" w:cs="Times New Roman"/>
-          <w:b/>
-          <w:sz w:val="32"/>
-          <w:szCs w:val="24"/>
-        </w:rPr>
-        <w:tab/>
-      </w:r>
-      <w:r>
-        <w:rPr>
-          <w:rFonts w:ascii="Times New Roman" w:hAnsi="Times New Roman" w:cs="Times New Roman"/>
-          <w:sz w:val="24"/>
-          <w:szCs w:val="24"/>
-        </w:rPr>
-        <w:t>The stakeholder for this project will be the user of the app. The asset of the stakeholder is the message being sent through</w:t>
-      </w:r>
-      <w:r>
-        <w:rPr>
-          <w:rFonts w:ascii="Times New Roman" w:hAnsi="Times New Roman" w:cs="Times New Roman"/>
-          <w:sz w:val="24"/>
-          <w:szCs w:val="24"/>
-        </w:rPr>
-        <w:t xml:space="preserve"> the sever to</w:t>
-      </w:r>
-      <w:r>
-        <w:rPr>
-          <w:rFonts w:ascii="Times New Roman" w:hAnsi="Times New Roman" w:cs="Times New Roman"/>
-          <w:sz w:val="24"/>
-          <w:szCs w:val="24"/>
-        </w:rPr>
-        <w:t xml:space="preserve"> another client (recipient).</w:t>
-      </w:r>
-    </w:p>
-    <w:p>
-      <w:pPr>
-        <w:pStyle w:val="NoSpacing"/>
-        <w:rPr>
-          <w:rFonts w:ascii="Times New Roman" w:hAnsi="Times New Roman" w:cs="Times New Roman"/>
-          <w:sz w:val="24"/>
-          <w:szCs w:val="24"/>
-        </w:rPr>
-      </w:pPr>
-    </w:p>
-    <w:p>
-      <w:pPr>
-        <w:pStyle w:val="NoSpacing"/>
-        <w:rPr>
-          <w:rFonts w:ascii="Times New Roman" w:hAnsi="Times New Roman" w:cs="Times New Roman"/>
-          <w:b/>
-          <w:sz w:val="32"/>
-          <w:szCs w:val="24"/>
-        </w:rPr>
-      </w:pPr>
-      <w:r>
-        <w:rPr>
-          <w:rFonts w:ascii="Times New Roman" w:hAnsi="Times New Roman" w:cs="Times New Roman"/>
-          <w:b/>
+          <w:color w:val="2E74B5" w:themeColor="accent1" w:themeShade="BF"/>
           <w:sz w:val="32"/>
           <w:szCs w:val="24"/>
         </w:rPr>
@@ -1387,6 +1384,7 @@
         <w:rPr>
           <w:rFonts w:ascii="Times New Roman" w:hAnsi="Times New Roman" w:cs="Times New Roman"/>
           <w:b/>
+          <w:color w:val="1F4E79" w:themeColor="accent1" w:themeShade="80"/>
           <w:sz w:val="24"/>
           <w:szCs w:val="24"/>
         </w:rPr>
@@ -1395,6 +1393,7 @@
         <w:rPr>
           <w:rFonts w:ascii="Times New Roman" w:hAnsi="Times New Roman" w:cs="Times New Roman"/>
           <w:b/>
+          <w:color w:val="1F4E79" w:themeColor="accent1" w:themeShade="80"/>
           <w:sz w:val="24"/>
           <w:szCs w:val="24"/>
         </w:rPr>
@@ -1484,6 +1483,7 @@
         <w:rPr>
           <w:rFonts w:ascii="Times New Roman" w:hAnsi="Times New Roman" w:cs="Times New Roman"/>
           <w:b/>
+          <w:color w:val="1F4E79" w:themeColor="accent1" w:themeShade="80"/>
           <w:sz w:val="24"/>
           <w:szCs w:val="24"/>
         </w:rPr>
@@ -1492,6 +1492,7 @@
         <w:rPr>
           <w:rFonts w:ascii="Times New Roman" w:hAnsi="Times New Roman" w:cs="Times New Roman"/>
           <w:b/>
+          <w:color w:val="1F4E79" w:themeColor="accent1" w:themeShade="80"/>
           <w:sz w:val="24"/>
           <w:szCs w:val="24"/>
         </w:rPr>
@@ -1581,101 +1582,372 @@
         <w:rPr>
           <w:rFonts w:ascii="Times New Roman" w:hAnsi="Times New Roman" w:cs="Times New Roman"/>
           <w:b/>
+          <w:color w:val="2E74B5" w:themeColor="accent1" w:themeShade="BF"/>
           <w:sz w:val="32"/>
           <w:szCs w:val="24"/>
         </w:rPr>
       </w:pPr>
       <w:r>
+        <w:rPr>
+          <w:rFonts w:ascii="Times New Roman" w:hAnsi="Times New Roman" w:cs="Times New Roman"/>
+          <w:b/>
+          <w:color w:val="2E74B5" w:themeColor="accent1" w:themeShade="BF"/>
+          <w:sz w:val="32"/>
+          <w:szCs w:val="24"/>
+        </w:rPr>
+        <w:t>Possible Vulnerabilities:</w:t>
+      </w:r>
+    </w:p>
+    <w:p>
+      <w:pPr>
+        <w:pStyle w:val="NoSpacing"/>
+        <w:ind w:left="720"/>
+        <w:rPr>
+          <w:rFonts w:ascii="Times New Roman" w:hAnsi="Times New Roman" w:cs="Times New Roman"/>
+          <w:sz w:val="24"/>
+          <w:szCs w:val="24"/>
+        </w:rPr>
+      </w:pPr>
+      <w:r>
+        <w:rPr>
+          <w:rFonts w:ascii="Times New Roman" w:hAnsi="Times New Roman" w:cs="Times New Roman"/>
+          <w:sz w:val="24"/>
+          <w:szCs w:val="24"/>
+        </w:rPr>
+        <w:tab/>
+        <w:t xml:space="preserve">Possible vulnerabilities of our system can consist of a workstation hijacking and </w:t>
+      </w:r>
+      <w:r>
+        <w:rPr>
+          <w:rFonts w:ascii="Times New Roman" w:hAnsi="Times New Roman" w:cs="Times New Roman"/>
+          <w:sz w:val="24"/>
+          <w:szCs w:val="24"/>
+        </w:rPr>
+        <w:t xml:space="preserve">DDOS attacks. Our app cannot guarantee security from someone stealing the device and gaining the messages that have been decrypted from the client side. In addition, no mechanisms will be set up to protect the dignity and availability of the server. </w:t>
+      </w:r>
+      <w:r>
+        <w:rPr>
+          <w:rFonts w:ascii="Times New Roman" w:hAnsi="Times New Roman" w:cs="Times New Roman"/>
+          <w:sz w:val="24"/>
+          <w:szCs w:val="24"/>
+        </w:rPr>
+        <w:t>The Signal protocol does not provide anonymity preserva</w:t>
+      </w:r>
+      <w:r>
+        <w:rPr>
+          <w:rFonts w:ascii="Times New Roman" w:hAnsi="Times New Roman" w:cs="Times New Roman"/>
+          <w:sz w:val="24"/>
+          <w:szCs w:val="24"/>
+        </w:rPr>
+        <w:t>tion and it requires servers for the relaying of the messages and storing of public key material.</w:t>
+      </w:r>
+      <w:r>
+        <w:rPr>
+          <w:rFonts w:ascii="Times New Roman" w:hAnsi="Times New Roman" w:cs="Times New Roman"/>
+          <w:sz w:val="24"/>
+          <w:szCs w:val="24"/>
+        </w:rPr>
+        <w:t xml:space="preserve"> </w:t>
+      </w:r>
+    </w:p>
+    <w:p>
+      <w:pPr>
+        <w:pStyle w:val="NoSpacing"/>
+        <w:rPr>
+          <w:rFonts w:ascii="Times New Roman" w:hAnsi="Times New Roman" w:cs="Times New Roman"/>
+          <w:sz w:val="24"/>
+          <w:szCs w:val="24"/>
+        </w:rPr>
+      </w:pPr>
+    </w:p>
+    <w:p>
+      <w:pPr>
+        <w:pStyle w:val="NoSpacing"/>
         <w:rPr>
           <w:rFonts w:ascii="Times New Roman" w:hAnsi="Times New Roman" w:cs="Times New Roman"/>
           <w:b/>
           <w:sz w:val="32"/>
           <w:szCs w:val="24"/>
         </w:rPr>
-        <w:t>Possible Vulnerabilities</w:t>
-      </w:r>
-      <w:r>
+      </w:pPr>
+      <w:r>
+        <w:rPr>
+          <w:rFonts w:ascii="Times New Roman" w:hAnsi="Times New Roman" w:cs="Times New Roman"/>
+          <w:b/>
+          <w:color w:val="2E74B5" w:themeColor="accent1" w:themeShade="BF"/>
+          <w:sz w:val="32"/>
+          <w:szCs w:val="24"/>
+        </w:rPr>
+        <w:t>Possible Related Previous Work:</w:t>
+      </w:r>
+    </w:p>
+    <w:p>
+      <w:pPr>
+        <w:pStyle w:val="NoSpacing"/>
+        <w:ind w:left="1440"/>
+        <w:rPr>
+          <w:rFonts w:ascii="Times New Roman" w:hAnsi="Times New Roman" w:cs="Times New Roman"/>
+          <w:sz w:val="24"/>
+          <w:szCs w:val="24"/>
+        </w:rPr>
+      </w:pPr>
+      <w:r>
+        <w:rPr>
+          <w:rFonts w:ascii="Times New Roman" w:hAnsi="Times New Roman" w:cs="Times New Roman"/>
+          <w:sz w:val="24"/>
+          <w:szCs w:val="24"/>
+        </w:rPr>
+        <w:t xml:space="preserve">WhatsApp Encryption Overview, </w:t>
+      </w:r>
+      <w:r>
+        <w:rPr>
+          <w:rFonts w:ascii="Times New Roman" w:hAnsi="Times New Roman" w:cs="Times New Roman"/>
+          <w:sz w:val="24"/>
+          <w:szCs w:val="24"/>
+        </w:rPr>
+        <w:t>https://www.whatsapp.com/security/WhatsApp-Security-Whitepaper.pdf</w:t>
+      </w:r>
+    </w:p>
+    <w:p>
+      <w:pPr>
+        <w:pStyle w:val="NoSpacing"/>
+        <w:ind w:left="1440" w:hanging="720"/>
+        <w:rPr>
+          <w:rFonts w:ascii="Times New Roman" w:hAnsi="Times New Roman" w:cs="Times New Roman"/>
+          <w:sz w:val="24"/>
+          <w:szCs w:val="24"/>
+        </w:rPr>
+      </w:pPr>
+    </w:p>
+    <w:p>
+      <w:pPr>
+        <w:pStyle w:val="NoSpacing"/>
+        <w:rPr>
+          <w:rFonts w:ascii="Times New Roman" w:hAnsi="Times New Roman" w:cs="Times New Roman"/>
+          <w:b/>
+          <w:color w:val="2E74B5" w:themeColor="accent1" w:themeShade="BF"/>
+          <w:sz w:val="32"/>
+          <w:szCs w:val="24"/>
+        </w:rPr>
+      </w:pPr>
+    </w:p>
+    <w:p>
+      <w:pPr>
+        <w:pStyle w:val="NoSpacing"/>
+        <w:rPr>
+          <w:rFonts w:ascii="Times New Roman" w:hAnsi="Times New Roman" w:cs="Times New Roman"/>
+          <w:b/>
+          <w:color w:val="2E74B5" w:themeColor="accent1" w:themeShade="BF"/>
+          <w:sz w:val="32"/>
+          <w:szCs w:val="24"/>
+        </w:rPr>
+      </w:pPr>
+    </w:p>
+    <w:p>
+      <w:pPr>
+        <w:pStyle w:val="NoSpacing"/>
+        <w:rPr>
+          <w:rFonts w:ascii="Times New Roman" w:hAnsi="Times New Roman" w:cs="Times New Roman"/>
+          <w:b/>
+          <w:color w:val="2E74B5" w:themeColor="accent1" w:themeShade="BF"/>
+          <w:sz w:val="32"/>
+          <w:szCs w:val="24"/>
+        </w:rPr>
+      </w:pPr>
+    </w:p>
+    <w:p>
+      <w:pPr>
+        <w:pStyle w:val="NoSpacing"/>
+        <w:rPr>
+          <w:rFonts w:ascii="Times New Roman" w:hAnsi="Times New Roman" w:cs="Times New Roman"/>
+          <w:b/>
+          <w:color w:val="2E74B5" w:themeColor="accent1" w:themeShade="BF"/>
+          <w:sz w:val="32"/>
+          <w:szCs w:val="24"/>
+        </w:rPr>
+      </w:pPr>
+    </w:p>
+    <w:p>
+      <w:pPr>
+        <w:pStyle w:val="NoSpacing"/>
+        <w:rPr>
+          <w:rFonts w:ascii="Times New Roman" w:hAnsi="Times New Roman" w:cs="Times New Roman"/>
+          <w:b/>
+          <w:color w:val="2E74B5" w:themeColor="accent1" w:themeShade="BF"/>
+          <w:sz w:val="32"/>
+          <w:szCs w:val="24"/>
+        </w:rPr>
+      </w:pPr>
+      <w:r>
+        <w:rPr>
+          <w:rFonts w:ascii="Times New Roman" w:hAnsi="Times New Roman" w:cs="Times New Roman"/>
+          <w:b/>
+          <w:color w:val="2E74B5" w:themeColor="accent1" w:themeShade="BF"/>
+          <w:sz w:val="32"/>
+          <w:szCs w:val="24"/>
+        </w:rPr>
+        <w:lastRenderedPageBreak/>
+        <w:t>Use Case</w:t>
+      </w:r>
+      <w:r>
+        <w:rPr>
+          <w:rFonts w:ascii="Times New Roman" w:hAnsi="Times New Roman" w:cs="Times New Roman"/>
+          <w:b/>
+          <w:color w:val="2E74B5" w:themeColor="accent1" w:themeShade="BF"/>
+          <w:sz w:val="32"/>
+          <w:szCs w:val="24"/>
+        </w:rPr>
+        <w:t>s/Diagrams</w:t>
+      </w:r>
+      <w:r>
+        <w:rPr>
+          <w:rFonts w:ascii="Times New Roman" w:hAnsi="Times New Roman" w:cs="Times New Roman"/>
+          <w:b/>
+          <w:color w:val="2E74B5" w:themeColor="accent1" w:themeShade="BF"/>
+          <w:sz w:val="32"/>
+          <w:szCs w:val="24"/>
+        </w:rPr>
+        <w:t xml:space="preserve">: </w:t>
+      </w:r>
+    </w:p>
+    <w:p>
+      <w:pPr>
+        <w:pStyle w:val="NoSpacing"/>
+        <w:ind w:left="1440" w:hanging="720"/>
+        <w:rPr>
+          <w:rFonts w:ascii="Times New Roman" w:hAnsi="Times New Roman" w:cs="Times New Roman"/>
+          <w:sz w:val="24"/>
+          <w:szCs w:val="24"/>
+        </w:rPr>
+      </w:pPr>
+      <w:r>
+        <w:rPr>
+          <w:rFonts w:ascii="Times New Roman" w:hAnsi="Times New Roman" w:cs="Times New Roman"/>
+          <w:noProof/>
+          <w:sz w:val="24"/>
+          <w:szCs w:val="24"/>
+        </w:rPr>
+        <w:drawing>
+          <wp:anchor distT="0" distB="0" distL="114300" distR="114300" simplePos="0" relativeHeight="251663360" behindDoc="1" locked="0" layoutInCell="1" allowOverlap="1" wp14:anchorId="1AE6A3AC" wp14:editId="1D21ACC4">
+            <wp:simplePos x="0" y="0"/>
+            <wp:positionH relativeFrom="margin">
+              <wp:align>right</wp:align>
+            </wp:positionH>
+            <wp:positionV relativeFrom="paragraph">
+              <wp:posOffset>193040</wp:posOffset>
+            </wp:positionV>
+            <wp:extent cx="5920107" cy="3200400"/>
+            <wp:effectExtent l="0" t="0" r="4445" b="0"/>
+            <wp:wrapTight wrapText="bothSides">
+              <wp:wrapPolygon edited="0">
+                <wp:start x="0" y="0"/>
+                <wp:lineTo x="0" y="21471"/>
+                <wp:lineTo x="21547" y="21471"/>
+                <wp:lineTo x="21547" y="0"/>
+                <wp:lineTo x="0" y="0"/>
+              </wp:wrapPolygon>
+            </wp:wrapTight>
+            <wp:docPr id="2" name="Picture 2"/>
+            <wp:cNvGraphicFramePr>
+              <a:graphicFrameLocks xmlns:a="http://schemas.openxmlformats.org/drawingml/2006/main" noChangeAspect="1"/>
+            </wp:cNvGraphicFramePr>
+            <a:graphic xmlns:a="http://schemas.openxmlformats.org/drawingml/2006/main">
+              <a:graphicData uri="http://schemas.openxmlformats.org/drawingml/2006/picture">
+                <pic:pic xmlns:pic="http://schemas.openxmlformats.org/drawingml/2006/picture">
+                  <pic:nvPicPr>
+                    <pic:cNvPr id="2" name="Security through servers.jpg"/>
+                    <pic:cNvPicPr/>
+                  </pic:nvPicPr>
+                  <pic:blipFill>
+                    <a:blip r:embed="rId6">
+                      <a:extLst>
+                        <a:ext uri="{28A0092B-C50C-407E-A947-70E740481C1C}">
+                          <a14:useLocalDpi xmlns:a14="http://schemas.microsoft.com/office/drawing/2010/main" val="0"/>
+                        </a:ext>
+                      </a:extLst>
+                    </a:blip>
+                    <a:stretch>
+                      <a:fillRect/>
+                    </a:stretch>
+                  </pic:blipFill>
+                  <pic:spPr>
+                    <a:xfrm>
+                      <a:off x="0" y="0"/>
+                      <a:ext cx="5920107" cy="3200400"/>
+                    </a:xfrm>
+                    <a:prstGeom prst="rect">
+                      <a:avLst/>
+                    </a:prstGeom>
+                  </pic:spPr>
+                </pic:pic>
+              </a:graphicData>
+            </a:graphic>
+          </wp:anchor>
+        </w:drawing>
+      </w:r>
+    </w:p>
+    <w:p>
+      <w:pPr>
+        <w:pStyle w:val="NoSpacing"/>
         <w:rPr>
           <w:rFonts w:ascii="Times New Roman" w:hAnsi="Times New Roman" w:cs="Times New Roman"/>
           <w:b/>
           <w:sz w:val="32"/>
           <w:szCs w:val="24"/>
         </w:rPr>
-        <w:t>:</w:t>
-      </w:r>
+      </w:pPr>
     </w:p>
     <w:p>
       <w:pPr>
         <w:pStyle w:val="NoSpacing"/>
-        <w:ind w:left="720"/>
-        <w:rPr>
-          <w:rFonts w:ascii="Times New Roman" w:hAnsi="Times New Roman" w:cs="Times New Roman"/>
-          <w:sz w:val="24"/>
-          <w:szCs w:val="24"/>
-        </w:rPr>
-      </w:pPr>
-      <w:r>
-        <w:rPr>
-          <w:rFonts w:ascii="Times New Roman" w:hAnsi="Times New Roman" w:cs="Times New Roman"/>
-          <w:sz w:val="24"/>
-          <w:szCs w:val="24"/>
-        </w:rPr>
-        <w:tab/>
-        <w:t xml:space="preserve">Possible vulnerabilities of our system can consist of a workstation hijacking and </w:t>
-      </w:r>
-      <w:r>
-        <w:rPr>
-          <w:rFonts w:ascii="Times New Roman" w:hAnsi="Times New Roman" w:cs="Times New Roman"/>
-          <w:sz w:val="24"/>
-          <w:szCs w:val="24"/>
-        </w:rPr>
-        <w:t xml:space="preserve">DDOS attacks. Our app cannot guarantee security from someone stealing the device and gaining the messages that have been decrypted from the client side. In addition, no mechanisms will be set up to protect the dignity and availability of the server. </w:t>
-      </w:r>
-      <w:r>
-        <w:rPr>
-          <w:rFonts w:ascii="Times New Roman" w:hAnsi="Times New Roman" w:cs="Times New Roman"/>
-          <w:sz w:val="24"/>
-          <w:szCs w:val="24"/>
-        </w:rPr>
-        <w:t>The Signal protocol does not provide anonymity preserva</w:t>
-      </w:r>
-      <w:r>
-        <w:rPr>
-          <w:rFonts w:ascii="Times New Roman" w:hAnsi="Times New Roman" w:cs="Times New Roman"/>
-          <w:sz w:val="24"/>
-          <w:szCs w:val="24"/>
-        </w:rPr>
-        <w:t>tion and it requires servers for the relaying of the messages and storing of public key material.</w:t>
-      </w:r>
-      <w:r>
-        <w:rPr>
-          <w:rFonts w:ascii="Times New Roman" w:hAnsi="Times New Roman" w:cs="Times New Roman"/>
-          <w:sz w:val="24"/>
-          <w:szCs w:val="24"/>
-        </w:rPr>
-        <w:t xml:space="preserve"> </w:t>
-      </w:r>
+        <w:rPr>
+          <w:rFonts w:ascii="Times New Roman" w:hAnsi="Times New Roman" w:cs="Times New Roman"/>
+          <w:b/>
+          <w:sz w:val="32"/>
+          <w:szCs w:val="24"/>
+        </w:rPr>
+      </w:pPr>
     </w:p>
     <w:p>
       <w:pPr>
         <w:pStyle w:val="NoSpacing"/>
         <w:rPr>
           <w:rFonts w:ascii="Times New Roman" w:hAnsi="Times New Roman" w:cs="Times New Roman"/>
-          <w:sz w:val="24"/>
-          <w:szCs w:val="24"/>
-        </w:rPr>
-      </w:pPr>
+          <w:b/>
+          <w:color w:val="2E74B5" w:themeColor="accent1" w:themeShade="BF"/>
+          <w:sz w:val="32"/>
+          <w:szCs w:val="24"/>
+        </w:rPr>
+      </w:pPr>
+      <w:r>
+        <w:rPr>
+          <w:rFonts w:ascii="Times New Roman" w:hAnsi="Times New Roman" w:cs="Times New Roman"/>
+          <w:b/>
+          <w:color w:val="2E74B5" w:themeColor="accent1" w:themeShade="BF"/>
+          <w:sz w:val="32"/>
+          <w:szCs w:val="24"/>
+        </w:rPr>
+        <w:t>Complete Description of Solution:</w:t>
+      </w:r>
     </w:p>
     <w:p>
       <w:pPr>
         <w:pStyle w:val="NoSpacing"/>
         <w:rPr>
           <w:rFonts w:ascii="Times New Roman" w:hAnsi="Times New Roman" w:cs="Times New Roman"/>
+          <w:sz w:val="24"/>
+          <w:szCs w:val="24"/>
+        </w:rPr>
+      </w:pPr>
+      <w:r>
+        <w:rPr>
+          <w:rFonts w:ascii="Times New Roman" w:hAnsi="Times New Roman" w:cs="Times New Roman"/>
           <w:b/>
           <w:sz w:val="32"/>
           <w:szCs w:val="24"/>
         </w:rPr>
-      </w:pPr>
+        <w:tab/>
+      </w:r>
       <w:r>
         <w:rPr>
           <w:rFonts w:ascii="Times New Roman" w:hAnsi="Times New Roman" w:cs="Times New Roman"/>
@@ -1683,46 +1955,252 @@
           <w:sz w:val="32"/>
           <w:szCs w:val="24"/>
         </w:rPr>
-        <w:t>Possible Related Previous Work:</w:t>
+        <w:tab/>
+      </w:r>
+      <w:r>
+        <w:rPr>
+          <w:rFonts w:ascii="Times New Roman" w:hAnsi="Times New Roman" w:cs="Times New Roman"/>
+          <w:sz w:val="24"/>
+          <w:szCs w:val="24"/>
+        </w:rPr>
+        <w:t>For our project, we will be using the android API</w:t>
+      </w:r>
+      <w:r>
+        <w:rPr>
+          <w:rFonts w:ascii="Times New Roman" w:hAnsi="Times New Roman" w:cs="Times New Roman"/>
+          <w:sz w:val="24"/>
+          <w:szCs w:val="24"/>
+        </w:rPr>
+        <w:t>, due to how there</w:t>
+      </w:r>
+      <w:r>
+        <w:rPr>
+          <w:rFonts w:ascii="Times New Roman" w:hAnsi="Times New Roman" w:cs="Times New Roman"/>
+          <w:sz w:val="24"/>
+          <w:szCs w:val="24"/>
+        </w:rPr>
+        <w:t xml:space="preserve"> are built in distinct components, which can maximize security</w:t>
+      </w:r>
+      <w:r>
+        <w:rPr>
+          <w:rFonts w:ascii="Times New Roman" w:hAnsi="Times New Roman" w:cs="Times New Roman"/>
+          <w:sz w:val="24"/>
+          <w:szCs w:val="24"/>
+        </w:rPr>
+        <w:t xml:space="preserve">. </w:t>
+      </w:r>
+      <w:r>
+        <w:rPr>
+          <w:rFonts w:ascii="Times New Roman" w:hAnsi="Times New Roman" w:cs="Times New Roman"/>
+          <w:sz w:val="24"/>
+          <w:szCs w:val="24"/>
+        </w:rPr>
+        <w:t xml:space="preserve">Since android is an open source platform, the security </w:t>
+      </w:r>
+      <w:r>
+        <w:rPr>
+          <w:rFonts w:ascii="Times New Roman" w:hAnsi="Times New Roman" w:cs="Times New Roman"/>
+          <w:sz w:val="24"/>
+          <w:szCs w:val="24"/>
+        </w:rPr>
+        <w:t>is strengthened by its community of android users. Android protects applications and user data, system resources including network, and provides appl</w:t>
+      </w:r>
+      <w:r>
+        <w:rPr>
+          <w:rFonts w:ascii="Times New Roman" w:hAnsi="Times New Roman" w:cs="Times New Roman"/>
+          <w:sz w:val="24"/>
+          <w:szCs w:val="24"/>
+        </w:rPr>
+        <w:t>ication isolation fro</w:t>
+      </w:r>
+      <w:r>
+        <w:rPr>
+          <w:rFonts w:ascii="Times New Roman" w:hAnsi="Times New Roman" w:cs="Times New Roman"/>
+          <w:sz w:val="24"/>
+          <w:szCs w:val="24"/>
+        </w:rPr>
+        <w:t>m the system, and other applications.</w:t>
+      </w:r>
+      <w:r>
+        <w:rPr>
+          <w:rFonts w:ascii="Times New Roman" w:hAnsi="Times New Roman" w:cs="Times New Roman"/>
+          <w:sz w:val="24"/>
+          <w:szCs w:val="24"/>
+        </w:rPr>
+        <w:t xml:space="preserve"> For the backend/server of our application, we will be using</w:t>
+      </w:r>
+      <w:r>
+        <w:rPr>
+          <w:rFonts w:ascii="Times New Roman" w:hAnsi="Times New Roman" w:cs="Times New Roman"/>
+          <w:sz w:val="24"/>
+          <w:szCs w:val="24"/>
+        </w:rPr>
+        <w:t xml:space="preserve"> </w:t>
+      </w:r>
+      <w:r>
+        <w:rPr>
+          <w:rFonts w:ascii="Times New Roman" w:hAnsi="Times New Roman" w:cs="Times New Roman"/>
+          <w:sz w:val="24"/>
+          <w:szCs w:val="24"/>
+        </w:rPr>
+        <w:t xml:space="preserve">Signal Protocol </w:t>
+      </w:r>
+      <w:r>
+        <w:rPr>
+          <w:rFonts w:ascii="Times New Roman" w:hAnsi="Times New Roman" w:cs="Times New Roman"/>
+          <w:sz w:val="24"/>
+          <w:szCs w:val="24"/>
+        </w:rPr>
+        <w:t>from Open Whisper Systems</w:t>
+      </w:r>
+      <w:r>
+        <w:rPr>
+          <w:rFonts w:ascii="Times New Roman" w:hAnsi="Times New Roman" w:cs="Times New Roman"/>
+          <w:sz w:val="24"/>
+          <w:szCs w:val="24"/>
+        </w:rPr>
+        <w:t xml:space="preserve">, which will help us set up a connection between </w:t>
+      </w:r>
+      <w:r>
+        <w:rPr>
+          <w:rFonts w:ascii="Times New Roman" w:hAnsi="Times New Roman" w:cs="Times New Roman"/>
+          <w:sz w:val="24"/>
+          <w:szCs w:val="24"/>
+        </w:rPr>
+        <w:t>the client and the server (red</w:t>
+      </w:r>
+      <w:r>
+        <w:rPr>
+          <w:rFonts w:ascii="Times New Roman" w:hAnsi="Times New Roman" w:cs="Times New Roman"/>
+          <w:sz w:val="24"/>
+          <w:szCs w:val="24"/>
+        </w:rPr>
+        <w:t xml:space="preserve"> tunnel).</w:t>
+      </w:r>
+      <w:r>
+        <w:rPr>
+          <w:rFonts w:ascii="Times New Roman" w:hAnsi="Times New Roman" w:cs="Times New Roman"/>
+          <w:sz w:val="24"/>
+          <w:szCs w:val="24"/>
+        </w:rPr>
+        <w:t xml:space="preserve"> The green tunnel will</w:t>
+      </w:r>
+      <w:r>
+        <w:rPr>
+          <w:rFonts w:ascii="Times New Roman" w:hAnsi="Times New Roman" w:cs="Times New Roman"/>
+          <w:sz w:val="24"/>
+          <w:szCs w:val="24"/>
+        </w:rPr>
+        <w:t xml:space="preserve"> be provided </w:t>
+      </w:r>
+      <w:r>
+        <w:rPr>
+          <w:rFonts w:ascii="Times New Roman" w:hAnsi="Times New Roman" w:cs="Times New Roman"/>
+          <w:sz w:val="24"/>
+          <w:szCs w:val="24"/>
+        </w:rPr>
+        <w:t xml:space="preserve">by </w:t>
+      </w:r>
+      <w:r>
+        <w:rPr>
+          <w:rFonts w:ascii="Times New Roman" w:hAnsi="Times New Roman" w:cs="Times New Roman"/>
+          <w:sz w:val="24"/>
+          <w:szCs w:val="24"/>
+        </w:rPr>
+        <w:t>PGP (Pretty Good Privacy)</w:t>
+      </w:r>
+      <w:r>
+        <w:rPr>
+          <w:rFonts w:ascii="Times New Roman" w:hAnsi="Times New Roman" w:cs="Times New Roman"/>
+          <w:sz w:val="24"/>
+          <w:szCs w:val="24"/>
+        </w:rPr>
+        <w:t xml:space="preserve"> with a public and private key pair</w:t>
+      </w:r>
+      <w:r>
+        <w:rPr>
+          <w:rFonts w:ascii="Times New Roman" w:hAnsi="Times New Roman" w:cs="Times New Roman"/>
+          <w:sz w:val="24"/>
+          <w:szCs w:val="24"/>
+        </w:rPr>
+        <w:t xml:space="preserve">. </w:t>
+      </w:r>
+      <w:r>
+        <w:rPr>
+          <w:rFonts w:ascii="Times New Roman" w:hAnsi="Times New Roman" w:cs="Times New Roman"/>
+          <w:sz w:val="24"/>
+          <w:szCs w:val="24"/>
+        </w:rPr>
+        <w:t xml:space="preserve">We will be using </w:t>
+      </w:r>
+      <w:r>
+        <w:rPr>
+          <w:rFonts w:ascii="Times New Roman" w:hAnsi="Times New Roman" w:cs="Times New Roman"/>
+          <w:sz w:val="24"/>
+          <w:szCs w:val="24"/>
+        </w:rPr>
+        <w:t>Signal</w:t>
+      </w:r>
+      <w:r>
+        <w:rPr>
+          <w:rFonts w:ascii="Times New Roman" w:hAnsi="Times New Roman" w:cs="Times New Roman"/>
+          <w:sz w:val="24"/>
+          <w:szCs w:val="24"/>
+        </w:rPr>
+        <w:t xml:space="preserve"> as our protocol which provides confidentiality, integrity, </w:t>
+      </w:r>
+      <w:r>
+        <w:rPr>
+          <w:rFonts w:ascii="Times New Roman" w:hAnsi="Times New Roman" w:cs="Times New Roman"/>
+          <w:sz w:val="24"/>
+          <w:szCs w:val="24"/>
+        </w:rPr>
+        <w:t xml:space="preserve">participant consistency, authentication, forward and backward secrecy, causality </w:t>
+      </w:r>
+      <w:r>
+        <w:rPr>
+          <w:rFonts w:ascii="Times New Roman" w:hAnsi="Times New Roman" w:cs="Times New Roman"/>
+          <w:sz w:val="24"/>
+          <w:szCs w:val="24"/>
+        </w:rPr>
+        <w:t>and asynch</w:t>
+      </w:r>
+      <w:r>
+        <w:rPr>
+          <w:rFonts w:ascii="Times New Roman" w:hAnsi="Times New Roman" w:cs="Times New Roman"/>
+          <w:sz w:val="24"/>
+          <w:szCs w:val="24"/>
+        </w:rPr>
+        <w:t>ronous communication.</w:t>
       </w:r>
     </w:p>
     <w:p>
       <w:pPr>
         <w:pStyle w:val="NoSpacing"/>
-        <w:ind w:left="1440"/>
-        <w:rPr>
-          <w:rFonts w:ascii="Times New Roman" w:hAnsi="Times New Roman" w:cs="Times New Roman"/>
-          <w:sz w:val="24"/>
-          <w:szCs w:val="24"/>
-        </w:rPr>
-      </w:pPr>
-      <w:r>
-        <w:rPr>
-          <w:rFonts w:ascii="Times New Roman" w:hAnsi="Times New Roman" w:cs="Times New Roman"/>
-          <w:sz w:val="24"/>
-          <w:szCs w:val="24"/>
-        </w:rPr>
-        <w:t xml:space="preserve">WhatsApp Encryption Overview, </w:t>
-      </w:r>
-      <w:r>
-        <w:rPr>
-          <w:rFonts w:ascii="Times New Roman" w:hAnsi="Times New Roman" w:cs="Times New Roman"/>
-          <w:sz w:val="24"/>
-          <w:szCs w:val="24"/>
-        </w:rPr>
-        <w:t>https://www.whatsapp.com/security/WhatsApp-Security-Whitepaper.pdf</w:t>
-      </w:r>
+        <w:rPr>
+          <w:rFonts w:ascii="Times New Roman" w:hAnsi="Times New Roman" w:cs="Times New Roman"/>
+          <w:sz w:val="24"/>
+          <w:szCs w:val="24"/>
+        </w:rPr>
+      </w:pPr>
     </w:p>
     <w:p>
       <w:pPr>
         <w:pStyle w:val="NoSpacing"/>
-        <w:ind w:left="1440" w:hanging="720"/>
-        <w:rPr>
-          <w:rFonts w:ascii="Times New Roman" w:hAnsi="Times New Roman" w:cs="Times New Roman"/>
-          <w:sz w:val="24"/>
-          <w:szCs w:val="24"/>
-        </w:rPr>
-      </w:pPr>
+        <w:rPr>
+          <w:rFonts w:ascii="Times New Roman" w:hAnsi="Times New Roman" w:cs="Times New Roman"/>
+          <w:sz w:val="24"/>
+          <w:szCs w:val="24"/>
+        </w:rPr>
+      </w:pPr>
+      <w:r>
+        <w:rPr>
+          <w:rFonts w:ascii="Times New Roman" w:hAnsi="Times New Roman" w:cs="Times New Roman"/>
+          <w:sz w:val="24"/>
+          <w:szCs w:val="24"/>
+        </w:rPr>
+        <w:tab/>
+      </w:r>
     </w:p>
     <w:p>
       <w:pPr>
@@ -1730,7 +2208,38 @@
         <w:rPr>
           <w:rFonts w:ascii="Times New Roman" w:hAnsi="Times New Roman" w:cs="Times New Roman"/>
           <w:b/>
+          <w:color w:val="2E74B5" w:themeColor="accent1" w:themeShade="BF"/>
           <w:sz w:val="32"/>
+          <w:szCs w:val="24"/>
+        </w:rPr>
+      </w:pPr>
+      <w:r>
+        <w:rPr>
+          <w:rFonts w:ascii="Times New Roman" w:hAnsi="Times New Roman" w:cs="Times New Roman"/>
+          <w:b/>
+          <w:color w:val="2E74B5" w:themeColor="accent1" w:themeShade="BF"/>
+          <w:sz w:val="32"/>
+          <w:szCs w:val="24"/>
+        </w:rPr>
+        <w:t>Full Vigorous Explanation</w:t>
+      </w:r>
+      <w:r>
+        <w:rPr>
+          <w:rFonts w:ascii="Times New Roman" w:hAnsi="Times New Roman" w:cs="Times New Roman"/>
+          <w:b/>
+          <w:color w:val="2E74B5" w:themeColor="accent1" w:themeShade="BF"/>
+          <w:sz w:val="32"/>
+          <w:szCs w:val="24"/>
+        </w:rPr>
+        <w:t>:</w:t>
+      </w:r>
+    </w:p>
+    <w:p>
+      <w:pPr>
+        <w:pStyle w:val="NoSpacing"/>
+        <w:rPr>
+          <w:rFonts w:ascii="Times New Roman" w:hAnsi="Times New Roman" w:cs="Times New Roman"/>
+          <w:sz w:val="24"/>
           <w:szCs w:val="24"/>
         </w:rPr>
       </w:pPr>
@@ -1741,97 +2250,179 @@
           <w:sz w:val="32"/>
           <w:szCs w:val="24"/>
         </w:rPr>
-        <w:t xml:space="preserve">Use Case: </w:t>
+        <w:tab/>
+      </w:r>
+      <w:r>
+        <w:rPr>
+          <w:rFonts w:ascii="Times New Roman" w:hAnsi="Times New Roman" w:cs="Times New Roman"/>
+          <w:b/>
+          <w:sz w:val="32"/>
+          <w:szCs w:val="24"/>
+        </w:rPr>
+        <w:tab/>
+      </w:r>
+      <w:r>
+        <w:rPr>
+          <w:rFonts w:ascii="Times New Roman" w:hAnsi="Times New Roman" w:cs="Times New Roman"/>
+          <w:sz w:val="24"/>
+          <w:szCs w:val="24"/>
+        </w:rPr>
+        <w:t>We are using</w:t>
+      </w:r>
+      <w:r>
+        <w:rPr>
+          <w:rFonts w:ascii="Times New Roman" w:hAnsi="Times New Roman" w:cs="Times New Roman"/>
+          <w:b/>
+          <w:sz w:val="32"/>
+          <w:szCs w:val="24"/>
+        </w:rPr>
+        <w:t xml:space="preserve"> </w:t>
+      </w:r>
+      <w:r>
+        <w:rPr>
+          <w:rFonts w:ascii="Times New Roman" w:hAnsi="Times New Roman" w:cs="Times New Roman"/>
+          <w:sz w:val="24"/>
+          <w:szCs w:val="24"/>
+        </w:rPr>
+        <w:t xml:space="preserve">android JDK </w:t>
+      </w:r>
+      <w:r>
+        <w:rPr>
+          <w:rFonts w:ascii="Times New Roman" w:hAnsi="Times New Roman" w:cs="Times New Roman"/>
+          <w:sz w:val="24"/>
+          <w:szCs w:val="24"/>
+        </w:rPr>
+        <w:t>because of how the open platform requires strong architecture and rigorous</w:t>
+      </w:r>
+      <w:r>
+        <w:rPr>
+          <w:rFonts w:ascii="Times New Roman" w:hAnsi="Times New Roman" w:cs="Times New Roman"/>
+          <w:sz w:val="24"/>
+          <w:szCs w:val="24"/>
+        </w:rPr>
+        <w:t xml:space="preserve"> security programs. </w:t>
+      </w:r>
+      <w:r>
+        <w:rPr>
+          <w:rFonts w:ascii="Times New Roman" w:hAnsi="Times New Roman" w:cs="Times New Roman"/>
+          <w:sz w:val="24"/>
+          <w:szCs w:val="24"/>
+        </w:rPr>
+        <w:t xml:space="preserve">The android design allows us to be more flexible </w:t>
+      </w:r>
+      <w:r>
+        <w:rPr>
+          <w:rFonts w:ascii="Times New Roman" w:hAnsi="Times New Roman" w:cs="Times New Roman"/>
+          <w:sz w:val="24"/>
+          <w:szCs w:val="24"/>
+        </w:rPr>
+        <w:t xml:space="preserve">and supports an open platform while still </w:t>
+      </w:r>
+      <w:r>
+        <w:rPr>
+          <w:rFonts w:ascii="Times New Roman" w:hAnsi="Times New Roman" w:cs="Times New Roman"/>
+          <w:sz w:val="24"/>
+          <w:szCs w:val="24"/>
+        </w:rPr>
+        <w:t xml:space="preserve">protecting users of the platform. </w:t>
+      </w:r>
+      <w:r>
+        <w:rPr>
+          <w:rFonts w:ascii="Times New Roman" w:hAnsi="Times New Roman" w:cs="Times New Roman"/>
+          <w:sz w:val="24"/>
+          <w:szCs w:val="24"/>
+        </w:rPr>
+        <w:t>Android security had released a tool for testing SSL</w:t>
+      </w:r>
+      <w:r>
+        <w:rPr>
+          <w:rFonts w:ascii="Times New Roman" w:hAnsi="Times New Roman" w:cs="Times New Roman"/>
+          <w:sz w:val="24"/>
+          <w:szCs w:val="24"/>
+        </w:rPr>
+        <w:t xml:space="preserve">, which helps us developers find potential security issues on </w:t>
+      </w:r>
+      <w:r>
+        <w:rPr>
+          <w:rFonts w:ascii="Times New Roman" w:hAnsi="Times New Roman" w:cs="Times New Roman"/>
+          <w:sz w:val="24"/>
+          <w:szCs w:val="24"/>
+        </w:rPr>
+        <w:t xml:space="preserve">our application. </w:t>
       </w:r>
     </w:p>
     <w:p>
       <w:pPr>
         <w:pStyle w:val="NoSpacing"/>
-        <w:ind w:left="1440" w:hanging="720"/>
-        <w:rPr>
-          <w:rFonts w:ascii="Times New Roman" w:hAnsi="Times New Roman" w:cs="Times New Roman"/>
-          <w:sz w:val="24"/>
-          <w:szCs w:val="24"/>
-        </w:rPr>
-      </w:pPr>
+        <w:rPr>
+          <w:rFonts w:ascii="Times New Roman" w:hAnsi="Times New Roman" w:cs="Times New Roman"/>
+          <w:sz w:val="24"/>
+          <w:szCs w:val="24"/>
+        </w:rPr>
+      </w:pPr>
+      <w:r>
+        <w:rPr>
+          <w:rFonts w:ascii="Times New Roman" w:hAnsi="Times New Roman" w:cs="Times New Roman"/>
+          <w:sz w:val="24"/>
+          <w:szCs w:val="24"/>
+        </w:rPr>
+        <w:tab/>
+      </w:r>
+      <w:r>
+        <w:rPr>
+          <w:rFonts w:ascii="Times New Roman" w:hAnsi="Times New Roman" w:cs="Times New Roman"/>
+          <w:sz w:val="24"/>
+          <w:szCs w:val="24"/>
+        </w:rPr>
+        <w:tab/>
+      </w:r>
+      <w:r>
+        <w:rPr>
+          <w:rFonts w:ascii="Times New Roman" w:hAnsi="Times New Roman" w:cs="Times New Roman"/>
+          <w:sz w:val="24"/>
+          <w:szCs w:val="24"/>
+        </w:rPr>
+        <w:t xml:space="preserve">The reason why we chose to make a RESTful server is protect HTTP methods and create a secure HTTPS instead of HTTP. </w:t>
+      </w:r>
+      <w:r>
+        <w:rPr>
+          <w:rFonts w:ascii="Times New Roman" w:hAnsi="Times New Roman" w:cs="Times New Roman"/>
+          <w:sz w:val="24"/>
+          <w:szCs w:val="24"/>
+        </w:rPr>
+        <w:t xml:space="preserve">Creating a RESTful API for our server </w:t>
+      </w:r>
+      <w:r>
+        <w:rPr>
+          <w:rFonts w:ascii="Times New Roman" w:hAnsi="Times New Roman" w:cs="Times New Roman"/>
+          <w:sz w:val="24"/>
+          <w:szCs w:val="24"/>
+        </w:rPr>
+        <w:t xml:space="preserve">protects almost every aspect of client-to-server communication and it secures the integrity of the server. </w:t>
+      </w:r>
     </w:p>
     <w:p>
       <w:pPr>
         <w:pStyle w:val="NoSpacing"/>
-        <w:ind w:left="1440" w:hanging="720"/>
-        <w:rPr>
-          <w:rFonts w:ascii="Times New Roman" w:hAnsi="Times New Roman" w:cs="Times New Roman"/>
-          <w:sz w:val="24"/>
-          <w:szCs w:val="24"/>
-        </w:rPr>
-      </w:pPr>
-    </w:p>
-    <w:p>
-      <w:pPr>
-        <w:pStyle w:val="NoSpacing"/>
-        <w:rPr>
-          <w:rFonts w:ascii="Times New Roman" w:hAnsi="Times New Roman" w:cs="Times New Roman"/>
-          <w:b/>
-          <w:sz w:val="32"/>
-          <w:szCs w:val="24"/>
-        </w:rPr>
-      </w:pPr>
-    </w:p>
-    <w:p>
-      <w:pPr>
-        <w:pStyle w:val="NoSpacing"/>
-        <w:rPr>
-          <w:rFonts w:ascii="Times New Roman" w:hAnsi="Times New Roman" w:cs="Times New Roman"/>
-          <w:b/>
-          <w:sz w:val="32"/>
-          <w:szCs w:val="24"/>
-        </w:rPr>
-      </w:pPr>
-    </w:p>
-    <w:p>
-      <w:pPr>
-        <w:pStyle w:val="NoSpacing"/>
-        <w:rPr>
-          <w:rFonts w:ascii="Times New Roman" w:hAnsi="Times New Roman" w:cs="Times New Roman"/>
-          <w:b/>
-          <w:sz w:val="32"/>
-          <w:szCs w:val="24"/>
-        </w:rPr>
-      </w:pPr>
-      <w:r>
-        <w:rPr>
-          <w:rFonts w:ascii="Times New Roman" w:hAnsi="Times New Roman" w:cs="Times New Roman"/>
-          <w:b/>
-          <w:sz w:val="32"/>
+        <w:rPr>
+          <w:rFonts w:ascii="Times New Roman" w:hAnsi="Times New Roman" w:cs="Times New Roman"/>
+          <w:sz w:val="24"/>
+          <w:szCs w:val="24"/>
+        </w:rPr>
+      </w:pPr>
+      <w:r>
+        <w:rPr>
+          <w:rFonts w:ascii="Times New Roman" w:hAnsi="Times New Roman" w:cs="Times New Roman"/>
+          <w:sz w:val="24"/>
           <w:szCs w:val="24"/>
         </w:rPr>
         <w:lastRenderedPageBreak/>
-        <w:t>Complete Description of Solution:</w:t>
-      </w:r>
-    </w:p>
-    <w:p>
-      <w:pPr>
-        <w:pStyle w:val="NoSpacing"/>
-        <w:rPr>
-          <w:rFonts w:ascii="Times New Roman" w:hAnsi="Times New Roman" w:cs="Times New Roman"/>
-          <w:sz w:val="24"/>
-          <w:szCs w:val="24"/>
-        </w:rPr>
-      </w:pPr>
-      <w:r>
-        <w:rPr>
-          <w:rFonts w:ascii="Times New Roman" w:hAnsi="Times New Roman" w:cs="Times New Roman"/>
-          <w:b/>
-          <w:sz w:val="32"/>
-          <w:szCs w:val="24"/>
-        </w:rPr>
         <w:tab/>
       </w:r>
       <w:r>
         <w:rPr>
           <w:rFonts w:ascii="Times New Roman" w:hAnsi="Times New Roman" w:cs="Times New Roman"/>
-          <w:b/>
-          <w:sz w:val="32"/>
+          <w:sz w:val="24"/>
           <w:szCs w:val="24"/>
         </w:rPr>
         <w:tab/>
@@ -1842,71 +2433,81 @@
           <w:sz w:val="24"/>
           <w:szCs w:val="24"/>
         </w:rPr>
-        <w:t>For our project, we will be using the android API</w:t>
-      </w:r>
-      <w:r>
-        <w:rPr>
-          <w:rFonts w:ascii="Times New Roman" w:hAnsi="Times New Roman" w:cs="Times New Roman"/>
-          <w:sz w:val="24"/>
-          <w:szCs w:val="24"/>
-        </w:rPr>
-        <w:t>, due to how there</w:t>
-      </w:r>
-      <w:r>
-        <w:rPr>
-          <w:rFonts w:ascii="Times New Roman" w:hAnsi="Times New Roman" w:cs="Times New Roman"/>
-          <w:sz w:val="24"/>
-          <w:szCs w:val="24"/>
-        </w:rPr>
-        <w:t xml:space="preserve"> are built in distinct components, which can maximize security</w:t>
-      </w:r>
-      <w:r>
-        <w:rPr>
-          <w:rFonts w:ascii="Times New Roman" w:hAnsi="Times New Roman" w:cs="Times New Roman"/>
-          <w:sz w:val="24"/>
-          <w:szCs w:val="24"/>
-        </w:rPr>
-        <w:t xml:space="preserve">. </w:t>
-      </w:r>
-      <w:r>
-        <w:rPr>
-          <w:rFonts w:ascii="Times New Roman" w:hAnsi="Times New Roman" w:cs="Times New Roman"/>
-          <w:sz w:val="24"/>
-          <w:szCs w:val="24"/>
-        </w:rPr>
-        <w:t xml:space="preserve">Since android is an open source platform, the security </w:t>
-      </w:r>
-      <w:r>
-        <w:rPr>
-          <w:rFonts w:ascii="Times New Roman" w:hAnsi="Times New Roman" w:cs="Times New Roman"/>
-          <w:sz w:val="24"/>
-          <w:szCs w:val="24"/>
-        </w:rPr>
-        <w:t>is strengthened by its community of android users. Android protects applications and user data, system resources including network, and provides appl</w:t>
-      </w:r>
-      <w:r>
-        <w:rPr>
-          <w:rFonts w:ascii="Times New Roman" w:hAnsi="Times New Roman" w:cs="Times New Roman"/>
-          <w:sz w:val="24"/>
-          <w:szCs w:val="24"/>
-        </w:rPr>
-        <w:t>ication isolation fro</w:t>
-      </w:r>
-      <w:r>
-        <w:rPr>
-          <w:rFonts w:ascii="Times New Roman" w:hAnsi="Times New Roman" w:cs="Times New Roman"/>
-          <w:sz w:val="24"/>
-          <w:szCs w:val="24"/>
-        </w:rPr>
-        <w:t>m the system, and other applications.</w:t>
-      </w:r>
-      <w:r>
-        <w:rPr>
-          <w:rFonts w:ascii="Times New Roman" w:hAnsi="Times New Roman" w:cs="Times New Roman"/>
-          <w:sz w:val="24"/>
-          <w:szCs w:val="24"/>
-        </w:rPr>
-        <w:t xml:space="preserve"> For the backend/server of our application, we will be using</w:t>
+        <w:t xml:space="preserve">Furthermore, </w:t>
+      </w:r>
+      <w:r>
+        <w:rPr>
+          <w:rFonts w:ascii="Times New Roman" w:hAnsi="Times New Roman" w:cs="Times New Roman"/>
+          <w:sz w:val="24"/>
+          <w:szCs w:val="24"/>
+        </w:rPr>
+        <w:t xml:space="preserve">we are choosing to encrypt our messages with Signal Protocol, which combines the Double Ratchet Algorithm, </w:t>
+      </w:r>
+      <w:proofErr w:type="spellStart"/>
+      <w:r>
+        <w:rPr>
+          <w:rFonts w:ascii="Times New Roman" w:hAnsi="Times New Roman" w:cs="Times New Roman"/>
+          <w:sz w:val="24"/>
+          <w:szCs w:val="24"/>
+        </w:rPr>
+        <w:t>prekeys</w:t>
+      </w:r>
+      <w:proofErr w:type="spellEnd"/>
+      <w:r>
+        <w:rPr>
+          <w:rFonts w:ascii="Times New Roman" w:hAnsi="Times New Roman" w:cs="Times New Roman"/>
+          <w:sz w:val="24"/>
+          <w:szCs w:val="24"/>
+        </w:rPr>
+        <w:t>, and a 3-</w:t>
+      </w:r>
+      <w:r>
+        <w:rPr>
+          <w:rFonts w:ascii="Times New Roman" w:hAnsi="Times New Roman" w:cs="Times New Roman"/>
+          <w:sz w:val="24"/>
+          <w:szCs w:val="24"/>
+        </w:rPr>
+        <w:t>Diffie-Hellman (</w:t>
+      </w:r>
+      <w:r>
+        <w:rPr>
+          <w:rFonts w:ascii="Times New Roman" w:hAnsi="Times New Roman" w:cs="Times New Roman"/>
+          <w:sz w:val="24"/>
+          <w:szCs w:val="24"/>
+        </w:rPr>
+        <w:t>DH</w:t>
+      </w:r>
+      <w:r>
+        <w:rPr>
+          <w:rFonts w:ascii="Times New Roman" w:hAnsi="Times New Roman" w:cs="Times New Roman"/>
+          <w:sz w:val="24"/>
+          <w:szCs w:val="24"/>
+        </w:rPr>
+        <w:t>)</w:t>
+      </w:r>
+      <w:r>
+        <w:rPr>
+          <w:rFonts w:ascii="Times New Roman" w:hAnsi="Times New Roman" w:cs="Times New Roman"/>
+          <w:sz w:val="24"/>
+          <w:szCs w:val="24"/>
+        </w:rPr>
+        <w:t xml:space="preserve"> handshake</w:t>
+      </w:r>
+      <w:r>
+        <w:rPr>
+          <w:rFonts w:ascii="Times New Roman" w:hAnsi="Times New Roman" w:cs="Times New Roman"/>
+          <w:sz w:val="24"/>
+          <w:szCs w:val="24"/>
+        </w:rPr>
+        <w:t xml:space="preserve">. The Double Ratchet Algorithm </w:t>
+      </w:r>
+      <w:r>
+        <w:rPr>
+          <w:rFonts w:ascii="Times New Roman" w:hAnsi="Times New Roman" w:cs="Times New Roman"/>
+          <w:sz w:val="24"/>
+          <w:szCs w:val="24"/>
+        </w:rPr>
+        <w:t>allows for end-to-end encryption</w:t>
       </w:r>
       <w:r>
         <w:rPr>
@@ -1922,353 +2523,15 @@
           <w:sz w:val="24"/>
           <w:szCs w:val="24"/>
         </w:rPr>
-        <w:t xml:space="preserve">Signal Protocol </w:t>
-      </w:r>
-      <w:r>
-        <w:rPr>
-          <w:rFonts w:ascii="Times New Roman" w:hAnsi="Times New Roman" w:cs="Times New Roman"/>
-          <w:sz w:val="24"/>
-          <w:szCs w:val="24"/>
-        </w:rPr>
-        <w:t>from Open Whisper Systems</w:t>
-      </w:r>
-      <w:r>
-        <w:rPr>
-          <w:rFonts w:ascii="Times New Roman" w:hAnsi="Times New Roman" w:cs="Times New Roman"/>
-          <w:sz w:val="24"/>
-          <w:szCs w:val="24"/>
-        </w:rPr>
-        <w:t xml:space="preserve">, which will help us set up a connection between </w:t>
-      </w:r>
-      <w:r>
-        <w:rPr>
-          <w:rFonts w:ascii="Times New Roman" w:hAnsi="Times New Roman" w:cs="Times New Roman"/>
-          <w:sz w:val="24"/>
-          <w:szCs w:val="24"/>
-        </w:rPr>
-        <w:t>the client and the server (red</w:t>
-      </w:r>
-      <w:r>
-        <w:rPr>
-          <w:rFonts w:ascii="Times New Roman" w:hAnsi="Times New Roman" w:cs="Times New Roman"/>
-          <w:sz w:val="24"/>
-          <w:szCs w:val="24"/>
-        </w:rPr>
-        <w:t xml:space="preserve"> tunnel).</w:t>
-      </w:r>
-      <w:r>
-        <w:rPr>
-          <w:rFonts w:ascii="Times New Roman" w:hAnsi="Times New Roman" w:cs="Times New Roman"/>
-          <w:sz w:val="24"/>
-          <w:szCs w:val="24"/>
-        </w:rPr>
-        <w:t xml:space="preserve"> The green tunnel will</w:t>
-      </w:r>
-      <w:r>
-        <w:rPr>
-          <w:rFonts w:ascii="Times New Roman" w:hAnsi="Times New Roman" w:cs="Times New Roman"/>
-          <w:sz w:val="24"/>
-          <w:szCs w:val="24"/>
-        </w:rPr>
-        <w:t xml:space="preserve"> be provided </w:t>
-      </w:r>
-      <w:r>
-        <w:rPr>
-          <w:rFonts w:ascii="Times New Roman" w:hAnsi="Times New Roman" w:cs="Times New Roman"/>
-          <w:sz w:val="24"/>
-          <w:szCs w:val="24"/>
-        </w:rPr>
-        <w:t xml:space="preserve">by </w:t>
-      </w:r>
-      <w:r>
-        <w:rPr>
-          <w:rFonts w:ascii="Times New Roman" w:hAnsi="Times New Roman" w:cs="Times New Roman"/>
-          <w:sz w:val="24"/>
-          <w:szCs w:val="24"/>
-        </w:rPr>
-        <w:t>PGP (Pretty Good Privacy)</w:t>
-      </w:r>
-      <w:r>
-        <w:rPr>
-          <w:rFonts w:ascii="Times New Roman" w:hAnsi="Times New Roman" w:cs="Times New Roman"/>
-          <w:sz w:val="24"/>
-          <w:szCs w:val="24"/>
-        </w:rPr>
-        <w:t xml:space="preserve"> with a public and private key pair</w:t>
-      </w:r>
-      <w:r>
-        <w:rPr>
-          <w:rFonts w:ascii="Times New Roman" w:hAnsi="Times New Roman" w:cs="Times New Roman"/>
-          <w:sz w:val="24"/>
-          <w:szCs w:val="24"/>
-        </w:rPr>
-        <w:t xml:space="preserve">. </w:t>
-      </w:r>
-      <w:r>
-        <w:rPr>
-          <w:rFonts w:ascii="Times New Roman" w:hAnsi="Times New Roman" w:cs="Times New Roman"/>
-          <w:sz w:val="24"/>
-          <w:szCs w:val="24"/>
-        </w:rPr>
-        <w:t xml:space="preserve">We will be using </w:t>
-      </w:r>
-      <w:r>
-        <w:rPr>
-          <w:rFonts w:ascii="Times New Roman" w:hAnsi="Times New Roman" w:cs="Times New Roman"/>
-          <w:sz w:val="24"/>
-          <w:szCs w:val="24"/>
-        </w:rPr>
-        <w:t>Signal</w:t>
-      </w:r>
-      <w:r>
-        <w:rPr>
-          <w:rFonts w:ascii="Times New Roman" w:hAnsi="Times New Roman" w:cs="Times New Roman"/>
-          <w:sz w:val="24"/>
-          <w:szCs w:val="24"/>
-        </w:rPr>
-        <w:t xml:space="preserve"> as our protocol which provides confidentiality, integrity, </w:t>
-      </w:r>
-      <w:r>
-        <w:rPr>
-          <w:rFonts w:ascii="Times New Roman" w:hAnsi="Times New Roman" w:cs="Times New Roman"/>
-          <w:sz w:val="24"/>
-          <w:szCs w:val="24"/>
-        </w:rPr>
-        <w:t xml:space="preserve">participant consistency, authentication, forward and backward secrecy, causality </w:t>
-      </w:r>
-      <w:r>
-        <w:rPr>
-          <w:rFonts w:ascii="Times New Roman" w:hAnsi="Times New Roman" w:cs="Times New Roman"/>
-          <w:sz w:val="24"/>
-          <w:szCs w:val="24"/>
-        </w:rPr>
-        <w:t>and asynch</w:t>
-      </w:r>
-      <w:r>
-        <w:rPr>
-          <w:rFonts w:ascii="Times New Roman" w:hAnsi="Times New Roman" w:cs="Times New Roman"/>
-          <w:sz w:val="24"/>
-          <w:szCs w:val="24"/>
-        </w:rPr>
-        <w:t>ronous communication.</w:t>
-      </w:r>
-    </w:p>
-    <w:p>
-      <w:pPr>
-        <w:pStyle w:val="NoSpacing"/>
-        <w:rPr>
-          <w:rFonts w:ascii="Times New Roman" w:hAnsi="Times New Roman" w:cs="Times New Roman"/>
-          <w:sz w:val="24"/>
-          <w:szCs w:val="24"/>
-        </w:rPr>
-      </w:pPr>
-    </w:p>
-    <w:p>
-      <w:pPr>
-        <w:pStyle w:val="NoSpacing"/>
-        <w:rPr>
-          <w:rFonts w:ascii="Times New Roman" w:hAnsi="Times New Roman" w:cs="Times New Roman"/>
-          <w:sz w:val="24"/>
-          <w:szCs w:val="24"/>
-        </w:rPr>
-      </w:pPr>
-      <w:r>
-        <w:rPr>
-          <w:rFonts w:ascii="Times New Roman" w:hAnsi="Times New Roman" w:cs="Times New Roman"/>
-          <w:sz w:val="24"/>
-          <w:szCs w:val="24"/>
-        </w:rPr>
-        <w:tab/>
-      </w:r>
-    </w:p>
-    <w:p>
-      <w:pPr>
-        <w:pStyle w:val="NoSpacing"/>
-        <w:rPr>
-          <w:rFonts w:ascii="Times New Roman" w:hAnsi="Times New Roman" w:cs="Times New Roman"/>
-          <w:b/>
-          <w:sz w:val="32"/>
-          <w:szCs w:val="24"/>
-        </w:rPr>
-      </w:pPr>
-      <w:r>
-        <w:rPr>
-          <w:rFonts w:ascii="Times New Roman" w:hAnsi="Times New Roman" w:cs="Times New Roman"/>
-          <w:b/>
-          <w:sz w:val="32"/>
-          <w:szCs w:val="24"/>
-        </w:rPr>
-        <w:t>Full Vigorous Explanation</w:t>
-      </w:r>
-    </w:p>
-    <w:p>
-      <w:pPr>
-        <w:pStyle w:val="NoSpacing"/>
-        <w:rPr>
-          <w:rFonts w:ascii="Times New Roman" w:hAnsi="Times New Roman" w:cs="Times New Roman"/>
-          <w:sz w:val="24"/>
-          <w:szCs w:val="24"/>
-        </w:rPr>
-      </w:pPr>
-      <w:r>
-        <w:rPr>
-          <w:rFonts w:ascii="Times New Roman" w:hAnsi="Times New Roman" w:cs="Times New Roman"/>
-          <w:b/>
-          <w:sz w:val="32"/>
-          <w:szCs w:val="24"/>
-        </w:rPr>
-        <w:tab/>
-      </w:r>
-      <w:r>
-        <w:rPr>
-          <w:rFonts w:ascii="Times New Roman" w:hAnsi="Times New Roman" w:cs="Times New Roman"/>
-          <w:sz w:val="24"/>
-          <w:szCs w:val="24"/>
-        </w:rPr>
-        <w:t>We are using</w:t>
-      </w:r>
-      <w:r>
-        <w:rPr>
-          <w:rFonts w:ascii="Times New Roman" w:hAnsi="Times New Roman" w:cs="Times New Roman"/>
-          <w:b/>
-          <w:sz w:val="32"/>
-          <w:szCs w:val="24"/>
-        </w:rPr>
-        <w:t xml:space="preserve"> </w:t>
-      </w:r>
-      <w:r>
-        <w:rPr>
-          <w:rFonts w:ascii="Times New Roman" w:hAnsi="Times New Roman" w:cs="Times New Roman"/>
-          <w:sz w:val="24"/>
-          <w:szCs w:val="24"/>
-        </w:rPr>
-        <w:t xml:space="preserve">android JDK </w:t>
-      </w:r>
-      <w:r>
-        <w:rPr>
-          <w:rFonts w:ascii="Times New Roman" w:hAnsi="Times New Roman" w:cs="Times New Roman"/>
-          <w:sz w:val="24"/>
-          <w:szCs w:val="24"/>
-        </w:rPr>
-        <w:t>because of how the open platform requires strong architecture and rigorous</w:t>
-      </w:r>
-      <w:r>
-        <w:rPr>
-          <w:rFonts w:ascii="Times New Roman" w:hAnsi="Times New Roman" w:cs="Times New Roman"/>
-          <w:sz w:val="24"/>
-          <w:szCs w:val="24"/>
-        </w:rPr>
-        <w:t xml:space="preserve"> security programs. </w:t>
-      </w:r>
-      <w:r>
-        <w:rPr>
-          <w:rFonts w:ascii="Times New Roman" w:hAnsi="Times New Roman" w:cs="Times New Roman"/>
-          <w:sz w:val="24"/>
-          <w:szCs w:val="24"/>
-        </w:rPr>
-        <w:t xml:space="preserve">The android design allows us to be more flexible </w:t>
-      </w:r>
-      <w:r>
-        <w:rPr>
-          <w:rFonts w:ascii="Times New Roman" w:hAnsi="Times New Roman" w:cs="Times New Roman"/>
-          <w:sz w:val="24"/>
-          <w:szCs w:val="24"/>
-        </w:rPr>
-        <w:t xml:space="preserve">and supports an open platform while still </w:t>
-      </w:r>
-      <w:r>
-        <w:rPr>
-          <w:rFonts w:ascii="Times New Roman" w:hAnsi="Times New Roman" w:cs="Times New Roman"/>
-          <w:sz w:val="24"/>
-          <w:szCs w:val="24"/>
-        </w:rPr>
-        <w:t xml:space="preserve">protecting users of the platform. </w:t>
-      </w:r>
-      <w:r>
-        <w:rPr>
-          <w:rFonts w:ascii="Times New Roman" w:hAnsi="Times New Roman" w:cs="Times New Roman"/>
-          <w:sz w:val="24"/>
-          <w:szCs w:val="24"/>
-        </w:rPr>
-        <w:t>Android security had released a tool for testing SSL</w:t>
-      </w:r>
-      <w:r>
-        <w:rPr>
-          <w:rFonts w:ascii="Times New Roman" w:hAnsi="Times New Roman" w:cs="Times New Roman"/>
-          <w:sz w:val="24"/>
-          <w:szCs w:val="24"/>
-        </w:rPr>
-        <w:t xml:space="preserve">, which helps us developers find potential security issues on </w:t>
-      </w:r>
-      <w:r>
-        <w:rPr>
-          <w:rFonts w:ascii="Times New Roman" w:hAnsi="Times New Roman" w:cs="Times New Roman"/>
-          <w:sz w:val="24"/>
-          <w:szCs w:val="24"/>
-        </w:rPr>
-        <w:t xml:space="preserve">our application. </w:t>
-      </w:r>
-    </w:p>
-    <w:p>
-      <w:pPr>
-        <w:pStyle w:val="NoSpacing"/>
-        <w:rPr>
-          <w:rFonts w:ascii="Times New Roman" w:hAnsi="Times New Roman" w:cs="Times New Roman"/>
-          <w:sz w:val="24"/>
-          <w:szCs w:val="24"/>
-        </w:rPr>
-      </w:pPr>
-      <w:r>
-        <w:rPr>
-          <w:rFonts w:ascii="Times New Roman" w:hAnsi="Times New Roman" w:cs="Times New Roman"/>
-          <w:sz w:val="24"/>
-          <w:szCs w:val="24"/>
-        </w:rPr>
-        <w:tab/>
-        <w:t xml:space="preserve">The reason why we chose to make a RESTful server is protect HTTP methods and create a secure HTTPS instead of HTTP. </w:t>
-      </w:r>
-      <w:r>
-        <w:rPr>
-          <w:rFonts w:ascii="Times New Roman" w:hAnsi="Times New Roman" w:cs="Times New Roman"/>
-          <w:sz w:val="24"/>
-          <w:szCs w:val="24"/>
-        </w:rPr>
-        <w:t xml:space="preserve">Creating a RESTful API for our server </w:t>
-      </w:r>
-      <w:r>
-        <w:rPr>
-          <w:rFonts w:ascii="Times New Roman" w:hAnsi="Times New Roman" w:cs="Times New Roman"/>
-          <w:sz w:val="24"/>
-          <w:szCs w:val="24"/>
-        </w:rPr>
-        <w:t xml:space="preserve">protects almost every aspect of client-to-server communication and it secures the integrity of the server. </w:t>
-      </w:r>
-    </w:p>
-    <w:p>
-      <w:pPr>
-        <w:pStyle w:val="NoSpacing"/>
-        <w:rPr>
-          <w:rFonts w:ascii="Times New Roman" w:hAnsi="Times New Roman" w:cs="Times New Roman"/>
-          <w:sz w:val="24"/>
-          <w:szCs w:val="24"/>
-        </w:rPr>
-      </w:pPr>
-      <w:r>
-        <w:rPr>
-          <w:rFonts w:ascii="Times New Roman" w:hAnsi="Times New Roman" w:cs="Times New Roman"/>
-          <w:sz w:val="24"/>
-          <w:szCs w:val="24"/>
-        </w:rPr>
-        <w:tab/>
-        <w:t xml:space="preserve">Furthermore, </w:t>
-      </w:r>
-      <w:r>
-        <w:rPr>
-          <w:rFonts w:ascii="Times New Roman" w:hAnsi="Times New Roman" w:cs="Times New Roman"/>
-          <w:sz w:val="24"/>
-          <w:szCs w:val="24"/>
-        </w:rPr>
-        <w:t xml:space="preserve">we are choosing to encrypt our messages with Signal Protocol, which combines the Double Ratchet Algorithm, </w:t>
+        <w:t>for instant messaging by managing the ongoing renewal and maintenance of shot session keys</w:t>
+      </w:r>
+      <w:r>
+        <w:rPr>
+          <w:rFonts w:ascii="Times New Roman" w:hAnsi="Times New Roman" w:cs="Times New Roman"/>
+          <w:sz w:val="24"/>
+          <w:szCs w:val="24"/>
+        </w:rPr>
+        <w:t xml:space="preserve"> after an initial key exchange; combines a cryptographic ratchet based on the </w:t>
       </w:r>
       <w:proofErr w:type="spellStart"/>
       <w:r>
@@ -2277,7 +2540,7 @@
           <w:sz w:val="24"/>
           <w:szCs w:val="24"/>
         </w:rPr>
-        <w:t>prekeys</w:t>
+        <w:t>Diffie</w:t>
       </w:r>
       <w:proofErr w:type="spellEnd"/>
       <w:r>
@@ -2286,79 +2549,23 @@
           <w:sz w:val="24"/>
           <w:szCs w:val="24"/>
         </w:rPr>
-        <w:t>, and a 3-</w:t>
-      </w:r>
-      <w:r>
-        <w:rPr>
-          <w:rFonts w:ascii="Times New Roman" w:hAnsi="Times New Roman" w:cs="Times New Roman"/>
-          <w:sz w:val="24"/>
-          <w:szCs w:val="24"/>
-        </w:rPr>
-        <w:t>Diffie-Hellman (</w:t>
-      </w:r>
-      <w:r>
-        <w:rPr>
-          <w:rFonts w:ascii="Times New Roman" w:hAnsi="Times New Roman" w:cs="Times New Roman"/>
-          <w:sz w:val="24"/>
-          <w:szCs w:val="24"/>
-        </w:rPr>
-        <w:t>DH</w:t>
-      </w:r>
-      <w:r>
-        <w:rPr>
-          <w:rFonts w:ascii="Times New Roman" w:hAnsi="Times New Roman" w:cs="Times New Roman"/>
-          <w:sz w:val="24"/>
-          <w:szCs w:val="24"/>
-        </w:rPr>
-        <w:t>)</w:t>
-      </w:r>
-      <w:r>
-        <w:rPr>
-          <w:rFonts w:ascii="Times New Roman" w:hAnsi="Times New Roman" w:cs="Times New Roman"/>
-          <w:sz w:val="24"/>
-          <w:szCs w:val="24"/>
-        </w:rPr>
-        <w:t xml:space="preserve"> handshake</w:t>
-      </w:r>
-      <w:r>
-        <w:rPr>
-          <w:rFonts w:ascii="Times New Roman" w:hAnsi="Times New Roman" w:cs="Times New Roman"/>
-          <w:sz w:val="24"/>
-          <w:szCs w:val="24"/>
-        </w:rPr>
-        <w:t xml:space="preserve">. The Double Ratchet Algorithm </w:t>
-      </w:r>
-      <w:r>
-        <w:rPr>
-          <w:rFonts w:ascii="Times New Roman" w:hAnsi="Times New Roman" w:cs="Times New Roman"/>
-          <w:sz w:val="24"/>
-          <w:szCs w:val="24"/>
-        </w:rPr>
-        <w:t>allows for end-to-end encryption</w:t>
-      </w:r>
-      <w:r>
-        <w:rPr>
-          <w:rFonts w:ascii="Times New Roman" w:hAnsi="Times New Roman" w:cs="Times New Roman"/>
-          <w:sz w:val="24"/>
-          <w:szCs w:val="24"/>
-        </w:rPr>
-        <w:t xml:space="preserve"> </w:t>
-      </w:r>
-      <w:r>
-        <w:rPr>
-          <w:rFonts w:ascii="Times New Roman" w:hAnsi="Times New Roman" w:cs="Times New Roman"/>
-          <w:sz w:val="24"/>
-          <w:szCs w:val="24"/>
-        </w:rPr>
-        <w:t>for instant messaging by managing the ongoing renewal and maintenance of shot session keys</w:t>
-      </w:r>
-      <w:r>
-        <w:rPr>
-          <w:rFonts w:ascii="Times New Roman" w:hAnsi="Times New Roman" w:cs="Times New Roman"/>
-          <w:sz w:val="24"/>
-          <w:szCs w:val="24"/>
-        </w:rPr>
-        <w:t xml:space="preserve"> after an initial key exchange; combines a cryptographic ratchet based on the </w:t>
+        <w:t xml:space="preserve">-Hellman key exchange and a ratchet based </w:t>
+      </w:r>
+      <w:r>
+        <w:rPr>
+          <w:rFonts w:ascii="Times New Roman" w:hAnsi="Times New Roman" w:cs="Times New Roman"/>
+          <w:sz w:val="24"/>
+          <w:szCs w:val="24"/>
+        </w:rPr>
+        <w:t xml:space="preserve">key derivation function. </w:t>
+      </w:r>
+      <w:r>
+        <w:rPr>
+          <w:rFonts w:ascii="Times New Roman" w:hAnsi="Times New Roman" w:cs="Times New Roman"/>
+          <w:sz w:val="24"/>
+          <w:szCs w:val="24"/>
+        </w:rPr>
+        <w:t xml:space="preserve">We will protect our system from </w:t>
       </w:r>
       <w:proofErr w:type="spellStart"/>
       <w:r>
@@ -2367,7 +2574,23 @@
           <w:sz w:val="24"/>
           <w:szCs w:val="24"/>
         </w:rPr>
-        <w:t>Diffie</w:t>
+        <w:t>Mi</w:t>
+      </w:r>
+      <w:r>
+        <w:rPr>
+          <w:rFonts w:ascii="Times New Roman" w:hAnsi="Times New Roman" w:cs="Times New Roman"/>
+          <w:sz w:val="24"/>
+          <w:szCs w:val="24"/>
+        </w:rPr>
+        <w:t>t</w:t>
+      </w:r>
+      <w:r>
+        <w:rPr>
+          <w:rFonts w:ascii="Times New Roman" w:hAnsi="Times New Roman" w:cs="Times New Roman"/>
+          <w:sz w:val="24"/>
+          <w:szCs w:val="24"/>
+        </w:rPr>
+        <w:t>M</w:t>
       </w:r>
       <w:proofErr w:type="spellEnd"/>
       <w:r>
@@ -2376,56 +2599,6 @@
           <w:sz w:val="24"/>
           <w:szCs w:val="24"/>
         </w:rPr>
-        <w:t xml:space="preserve">-Hellman key exchange and a ratchet based </w:t>
-      </w:r>
-      <w:r>
-        <w:rPr>
-          <w:rFonts w:ascii="Times New Roman" w:hAnsi="Times New Roman" w:cs="Times New Roman"/>
-          <w:sz w:val="24"/>
-          <w:szCs w:val="24"/>
-        </w:rPr>
-        <w:t xml:space="preserve">key derivation function. </w:t>
-      </w:r>
-      <w:r>
-        <w:rPr>
-          <w:rFonts w:ascii="Times New Roman" w:hAnsi="Times New Roman" w:cs="Times New Roman"/>
-          <w:sz w:val="24"/>
-          <w:szCs w:val="24"/>
-        </w:rPr>
-        <w:t xml:space="preserve">We will protect our system from </w:t>
-      </w:r>
-      <w:proofErr w:type="spellStart"/>
-      <w:r>
-        <w:rPr>
-          <w:rFonts w:ascii="Times New Roman" w:hAnsi="Times New Roman" w:cs="Times New Roman"/>
-          <w:sz w:val="24"/>
-          <w:szCs w:val="24"/>
-        </w:rPr>
-        <w:t>Mi</w:t>
-      </w:r>
-      <w:r>
-        <w:rPr>
-          <w:rFonts w:ascii="Times New Roman" w:hAnsi="Times New Roman" w:cs="Times New Roman"/>
-          <w:sz w:val="24"/>
-          <w:szCs w:val="24"/>
-        </w:rPr>
-        <w:t>t</w:t>
-      </w:r>
-      <w:r>
-        <w:rPr>
-          <w:rFonts w:ascii="Times New Roman" w:hAnsi="Times New Roman" w:cs="Times New Roman"/>
-          <w:sz w:val="24"/>
-          <w:szCs w:val="24"/>
-        </w:rPr>
-        <w:t>M</w:t>
-      </w:r>
-      <w:proofErr w:type="spellEnd"/>
-      <w:r>
-        <w:rPr>
-          <w:rFonts w:ascii="Times New Roman" w:hAnsi="Times New Roman" w:cs="Times New Roman"/>
-          <w:sz w:val="24"/>
-          <w:szCs w:val="24"/>
-        </w:rPr>
         <w:t xml:space="preserve"> attack by using this protocol. </w:t>
       </w:r>
       <w:r>
@@ -2458,17 +2631,7 @@
           <w:sz w:val="24"/>
           <w:szCs w:val="24"/>
         </w:rPr>
-        <w:t xml:space="preserve"> for about 15 years, according to Signa</w:t>
-      </w:r>
-      <w:bookmarkStart w:id="0" w:name="_GoBack"/>
-      <w:bookmarkEnd w:id="0"/>
-      <w:r>
-        <w:rPr>
-          <w:rFonts w:ascii="Times New Roman" w:hAnsi="Times New Roman" w:cs="Times New Roman"/>
-          <w:sz w:val="24"/>
-          <w:szCs w:val="24"/>
-        </w:rPr>
-        <w:t xml:space="preserve">l. </w:t>
+        <w:t xml:space="preserve"> for about 15 years, according to Signal. </w:t>
       </w:r>
     </w:p>
     <w:sectPr>
@@ -3470,8 +3633,8 @@
   </w:compat>
   <w:rsids>
     <w:rsidRoot w:val="009B3B22"/>
+    <w:rsid w:val="00206647"/>
     <w:rsid w:val="009B3B22"/>
-    <w:rsid w:val="00FE7134"/>
   </w:rsids>
   <m:mathPr>
     <m:mathFont m:val="Cambria Math"/>

</xml_diff>